<commit_message>
Added documentation for webserver-AddOn
</commit_message>
<xml_diff>
--- a/templates/TIANE - Installationsanleitung.docx
+++ b/templates/TIANE - Installationsanleitung.docx
@@ -1,6 +1,6 @@
 
 <file path=word/document.xml><?xml version="1.0" encoding="utf-8"?>
-<w:document xmlns:wpc="http://schemas.microsoft.com/office/word/2010/wordprocessingCanvas" xmlns:mc="http://schemas.openxmlformats.org/markup-compatibility/2006" xmlns:o="urn:schemas-microsoft-com:office:office" xmlns:r="http://schemas.openxmlformats.org/officeDocument/2006/relationships" xmlns:m="http://schemas.openxmlformats.org/officeDocument/2006/math" xmlns:v="urn:schemas-microsoft-com:vml" xmlns:wp14="http://schemas.microsoft.com/office/word/2010/wordprocessingDrawing" xmlns:wp="http://schemas.openxmlformats.org/drawingml/2006/wordprocessingDrawing" xmlns:w10="urn:schemas-microsoft-com:office:word" xmlns:w="http://schemas.openxmlformats.org/wordprocessingml/2006/main" xmlns:w14="http://schemas.microsoft.com/office/word/2010/wordml" xmlns:wpg="http://schemas.microsoft.com/office/word/2010/wordprocessingGroup" xmlns:wpi="http://schemas.microsoft.com/office/word/2010/wordprocessingInk" xmlns:wne="http://schemas.microsoft.com/office/word/2006/wordml" xmlns:wps="http://schemas.microsoft.com/office/word/2010/wordprocessingShape" mc:Ignorable="w14 wp14">
+<w:document xmlns:wpc="http://schemas.microsoft.com/office/word/2010/wordprocessingCanvas" xmlns:mc="http://schemas.openxmlformats.org/markup-compatibility/2006" xmlns:o="urn:schemas-microsoft-com:office:office" xmlns:r="http://schemas.openxmlformats.org/officeDocument/2006/relationships" xmlns:m="http://schemas.openxmlformats.org/officeDocument/2006/math" xmlns:v="urn:schemas-microsoft-com:vml" xmlns:wp14="http://schemas.microsoft.com/office/word/2010/wordprocessingDrawing" xmlns:wp="http://schemas.openxmlformats.org/drawingml/2006/wordprocessingDrawing" xmlns:w10="urn:schemas-microsoft-com:office:word" xmlns:w="http://schemas.openxmlformats.org/wordprocessingml/2006/main" xmlns:w14="http://schemas.microsoft.com/office/word/2010/wordml" xmlns:w15="http://schemas.microsoft.com/office/word/2012/wordml" xmlns:wpg="http://schemas.microsoft.com/office/word/2010/wordprocessingGroup" xmlns:wpi="http://schemas.microsoft.com/office/word/2010/wordprocessingInk" xmlns:wne="http://schemas.microsoft.com/office/word/2006/wordml" xmlns:wps="http://schemas.microsoft.com/office/word/2010/wordprocessingShape" mc:Ignorable="w14 w15 wp14">
   <w:body>
     <w:p>
       <w:pPr>
@@ -20,7 +20,7 @@
           <w:szCs w:val="28"/>
           <w:u w:val="single"/>
         </w:rPr>
-        <w:pict>
+        <w:object w:dxaOrig="1440" w:dyaOrig="1440">
           <v:shapetype id="_x0000_t75" coordsize="21600,21600" o:spt="75" o:preferrelative="t" path="m@4@5l@4@11@9@11@9@5xe" filled="f" stroked="f">
             <v:stroke joinstyle="miter"/>
             <v:formulas>
@@ -41,12 +41,12 @@
             <o:lock v:ext="edit" aspectratio="t"/>
           </v:shapetype>
           <v:shape id="_x0000_s1026" type="#_x0000_t75" style="position:absolute;left:0;text-align:left;margin-left:0;margin-top:-70.45pt;width:595.3pt;height:841.9pt;z-index:251659264;mso-position-horizontal:center;mso-position-horizontal-relative:text;mso-position-vertical:absolute;mso-position-vertical-relative:text">
-            <v:imagedata r:id="rId6" o:title=""/>
+            <v:imagedata r:id="rId5" o:title=""/>
             <o:lock v:ext="edit" aspectratio="f"/>
             <w10:wrap type="square"/>
           </v:shape>
-          <o:OLEObject Type="Embed" ProgID="AcroExch.Document.DC" ShapeID="_x0000_s1026" DrawAspect="Content" ObjectID="_1618850456" r:id="rId7"/>
-        </w:pict>
+          <o:OLEObject Type="Embed" ProgID="AcroExch.Document.DC" ShapeID="_x0000_s1026" DrawAspect="Content" ObjectID="_1622955464" r:id="rId6"/>
+        </w:object>
       </w:r>
     </w:p>
     <w:p>
@@ -105,7 +105,23 @@
           <w:sz w:val="22"/>
           <w:szCs w:val="22"/>
         </w:rPr>
-        <w:t>ausgestatteten Räumen genügt dann als Hardware zum Beispiel jeweils ein Raspberry Pi (</w:t>
+        <w:t xml:space="preserve">ausgestatteten Räumen genügt dann als Hardware zum Beispiel jeweils ein </w:t>
+      </w:r>
+      <w:proofErr w:type="spellStart"/>
+      <w:r>
+        <w:rPr>
+          <w:sz w:val="22"/>
+          <w:szCs w:val="22"/>
+        </w:rPr>
+        <w:t>Raspberry</w:t>
+      </w:r>
+      <w:proofErr w:type="spellEnd"/>
+      <w:r>
+        <w:rPr>
+          <w:sz w:val="22"/>
+          <w:szCs w:val="22"/>
+        </w:rPr>
+        <w:t xml:space="preserve"> Pi (</w:t>
       </w:r>
       <w:proofErr w:type="spellStart"/>
       <w:r>
@@ -932,7 +948,21 @@
           <w:b/>
         </w:rPr>
         <w:lastRenderedPageBreak/>
-        <w:t xml:space="preserve">Installationsanleitung für TIANE-Raumclients (Raspberry Pi unter </w:t>
+        <w:t>Installationsanleitung für TIANE-Raumclients (</w:t>
+      </w:r>
+      <w:proofErr w:type="spellStart"/>
+      <w:r>
+        <w:rPr>
+          <w:b/>
+        </w:rPr>
+        <w:t>Raspberry</w:t>
+      </w:r>
+      <w:proofErr w:type="spellEnd"/>
+      <w:r>
+        <w:rPr>
+          <w:b/>
+        </w:rPr>
+        <w:t xml:space="preserve"> Pi unter </w:t>
       </w:r>
       <w:proofErr w:type="spellStart"/>
       <w:r>
@@ -1017,7 +1047,7 @@
           <w:szCs w:val="22"/>
         </w:rPr>
       </w:pPr>
-      <w:hyperlink r:id="rId8" w:history="1">
+      <w:hyperlink r:id="rId7" w:history="1">
         <w:r>
           <w:rPr>
             <w:rStyle w:val="Hyperlink"/>
@@ -1165,23 +1195,48 @@
           <w:rFonts w:ascii="Courier New" w:hAnsi="Courier New" w:cs="Courier New"/>
           <w:sz w:val="22"/>
           <w:szCs w:val="22"/>
-        </w:rPr>
-      </w:pPr>
-      <w:proofErr w:type="spellStart"/>
-      <w:r>
-        <w:rPr>
-          <w:rFonts w:ascii="Courier New" w:hAnsi="Courier New" w:cs="Courier New"/>
-          <w:sz w:val="22"/>
-          <w:szCs w:val="22"/>
+          <w:lang w:val="en-GB"/>
+        </w:rPr>
+      </w:pPr>
+      <w:proofErr w:type="spellStart"/>
+      <w:proofErr w:type="gramStart"/>
+      <w:r>
+        <w:rPr>
+          <w:rFonts w:ascii="Courier New" w:hAnsi="Courier New" w:cs="Courier New"/>
+          <w:sz w:val="22"/>
+          <w:szCs w:val="22"/>
+          <w:lang w:val="en-GB"/>
         </w:rPr>
         <w:t>sudo</w:t>
       </w:r>
       <w:proofErr w:type="spellEnd"/>
-      <w:r>
-        <w:rPr>
-          <w:rFonts w:ascii="Courier New" w:hAnsi="Courier New" w:cs="Courier New"/>
-          <w:sz w:val="22"/>
-          <w:szCs w:val="22"/>
+      <w:proofErr w:type="gramEnd"/>
+      <w:r>
+        <w:rPr>
+          <w:rFonts w:ascii="Courier New" w:hAnsi="Courier New" w:cs="Courier New"/>
+          <w:sz w:val="22"/>
+          <w:szCs w:val="22"/>
+          <w:lang w:val="en-GB"/>
+        </w:rPr>
+        <w:t xml:space="preserve"> apt-get install portaudio19-dev </w:t>
+      </w:r>
+      <w:proofErr w:type="spellStart"/>
+      <w:r>
+        <w:rPr>
+          <w:rFonts w:ascii="Courier New" w:hAnsi="Courier New" w:cs="Courier New"/>
+          <w:sz w:val="22"/>
+          <w:szCs w:val="22"/>
+          <w:lang w:val="en-GB"/>
+        </w:rPr>
+        <w:t>sox</w:t>
+      </w:r>
+      <w:proofErr w:type="spellEnd"/>
+      <w:r>
+        <w:rPr>
+          <w:rFonts w:ascii="Courier New" w:hAnsi="Courier New" w:cs="Courier New"/>
+          <w:sz w:val="22"/>
+          <w:szCs w:val="22"/>
+          <w:lang w:val="en-GB"/>
         </w:rPr>
         <w:t xml:space="preserve"> </w:t>
       </w:r>
@@ -1191,60 +1246,7 @@
           <w:rFonts w:ascii="Courier New" w:hAnsi="Courier New" w:cs="Courier New"/>
           <w:sz w:val="22"/>
           <w:szCs w:val="22"/>
-        </w:rPr>
-        <w:t>apt-get</w:t>
-      </w:r>
-      <w:proofErr w:type="spellEnd"/>
-      <w:r>
-        <w:rPr>
-          <w:rFonts w:ascii="Courier New" w:hAnsi="Courier New" w:cs="Courier New"/>
-          <w:sz w:val="22"/>
-          <w:szCs w:val="22"/>
-        </w:rPr>
-        <w:t xml:space="preserve"> </w:t>
-      </w:r>
-      <w:proofErr w:type="spellStart"/>
-      <w:r>
-        <w:rPr>
-          <w:rFonts w:ascii="Courier New" w:hAnsi="Courier New" w:cs="Courier New"/>
-          <w:sz w:val="22"/>
-          <w:szCs w:val="22"/>
-        </w:rPr>
-        <w:t>install</w:t>
-      </w:r>
-      <w:proofErr w:type="spellEnd"/>
-      <w:r>
-        <w:rPr>
-          <w:rFonts w:ascii="Courier New" w:hAnsi="Courier New" w:cs="Courier New"/>
-          <w:sz w:val="22"/>
-          <w:szCs w:val="22"/>
-        </w:rPr>
-        <w:t xml:space="preserve"> portaudio19-dev </w:t>
-      </w:r>
-      <w:proofErr w:type="spellStart"/>
-      <w:r>
-        <w:rPr>
-          <w:rFonts w:ascii="Courier New" w:hAnsi="Courier New" w:cs="Courier New"/>
-          <w:sz w:val="22"/>
-          <w:szCs w:val="22"/>
-        </w:rPr>
-        <w:t>sox</w:t>
-      </w:r>
-      <w:proofErr w:type="spellEnd"/>
-      <w:r>
-        <w:rPr>
-          <w:rFonts w:ascii="Courier New" w:hAnsi="Courier New" w:cs="Courier New"/>
-          <w:sz w:val="22"/>
-          <w:szCs w:val="22"/>
-        </w:rPr>
-        <w:t xml:space="preserve"> </w:t>
-      </w:r>
-      <w:proofErr w:type="spellStart"/>
-      <w:r>
-        <w:rPr>
-          <w:rFonts w:ascii="Courier New" w:hAnsi="Courier New" w:cs="Courier New"/>
-          <w:sz w:val="22"/>
-          <w:szCs w:val="22"/>
+          <w:lang w:val="en-GB"/>
         </w:rPr>
         <w:t>flac</w:t>
       </w:r>
@@ -1354,7 +1356,7 @@
         </w:rPr>
         <w:t xml:space="preserve"> Audio“ unter </w:t>
       </w:r>
-      <w:hyperlink r:id="rId9" w:history="1">
+      <w:hyperlink r:id="rId8" w:history="1">
         <w:r>
           <w:rPr>
             <w:rStyle w:val="Hyperlink"/>
@@ -1501,68 +1503,38 @@
           <w:rFonts w:ascii="Courier New" w:hAnsi="Courier New" w:cs="Courier New"/>
           <w:sz w:val="22"/>
           <w:szCs w:val="22"/>
-        </w:rPr>
-      </w:pPr>
-      <w:proofErr w:type="spellStart"/>
-      <w:r>
-        <w:rPr>
-          <w:rFonts w:ascii="Courier New" w:hAnsi="Courier New" w:cs="Courier New"/>
-          <w:sz w:val="22"/>
-          <w:szCs w:val="22"/>
+          <w:lang w:val="en-GB"/>
+        </w:rPr>
+      </w:pPr>
+      <w:proofErr w:type="spellStart"/>
+      <w:proofErr w:type="gramStart"/>
+      <w:r>
+        <w:rPr>
+          <w:rFonts w:ascii="Courier New" w:hAnsi="Courier New" w:cs="Courier New"/>
+          <w:sz w:val="22"/>
+          <w:szCs w:val="22"/>
+          <w:lang w:val="en-GB"/>
         </w:rPr>
         <w:t>sudo</w:t>
       </w:r>
       <w:proofErr w:type="spellEnd"/>
-      <w:r>
-        <w:rPr>
-          <w:rFonts w:ascii="Courier New" w:hAnsi="Courier New" w:cs="Courier New"/>
-          <w:sz w:val="22"/>
-          <w:szCs w:val="22"/>
-        </w:rPr>
-        <w:t xml:space="preserve"> </w:t>
-      </w:r>
-      <w:proofErr w:type="spellStart"/>
-      <w:r>
-        <w:rPr>
-          <w:rFonts w:ascii="Courier New" w:hAnsi="Courier New" w:cs="Courier New"/>
-          <w:sz w:val="22"/>
-          <w:szCs w:val="22"/>
-        </w:rPr>
-        <w:t>apt-get</w:t>
-      </w:r>
-      <w:proofErr w:type="spellEnd"/>
-      <w:r>
-        <w:rPr>
-          <w:rFonts w:ascii="Courier New" w:hAnsi="Courier New" w:cs="Courier New"/>
-          <w:sz w:val="22"/>
-          <w:szCs w:val="22"/>
-        </w:rPr>
-        <w:t xml:space="preserve"> </w:t>
-      </w:r>
-      <w:proofErr w:type="spellStart"/>
-      <w:r>
-        <w:rPr>
-          <w:rFonts w:ascii="Courier New" w:hAnsi="Courier New" w:cs="Courier New"/>
-          <w:sz w:val="22"/>
-          <w:szCs w:val="22"/>
-        </w:rPr>
-        <w:t>install</w:t>
-      </w:r>
-      <w:proofErr w:type="spellEnd"/>
-      <w:r>
-        <w:rPr>
-          <w:rFonts w:ascii="Courier New" w:hAnsi="Courier New" w:cs="Courier New"/>
-          <w:sz w:val="22"/>
-          <w:szCs w:val="22"/>
-        </w:rPr>
-        <w:t xml:space="preserve"> libttspico0 </w:t>
-      </w:r>
-      <w:proofErr w:type="spellStart"/>
-      <w:r>
-        <w:rPr>
-          <w:rFonts w:ascii="Courier New" w:hAnsi="Courier New" w:cs="Courier New"/>
-          <w:sz w:val="22"/>
-          <w:szCs w:val="22"/>
+      <w:proofErr w:type="gramEnd"/>
+      <w:r>
+        <w:rPr>
+          <w:rFonts w:ascii="Courier New" w:hAnsi="Courier New" w:cs="Courier New"/>
+          <w:sz w:val="22"/>
+          <w:szCs w:val="22"/>
+          <w:lang w:val="en-GB"/>
+        </w:rPr>
+        <w:t xml:space="preserve"> apt-get install libttspico0 </w:t>
+      </w:r>
+      <w:proofErr w:type="spellStart"/>
+      <w:r>
+        <w:rPr>
+          <w:rFonts w:ascii="Courier New" w:hAnsi="Courier New" w:cs="Courier New"/>
+          <w:sz w:val="22"/>
+          <w:szCs w:val="22"/>
+          <w:lang w:val="en-GB"/>
         </w:rPr>
         <w:t>libttspico-utils</w:t>
       </w:r>
@@ -1576,6 +1548,7 @@
         <w:rPr>
           <w:sz w:val="22"/>
           <w:szCs w:val="22"/>
+          <w:lang w:val="en-GB"/>
         </w:rPr>
       </w:pPr>
     </w:p>
@@ -1598,7 +1571,7 @@
         </w:rPr>
         <w:t xml:space="preserve">Gehe auf </w:t>
       </w:r>
-      <w:hyperlink r:id="rId10" w:history="1">
+      <w:hyperlink r:id="rId9" w:history="1">
         <w:r>
           <w:rPr>
             <w:rStyle w:val="Hyperlink"/>
@@ -1668,23 +1641,7 @@
           <w:sz w:val="22"/>
           <w:szCs w:val="22"/>
         </w:rPr>
-        <w:t xml:space="preserve">“, die du nach dem Nutzer umbenennen musst, der gerade trainiert hat. Beachte, dass du für jeden Nutzer, auf den TIANE hören soll, das Aktivierungswort eigens trainieren musst, auch wenn es sich um </w:t>
-      </w:r>
-      <w:proofErr w:type="spellStart"/>
-      <w:r>
-        <w:rPr>
-          <w:sz w:val="22"/>
-          <w:szCs w:val="22"/>
-        </w:rPr>
-        <w:t>das selbe</w:t>
-      </w:r>
-      <w:proofErr w:type="spellEnd"/>
-      <w:r>
-        <w:rPr>
-          <w:sz w:val="22"/>
-          <w:szCs w:val="22"/>
-        </w:rPr>
-        <w:t xml:space="preserve"> Wort handelt, da die trainierten </w:t>
+        <w:t xml:space="preserve">“, die du nach dem Nutzer umbenennen musst, der gerade trainiert hat. Beachte, dass du für jeden Nutzer, auf den TIANE hören soll, das Aktivierungswort eigens trainieren musst, auch wenn es sich um das selbe Wort handelt, da die trainierten </w:t>
       </w:r>
       <w:r>
         <w:rPr>
@@ -1763,6 +1720,67 @@
         </w:rPr>
         <w:lastRenderedPageBreak/>
         <w:t>Installationsanleitung für den TIANE-Server (Ubuntu 18.04):</w:t>
+      </w:r>
+    </w:p>
+    <w:p>
+      <w:pPr>
+        <w:jc w:val="both"/>
+      </w:pPr>
+      <w:r>
+        <w:t xml:space="preserve">Für den TIANE-Server gibt es zwei verschiedene Ausbaustufen. Traditionell installierst du wie in </w:t>
+      </w:r>
+      <w:r>
+        <w:t>„Variante A“ beschrieben alle nötigen Pakete</w:t>
+      </w:r>
+      <w:r>
+        <w:t xml:space="preserve"> und legst verschiedene Konfigurationsdateien an. </w:t>
+      </w:r>
+    </w:p>
+    <w:p>
+      <w:pPr>
+        <w:jc w:val="both"/>
+      </w:pPr>
+      <w:r>
+        <w:t xml:space="preserve">Um dir bei Installation und Betrieb des TIANE-Servers die Arbeit zu erleichtern, gibt es optional </w:t>
+      </w:r>
+      <w:r>
+        <w:t xml:space="preserve">ein </w:t>
+      </w:r>
+      <w:r>
+        <w:t>Webserver</w:t>
+      </w:r>
+      <w:r>
+        <w:t>-Modul</w:t>
+      </w:r>
+      <w:r>
+        <w:t>.</w:t>
+      </w:r>
+      <w:r>
+        <w:t xml:space="preserve"> So kannst du den TIANE-Server komfortabel von jedem internetfähigen Gerät in deinem Heimnetzwerk aus bedienen und einrichten. Beachte dafür einfach die </w:t>
+      </w:r>
+      <w:proofErr w:type="spellStart"/>
+      <w:r>
+        <w:t>Einzelnen</w:t>
+      </w:r>
+      <w:proofErr w:type="spellEnd"/>
+      <w:r>
+        <w:t xml:space="preserve"> Schritte im Abschnitt „Variante B“!</w:t>
+      </w:r>
+    </w:p>
+    <w:p>
+      <w:pPr>
+        <w:jc w:val="both"/>
+        <w:rPr>
+          <w:b/>
+          <w:i/>
+        </w:rPr>
+      </w:pPr>
+      <w:r>
+        <w:rPr>
+          <w:b/>
+          <w:i/>
+        </w:rPr>
+        <w:t>Variante A - konventionell</w:t>
       </w:r>
     </w:p>
     <w:p>
@@ -1804,7 +1822,7 @@
         </w:rPr>
         <w:t xml:space="preserve">Folge der Anleitung unter </w:t>
       </w:r>
-      <w:hyperlink r:id="rId11" w:history="1">
+      <w:hyperlink r:id="rId10" w:history="1">
         <w:r>
           <w:rPr>
             <w:rStyle w:val="Hyperlink"/>
@@ -1971,7 +1989,7 @@
         </w:rPr>
         <w:t xml:space="preserve">-Grafikkarte verfügt: Folge der Anleitung unter </w:t>
       </w:r>
-      <w:hyperlink r:id="rId12" w:history="1">
+      <w:hyperlink r:id="rId11" w:history="1">
         <w:r>
           <w:rPr>
             <w:rStyle w:val="Hyperlink"/>
@@ -2018,7 +2036,7 @@
         </w:rPr>
         <w:t xml:space="preserve">Folge der Anleitung unter </w:t>
       </w:r>
-      <w:hyperlink r:id="rId13" w:history="1">
+      <w:hyperlink r:id="rId12" w:history="1">
         <w:r>
           <w:rPr>
             <w:rStyle w:val="Hyperlink"/>
@@ -2071,23 +2089,35 @@
         <w:rPr>
           <w:sz w:val="22"/>
           <w:szCs w:val="22"/>
-        </w:rPr>
-      </w:pPr>
-      <w:proofErr w:type="spellStart"/>
-      <w:r>
-        <w:rPr>
-          <w:rFonts w:ascii="Courier New" w:hAnsi="Courier New" w:cs="Courier New"/>
-          <w:sz w:val="22"/>
-          <w:szCs w:val="22"/>
-        </w:rPr>
-        <w:t>pip</w:t>
-      </w:r>
-      <w:proofErr w:type="spellEnd"/>
-      <w:r>
-        <w:rPr>
-          <w:rFonts w:ascii="Courier New" w:hAnsi="Courier New" w:cs="Courier New"/>
-          <w:sz w:val="22"/>
-          <w:szCs w:val="22"/>
+          <w:lang w:val="en-GB"/>
+        </w:rPr>
+      </w:pPr>
+      <w:r>
+        <w:rPr>
+          <w:rFonts w:ascii="Courier New" w:hAnsi="Courier New" w:cs="Courier New"/>
+          <w:sz w:val="22"/>
+          <w:szCs w:val="22"/>
+          <w:lang w:val="en-GB"/>
+        </w:rPr>
+        <w:t xml:space="preserve">pip install </w:t>
+      </w:r>
+      <w:proofErr w:type="spellStart"/>
+      <w:r>
+        <w:rPr>
+          <w:rFonts w:ascii="Courier New" w:hAnsi="Courier New" w:cs="Courier New"/>
+          <w:sz w:val="22"/>
+          <w:szCs w:val="22"/>
+          <w:lang w:val="en-GB"/>
+        </w:rPr>
+        <w:t>face_recognition</w:t>
+      </w:r>
+      <w:proofErr w:type="spellEnd"/>
+      <w:r>
+        <w:rPr>
+          <w:rFonts w:ascii="Courier New" w:hAnsi="Courier New" w:cs="Courier New"/>
+          <w:sz w:val="22"/>
+          <w:szCs w:val="22"/>
+          <w:lang w:val="en-GB"/>
         </w:rPr>
         <w:t xml:space="preserve"> </w:t>
       </w:r>
@@ -2097,46 +2127,20 @@
           <w:rFonts w:ascii="Courier New" w:hAnsi="Courier New" w:cs="Courier New"/>
           <w:sz w:val="22"/>
           <w:szCs w:val="22"/>
-        </w:rPr>
-        <w:t>install</w:t>
-      </w:r>
-      <w:proofErr w:type="spellEnd"/>
-      <w:r>
-        <w:rPr>
-          <w:rFonts w:ascii="Courier New" w:hAnsi="Courier New" w:cs="Courier New"/>
-          <w:sz w:val="22"/>
-          <w:szCs w:val="22"/>
-        </w:rPr>
-        <w:t xml:space="preserve"> </w:t>
-      </w:r>
-      <w:proofErr w:type="spellStart"/>
-      <w:r>
-        <w:rPr>
-          <w:rFonts w:ascii="Courier New" w:hAnsi="Courier New" w:cs="Courier New"/>
-          <w:sz w:val="22"/>
-          <w:szCs w:val="22"/>
-        </w:rPr>
-        <w:t>face_recognition</w:t>
-      </w:r>
-      <w:proofErr w:type="spellEnd"/>
-      <w:r>
-        <w:rPr>
-          <w:rFonts w:ascii="Courier New" w:hAnsi="Courier New" w:cs="Courier New"/>
-          <w:sz w:val="22"/>
-          <w:szCs w:val="22"/>
-        </w:rPr>
-        <w:t xml:space="preserve"> </w:t>
-      </w:r>
-      <w:proofErr w:type="spellStart"/>
-      <w:r>
-        <w:rPr>
-          <w:rFonts w:ascii="Courier New" w:hAnsi="Courier New" w:cs="Courier New"/>
-          <w:sz w:val="22"/>
-          <w:szCs w:val="22"/>
-        </w:rPr>
-        <w:t>scikit-learn</w:t>
-      </w:r>
-      <w:proofErr w:type="spellEnd"/>
+          <w:lang w:val="en-GB"/>
+        </w:rPr>
+        <w:t>scikit</w:t>
+      </w:r>
+      <w:proofErr w:type="spellEnd"/>
+      <w:r>
+        <w:rPr>
+          <w:rFonts w:ascii="Courier New" w:hAnsi="Courier New" w:cs="Courier New"/>
+          <w:sz w:val="22"/>
+          <w:szCs w:val="22"/>
+          <w:lang w:val="en-GB"/>
+        </w:rPr>
+        <w:t>-learn</w:t>
+      </w:r>
     </w:p>
     <w:p>
       <w:pPr>
@@ -2145,6 +2149,7 @@
         <w:rPr>
           <w:sz w:val="22"/>
           <w:szCs w:val="22"/>
+          <w:lang w:val="en-GB"/>
         </w:rPr>
       </w:pPr>
     </w:p>
@@ -2283,23 +2288,48 @@
           <w:rFonts w:ascii="Courier New" w:hAnsi="Courier New" w:cs="Courier New"/>
           <w:sz w:val="22"/>
           <w:szCs w:val="22"/>
-        </w:rPr>
-      </w:pPr>
-      <w:proofErr w:type="spellStart"/>
-      <w:r>
-        <w:rPr>
-          <w:rFonts w:ascii="Courier New" w:hAnsi="Courier New" w:cs="Courier New"/>
-          <w:sz w:val="22"/>
-          <w:szCs w:val="22"/>
+          <w:lang w:val="en-GB"/>
+        </w:rPr>
+      </w:pPr>
+      <w:proofErr w:type="spellStart"/>
+      <w:proofErr w:type="gramStart"/>
+      <w:r>
+        <w:rPr>
+          <w:rFonts w:ascii="Courier New" w:hAnsi="Courier New" w:cs="Courier New"/>
+          <w:sz w:val="22"/>
+          <w:szCs w:val="22"/>
+          <w:lang w:val="en-GB"/>
         </w:rPr>
         <w:t>sudo</w:t>
       </w:r>
       <w:proofErr w:type="spellEnd"/>
-      <w:r>
-        <w:rPr>
-          <w:rFonts w:ascii="Courier New" w:hAnsi="Courier New" w:cs="Courier New"/>
-          <w:sz w:val="22"/>
-          <w:szCs w:val="22"/>
+      <w:proofErr w:type="gramEnd"/>
+      <w:r>
+        <w:rPr>
+          <w:rFonts w:ascii="Courier New" w:hAnsi="Courier New" w:cs="Courier New"/>
+          <w:sz w:val="22"/>
+          <w:szCs w:val="22"/>
+          <w:lang w:val="en-GB"/>
+        </w:rPr>
+        <w:t xml:space="preserve"> apt-get install portaudio19-dev </w:t>
+      </w:r>
+      <w:proofErr w:type="spellStart"/>
+      <w:r>
+        <w:rPr>
+          <w:rFonts w:ascii="Courier New" w:hAnsi="Courier New" w:cs="Courier New"/>
+          <w:sz w:val="22"/>
+          <w:szCs w:val="22"/>
+          <w:lang w:val="en-GB"/>
+        </w:rPr>
+        <w:t>sox</w:t>
+      </w:r>
+      <w:proofErr w:type="spellEnd"/>
+      <w:r>
+        <w:rPr>
+          <w:rFonts w:ascii="Courier New" w:hAnsi="Courier New" w:cs="Courier New"/>
+          <w:sz w:val="22"/>
+          <w:szCs w:val="22"/>
+          <w:lang w:val="en-GB"/>
         </w:rPr>
         <w:t xml:space="preserve"> </w:t>
       </w:r>
@@ -2309,15 +2339,17 @@
           <w:rFonts w:ascii="Courier New" w:hAnsi="Courier New" w:cs="Courier New"/>
           <w:sz w:val="22"/>
           <w:szCs w:val="22"/>
-        </w:rPr>
-        <w:t>apt-get</w:t>
-      </w:r>
-      <w:proofErr w:type="spellEnd"/>
-      <w:r>
-        <w:rPr>
-          <w:rFonts w:ascii="Courier New" w:hAnsi="Courier New" w:cs="Courier New"/>
-          <w:sz w:val="22"/>
-          <w:szCs w:val="22"/>
+          <w:lang w:val="en-GB"/>
+        </w:rPr>
+        <w:t>flac</w:t>
+      </w:r>
+      <w:proofErr w:type="spellEnd"/>
+      <w:r>
+        <w:rPr>
+          <w:rFonts w:ascii="Courier New" w:hAnsi="Courier New" w:cs="Courier New"/>
+          <w:sz w:val="22"/>
+          <w:szCs w:val="22"/>
+          <w:lang w:val="en-GB"/>
         </w:rPr>
         <w:t xml:space="preserve"> </w:t>
       </w:r>
@@ -2327,60 +2359,7 @@
           <w:rFonts w:ascii="Courier New" w:hAnsi="Courier New" w:cs="Courier New"/>
           <w:sz w:val="22"/>
           <w:szCs w:val="22"/>
-        </w:rPr>
-        <w:t>install</w:t>
-      </w:r>
-      <w:proofErr w:type="spellEnd"/>
-      <w:r>
-        <w:rPr>
-          <w:rFonts w:ascii="Courier New" w:hAnsi="Courier New" w:cs="Courier New"/>
-          <w:sz w:val="22"/>
-          <w:szCs w:val="22"/>
-        </w:rPr>
-        <w:t xml:space="preserve"> portaudio19-dev </w:t>
-      </w:r>
-      <w:proofErr w:type="spellStart"/>
-      <w:r>
-        <w:rPr>
-          <w:rFonts w:ascii="Courier New" w:hAnsi="Courier New" w:cs="Courier New"/>
-          <w:sz w:val="22"/>
-          <w:szCs w:val="22"/>
-        </w:rPr>
-        <w:t>sox</w:t>
-      </w:r>
-      <w:proofErr w:type="spellEnd"/>
-      <w:r>
-        <w:rPr>
-          <w:rFonts w:ascii="Courier New" w:hAnsi="Courier New" w:cs="Courier New"/>
-          <w:sz w:val="22"/>
-          <w:szCs w:val="22"/>
-        </w:rPr>
-        <w:t xml:space="preserve"> </w:t>
-      </w:r>
-      <w:proofErr w:type="spellStart"/>
-      <w:r>
-        <w:rPr>
-          <w:rFonts w:ascii="Courier New" w:hAnsi="Courier New" w:cs="Courier New"/>
-          <w:sz w:val="22"/>
-          <w:szCs w:val="22"/>
-        </w:rPr>
-        <w:t>flac</w:t>
-      </w:r>
-      <w:proofErr w:type="spellEnd"/>
-      <w:r>
-        <w:rPr>
-          <w:rFonts w:ascii="Courier New" w:hAnsi="Courier New" w:cs="Courier New"/>
-          <w:sz w:val="22"/>
-          <w:szCs w:val="22"/>
-        </w:rPr>
-        <w:t xml:space="preserve"> </w:t>
-      </w:r>
-      <w:proofErr w:type="spellStart"/>
-      <w:r>
-        <w:rPr>
-          <w:rFonts w:ascii="Courier New" w:hAnsi="Courier New" w:cs="Courier New"/>
-          <w:sz w:val="22"/>
-          <w:szCs w:val="22"/>
+          <w:lang w:val="en-GB"/>
         </w:rPr>
         <w:t>ffmpeg</w:t>
       </w:r>
@@ -2390,6 +2369,7 @@
           <w:rFonts w:ascii="Courier New" w:hAnsi="Courier New" w:cs="Courier New"/>
           <w:sz w:val="22"/>
           <w:szCs w:val="22"/>
+          <w:lang w:val="en-GB"/>
         </w:rPr>
         <w:t xml:space="preserve"> </w:t>
       </w:r>
@@ -2584,68 +2564,38 @@
           <w:rFonts w:ascii="Courier New" w:hAnsi="Courier New" w:cs="Courier New"/>
           <w:sz w:val="22"/>
           <w:szCs w:val="22"/>
-        </w:rPr>
-      </w:pPr>
-      <w:proofErr w:type="spellStart"/>
-      <w:r>
-        <w:rPr>
-          <w:rFonts w:ascii="Courier New" w:hAnsi="Courier New" w:cs="Courier New"/>
-          <w:sz w:val="22"/>
-          <w:szCs w:val="22"/>
+          <w:lang w:val="en-GB"/>
+        </w:rPr>
+      </w:pPr>
+      <w:proofErr w:type="spellStart"/>
+      <w:proofErr w:type="gramStart"/>
+      <w:r>
+        <w:rPr>
+          <w:rFonts w:ascii="Courier New" w:hAnsi="Courier New" w:cs="Courier New"/>
+          <w:sz w:val="22"/>
+          <w:szCs w:val="22"/>
+          <w:lang w:val="en-GB"/>
         </w:rPr>
         <w:t>sudo</w:t>
       </w:r>
       <w:proofErr w:type="spellEnd"/>
-      <w:r>
-        <w:rPr>
-          <w:rFonts w:ascii="Courier New" w:hAnsi="Courier New" w:cs="Courier New"/>
-          <w:sz w:val="22"/>
-          <w:szCs w:val="22"/>
-        </w:rPr>
-        <w:t xml:space="preserve"> </w:t>
-      </w:r>
-      <w:proofErr w:type="spellStart"/>
-      <w:r>
-        <w:rPr>
-          <w:rFonts w:ascii="Courier New" w:hAnsi="Courier New" w:cs="Courier New"/>
-          <w:sz w:val="22"/>
-          <w:szCs w:val="22"/>
-        </w:rPr>
-        <w:t>apt-get</w:t>
-      </w:r>
-      <w:proofErr w:type="spellEnd"/>
-      <w:r>
-        <w:rPr>
-          <w:rFonts w:ascii="Courier New" w:hAnsi="Courier New" w:cs="Courier New"/>
-          <w:sz w:val="22"/>
-          <w:szCs w:val="22"/>
-        </w:rPr>
-        <w:t xml:space="preserve"> </w:t>
-      </w:r>
-      <w:proofErr w:type="spellStart"/>
-      <w:r>
-        <w:rPr>
-          <w:rFonts w:ascii="Courier New" w:hAnsi="Courier New" w:cs="Courier New"/>
-          <w:sz w:val="22"/>
-          <w:szCs w:val="22"/>
-        </w:rPr>
-        <w:t>install</w:t>
-      </w:r>
-      <w:proofErr w:type="spellEnd"/>
-      <w:r>
-        <w:rPr>
-          <w:rFonts w:ascii="Courier New" w:hAnsi="Courier New" w:cs="Courier New"/>
-          <w:sz w:val="22"/>
-          <w:szCs w:val="22"/>
-        </w:rPr>
-        <w:t xml:space="preserve"> libttspico0 </w:t>
-      </w:r>
-      <w:proofErr w:type="spellStart"/>
-      <w:r>
-        <w:rPr>
-          <w:rFonts w:ascii="Courier New" w:hAnsi="Courier New" w:cs="Courier New"/>
-          <w:sz w:val="22"/>
-          <w:szCs w:val="22"/>
+      <w:proofErr w:type="gramEnd"/>
+      <w:r>
+        <w:rPr>
+          <w:rFonts w:ascii="Courier New" w:hAnsi="Courier New" w:cs="Courier New"/>
+          <w:sz w:val="22"/>
+          <w:szCs w:val="22"/>
+          <w:lang w:val="en-GB"/>
+        </w:rPr>
+        <w:t xml:space="preserve"> apt-get install libttspico0 </w:t>
+      </w:r>
+      <w:proofErr w:type="spellStart"/>
+      <w:r>
+        <w:rPr>
+          <w:rFonts w:ascii="Courier New" w:hAnsi="Courier New" w:cs="Courier New"/>
+          <w:sz w:val="22"/>
+          <w:szCs w:val="22"/>
+          <w:lang w:val="en-GB"/>
         </w:rPr>
         <w:t>libttspico-utils</w:t>
       </w:r>
@@ -2660,6 +2610,7 @@
           <w:rFonts w:ascii="Courier New" w:hAnsi="Courier New" w:cs="Courier New"/>
           <w:sz w:val="22"/>
           <w:szCs w:val="22"/>
+          <w:lang w:val="en-GB"/>
         </w:rPr>
       </w:pPr>
     </w:p>
@@ -2740,56 +2691,509 @@
         </w:rPr>
         <w:t>wikipedia</w:t>
       </w:r>
+      <w:proofErr w:type="spellEnd"/>
+    </w:p>
+    <w:p>
+      <w:pPr>
+        <w:pStyle w:val="Listenabsatz"/>
+        <w:ind w:left="360"/>
+        <w:jc w:val="both"/>
+        <w:rPr>
+          <w:rFonts w:ascii="Courier New" w:hAnsi="Courier New" w:cs="Courier New"/>
+        </w:rPr>
+      </w:pPr>
+    </w:p>
+    <w:p>
+      <w:pPr>
+        <w:jc w:val="both"/>
+        <w:rPr>
+          <w:rFonts w:ascii="Courier New" w:hAnsi="Courier New" w:cs="Courier New"/>
+          <w:sz w:val="22"/>
+          <w:szCs w:val="22"/>
+        </w:rPr>
+      </w:pPr>
+      <w:r>
+        <w:rPr>
+          <w:sz w:val="22"/>
+          <w:szCs w:val="22"/>
+        </w:rPr>
+        <w:lastRenderedPageBreak/>
+        <w:t xml:space="preserve">Wenn weder Kameras noch </w:t>
+      </w:r>
+      <w:proofErr w:type="spellStart"/>
+      <w:r>
+        <w:rPr>
+          <w:sz w:val="22"/>
+          <w:szCs w:val="22"/>
+        </w:rPr>
+        <w:t>Telegram</w:t>
+      </w:r>
+      <w:proofErr w:type="spellEnd"/>
+      <w:r>
+        <w:rPr>
+          <w:sz w:val="22"/>
+          <w:szCs w:val="22"/>
+        </w:rPr>
+        <w:t xml:space="preserve"> verwendet werden sollen, sind für den TIANE-Server keine weiteren Schritte erforderlich.</w:t>
+      </w:r>
+    </w:p>
+    <w:p>
+      <w:pPr>
+        <w:rPr>
+          <w:b/>
+          <w:i/>
+        </w:rPr>
+      </w:pPr>
+      <w:r>
+        <w:rPr>
+          <w:b/>
+          <w:i/>
+        </w:rPr>
+        <w:t>Variante B – mit Webserver</w:t>
+      </w:r>
+    </w:p>
+    <w:p>
+      <w:pPr>
+        <w:pStyle w:val="Listenabsatz"/>
+        <w:numPr>
+          <w:ilvl w:val="0"/>
+          <w:numId w:val="9"/>
+        </w:numPr>
+        <w:rPr>
+          <w:sz w:val="22"/>
+          <w:szCs w:val="22"/>
+        </w:rPr>
+      </w:pPr>
       <w:bookmarkStart w:id="0" w:name="_GoBack"/>
       <w:bookmarkEnd w:id="0"/>
-      <w:proofErr w:type="spellEnd"/>
+      <w:r>
+        <w:rPr>
+          <w:sz w:val="22"/>
+          <w:szCs w:val="22"/>
+        </w:rPr>
+        <w:t>Alle nötigen Module vorinstallieren</w:t>
+      </w:r>
+      <w:r>
+        <w:rPr>
+          <w:sz w:val="22"/>
+          <w:szCs w:val="22"/>
+        </w:rPr>
+        <w:t xml:space="preserve">: </w:t>
+      </w:r>
+    </w:p>
+    <w:p>
+      <w:pPr>
+        <w:pStyle w:val="Listenabsatz"/>
+        <w:numPr>
+          <w:ilvl w:val="1"/>
+          <w:numId w:val="9"/>
+        </w:numPr>
+        <w:rPr>
+          <w:sz w:val="22"/>
+          <w:szCs w:val="22"/>
+        </w:rPr>
+      </w:pPr>
+      <w:proofErr w:type="spellStart"/>
+      <w:r>
+        <w:rPr>
+          <w:rFonts w:ascii="Courier New" w:hAnsi="Courier New" w:cs="Courier New"/>
+          <w:sz w:val="22"/>
+          <w:szCs w:val="22"/>
+        </w:rPr>
+        <w:t>pip</w:t>
+      </w:r>
+      <w:proofErr w:type="spellEnd"/>
+      <w:r>
+        <w:rPr>
+          <w:rFonts w:ascii="Courier New" w:hAnsi="Courier New" w:cs="Courier New"/>
+          <w:sz w:val="22"/>
+          <w:szCs w:val="22"/>
+        </w:rPr>
+        <w:t xml:space="preserve"> </w:t>
+      </w:r>
+      <w:proofErr w:type="spellStart"/>
+      <w:r>
+        <w:rPr>
+          <w:rFonts w:ascii="Courier New" w:hAnsi="Courier New" w:cs="Courier New"/>
+          <w:sz w:val="22"/>
+          <w:szCs w:val="22"/>
+        </w:rPr>
+        <w:t>install</w:t>
+      </w:r>
+      <w:proofErr w:type="spellEnd"/>
+      <w:r>
+        <w:rPr>
+          <w:rFonts w:ascii="Courier New" w:hAnsi="Courier New" w:cs="Courier New"/>
+          <w:sz w:val="22"/>
+          <w:szCs w:val="22"/>
+        </w:rPr>
+        <w:t xml:space="preserve"> </w:t>
+      </w:r>
+      <w:proofErr w:type="spellStart"/>
+      <w:r>
+        <w:rPr>
+          <w:rFonts w:ascii="Courier New" w:hAnsi="Courier New" w:cs="Courier New"/>
+          <w:sz w:val="22"/>
+          <w:szCs w:val="22"/>
+        </w:rPr>
+        <w:t>flask</w:t>
+      </w:r>
+      <w:proofErr w:type="spellEnd"/>
+      <w:r>
+        <w:rPr>
+          <w:rFonts w:ascii="Courier New" w:hAnsi="Courier New" w:cs="Courier New"/>
+          <w:sz w:val="22"/>
+          <w:szCs w:val="22"/>
+        </w:rPr>
+        <w:t xml:space="preserve"> </w:t>
+      </w:r>
+      <w:proofErr w:type="spellStart"/>
+      <w:r>
+        <w:rPr>
+          <w:rFonts w:ascii="Courier New" w:hAnsi="Courier New" w:cs="Courier New"/>
+          <w:sz w:val="22"/>
+          <w:szCs w:val="22"/>
+        </w:rPr>
+        <w:t>gevent</w:t>
+      </w:r>
+      <w:proofErr w:type="spellEnd"/>
+      <w:r>
+        <w:rPr>
+          <w:rFonts w:ascii="Courier New" w:hAnsi="Courier New" w:cs="Courier New"/>
+          <w:sz w:val="22"/>
+          <w:szCs w:val="22"/>
+        </w:rPr>
+        <w:t xml:space="preserve"> </w:t>
+      </w:r>
+      <w:proofErr w:type="spellStart"/>
+      <w:r>
+        <w:rPr>
+          <w:rFonts w:ascii="Courier New" w:hAnsi="Courier New" w:cs="Courier New"/>
+          <w:sz w:val="22"/>
+          <w:szCs w:val="22"/>
+        </w:rPr>
+        <w:t>werkzeug</w:t>
+      </w:r>
+      <w:proofErr w:type="spellEnd"/>
+    </w:p>
+    <w:p>
+      <w:pPr>
+        <w:pStyle w:val="Listenabsatz"/>
+        <w:numPr>
+          <w:ilvl w:val="0"/>
+          <w:numId w:val="9"/>
+        </w:numPr>
+        <w:rPr>
+          <w:sz w:val="22"/>
+          <w:szCs w:val="22"/>
+        </w:rPr>
+      </w:pPr>
+      <w:r>
+        <w:rPr>
+          <w:sz w:val="22"/>
+          <w:szCs w:val="22"/>
+        </w:rPr>
+        <w:t xml:space="preserve">In das Verzeichnis </w:t>
+      </w:r>
+      <w:r>
+        <w:rPr>
+          <w:rFonts w:ascii="Courier New" w:hAnsi="Courier New" w:cs="Courier New"/>
+          <w:sz w:val="22"/>
+          <w:szCs w:val="22"/>
+        </w:rPr>
+        <w:t>„</w:t>
+      </w:r>
+      <w:proofErr w:type="spellStart"/>
+      <w:r>
+        <w:rPr>
+          <w:rFonts w:ascii="Courier New" w:hAnsi="Courier New" w:cs="Courier New"/>
+          <w:sz w:val="22"/>
+          <w:szCs w:val="22"/>
+        </w:rPr>
+        <w:t>webserver</w:t>
+      </w:r>
+      <w:proofErr w:type="spellEnd"/>
+      <w:r>
+        <w:rPr>
+          <w:rFonts w:ascii="Courier New" w:hAnsi="Courier New" w:cs="Courier New"/>
+          <w:sz w:val="22"/>
+          <w:szCs w:val="22"/>
+        </w:rPr>
+        <w:t>“</w:t>
+      </w:r>
+      <w:r>
+        <w:rPr>
+          <w:sz w:val="22"/>
+          <w:szCs w:val="22"/>
+        </w:rPr>
+        <w:t xml:space="preserve"> wechseln und dort „</w:t>
+      </w:r>
+      <w:proofErr w:type="spellStart"/>
+      <w:r>
+        <w:rPr>
+          <w:sz w:val="22"/>
+          <w:szCs w:val="22"/>
+        </w:rPr>
+        <w:t>sudo</w:t>
+      </w:r>
+      <w:proofErr w:type="spellEnd"/>
+      <w:r>
+        <w:rPr>
+          <w:sz w:val="22"/>
+          <w:szCs w:val="22"/>
+        </w:rPr>
+        <w:t xml:space="preserve"> python3 server.py“ ausführen. Diese erweiterten Rechte benötigt die Anwendung nur in der Installationsphase, später kannst du TIANE auch ohne „</w:t>
+      </w:r>
+      <w:proofErr w:type="spellStart"/>
+      <w:r>
+        <w:rPr>
+          <w:sz w:val="22"/>
+          <w:szCs w:val="22"/>
+        </w:rPr>
+        <w:t>sudo</w:t>
+      </w:r>
+      <w:proofErr w:type="spellEnd"/>
+      <w:r>
+        <w:rPr>
+          <w:sz w:val="22"/>
+          <w:szCs w:val="22"/>
+        </w:rPr>
+        <w:t xml:space="preserve">“ starten. </w:t>
+      </w:r>
+    </w:p>
+    <w:p>
+      <w:pPr>
+        <w:pStyle w:val="Listenabsatz"/>
+        <w:numPr>
+          <w:ilvl w:val="0"/>
+          <w:numId w:val="9"/>
+        </w:numPr>
+        <w:rPr>
+          <w:sz w:val="22"/>
+          <w:szCs w:val="22"/>
+        </w:rPr>
+      </w:pPr>
+      <w:r>
+        <w:rPr>
+          <w:sz w:val="22"/>
+          <w:szCs w:val="22"/>
+        </w:rPr>
+        <w:t xml:space="preserve">Nun öffnest du im Webbrowser des Servers die Webseite </w:t>
+      </w:r>
+      <w:hyperlink r:id="rId13" w:history="1">
+        <w:r>
+          <w:rPr>
+            <w:rStyle w:val="Hyperlink"/>
+            <w:sz w:val="22"/>
+            <w:szCs w:val="22"/>
+          </w:rPr>
+          <w:t>http://localhost:50500</w:t>
+        </w:r>
+      </w:hyperlink>
+      <w:r>
+        <w:rPr>
+          <w:sz w:val="22"/>
+          <w:szCs w:val="22"/>
+        </w:rPr>
+        <w:t xml:space="preserve"> oder von einem anderen Computer im Heimnetzwerk aus </w:t>
+      </w:r>
+      <w:hyperlink w:history="1">
+        <w:r>
+          <w:rPr>
+            <w:rStyle w:val="Hyperlink"/>
+            <w:sz w:val="22"/>
+            <w:szCs w:val="22"/>
+          </w:rPr>
+          <w:t>http://&lt;hostnameDesServers&gt;:50500/</w:t>
+        </w:r>
+      </w:hyperlink>
+      <w:r>
+        <w:rPr>
+          <w:sz w:val="22"/>
+          <w:szCs w:val="22"/>
+        </w:rPr>
+        <w:t>.</w:t>
+      </w:r>
+    </w:p>
+    <w:p>
+      <w:pPr>
+        <w:pStyle w:val="Listenabsatz"/>
+        <w:numPr>
+          <w:ilvl w:val="0"/>
+          <w:numId w:val="9"/>
+        </w:numPr>
+        <w:rPr>
+          <w:sz w:val="22"/>
+          <w:szCs w:val="22"/>
+        </w:rPr>
+      </w:pPr>
+      <w:r>
+        <w:rPr>
+          <w:sz w:val="22"/>
+          <w:szCs w:val="22"/>
+        </w:rPr>
+        <w:t>Es öffnet sich eine Willkommensseite. Die Texte auf den darauf folgenden Seiten werden dich durch den Prozess leiten.</w:t>
+      </w:r>
+    </w:p>
+    <w:p>
+      <w:pPr>
+        <w:pStyle w:val="Listenabsatz"/>
+        <w:numPr>
+          <w:ilvl w:val="0"/>
+          <w:numId w:val="9"/>
+        </w:numPr>
+        <w:rPr>
+          <w:sz w:val="22"/>
+          <w:szCs w:val="22"/>
+        </w:rPr>
+      </w:pPr>
+      <w:r>
+        <w:rPr>
+          <w:sz w:val="22"/>
+          <w:szCs w:val="22"/>
+        </w:rPr>
+        <w:t>Bitte achte darauf, dass zu zuerst den Server, und dann erst B</w:t>
+      </w:r>
+      <w:r>
+        <w:rPr>
+          <w:sz w:val="22"/>
+          <w:szCs w:val="22"/>
+        </w:rPr>
+        <w:t xml:space="preserve">enutzer oder Räume </w:t>
+      </w:r>
+      <w:proofErr w:type="gramStart"/>
+      <w:r>
+        <w:rPr>
+          <w:sz w:val="22"/>
+          <w:szCs w:val="22"/>
+        </w:rPr>
+        <w:t>einrichtest</w:t>
+      </w:r>
+      <w:proofErr w:type="gramEnd"/>
+      <w:r>
+        <w:rPr>
+          <w:sz w:val="22"/>
+          <w:szCs w:val="22"/>
+        </w:rPr>
+        <w:t>.</w:t>
+      </w:r>
+    </w:p>
+    <w:p>
+      <w:pPr>
+        <w:pStyle w:val="Listenabsatz"/>
+        <w:numPr>
+          <w:ilvl w:val="0"/>
+          <w:numId w:val="9"/>
+        </w:numPr>
+        <w:rPr>
+          <w:sz w:val="22"/>
+          <w:szCs w:val="22"/>
+        </w:rPr>
+      </w:pPr>
+      <w:r>
+        <w:rPr>
+          <w:sz w:val="22"/>
+          <w:szCs w:val="22"/>
+        </w:rPr>
+        <w:t>Wenn alles geklappt hat, begrüßt dich TIANE nun mit folgendem Startbildschirm. Glückwunsch!</w:t>
+      </w:r>
     </w:p>
     <w:p>
       <w:pPr>
         <w:pStyle w:val="Listenabsatz"/>
         <w:ind w:left="360"/>
-        <w:jc w:val="both"/>
-        <w:rPr>
-          <w:rFonts w:ascii="Courier New" w:hAnsi="Courier New" w:cs="Courier New"/>
-        </w:rPr>
-      </w:pPr>
-    </w:p>
-    <w:p>
-      <w:pPr>
-        <w:jc w:val="both"/>
-        <w:rPr>
-          <w:rFonts w:ascii="Courier New" w:hAnsi="Courier New" w:cs="Courier New"/>
-          <w:sz w:val="22"/>
-          <w:szCs w:val="22"/>
-        </w:rPr>
-      </w:pPr>
-      <w:r>
-        <w:rPr>
-          <w:sz w:val="22"/>
-          <w:szCs w:val="22"/>
-        </w:rPr>
-        <w:t xml:space="preserve">Wenn weder Kameras noch </w:t>
-      </w:r>
-      <w:proofErr w:type="spellStart"/>
-      <w:r>
-        <w:rPr>
-          <w:sz w:val="22"/>
-          <w:szCs w:val="22"/>
-        </w:rPr>
-        <w:t>Telegram</w:t>
-      </w:r>
-      <w:proofErr w:type="spellEnd"/>
-      <w:r>
-        <w:rPr>
-          <w:sz w:val="22"/>
-          <w:szCs w:val="22"/>
-        </w:rPr>
-        <w:t xml:space="preserve"> verwendet werden sollen, sind für den TIANE-Server keine weiteren Schritte erforderlich.</w:t>
-      </w:r>
-    </w:p>
-    <w:p/>
-    <w:p/>
-    <w:p/>
+        <w:rPr>
+          <w:sz w:val="22"/>
+          <w:szCs w:val="22"/>
+        </w:rPr>
+      </w:pPr>
+      <w:r>
+        <w:rPr>
+          <w:noProof/>
+          <w:sz w:val="22"/>
+          <w:szCs w:val="22"/>
+          <w:lang w:eastAsia="de-DE"/>
+        </w:rPr>
+        <w:drawing>
+          <wp:inline distT="0" distB="0" distL="0" distR="0">
+            <wp:extent cx="4662547" cy="2842212"/>
+            <wp:effectExtent l="114300" t="114300" r="119380" b="149225"/>
+            <wp:docPr id="1" name="Grafik 1"/>
+            <wp:cNvGraphicFramePr>
+              <a:graphicFrameLocks xmlns:a="http://schemas.openxmlformats.org/drawingml/2006/main" noChangeAspect="1"/>
+            </wp:cNvGraphicFramePr>
+            <a:graphic xmlns:a="http://schemas.openxmlformats.org/drawingml/2006/main">
+              <a:graphicData uri="http://schemas.openxmlformats.org/drawingml/2006/picture">
+                <pic:pic xmlns:pic="http://schemas.openxmlformats.org/drawingml/2006/picture">
+                  <pic:nvPicPr>
+                    <pic:cNvPr id="1" name="webserver_screenshot.jpg"/>
+                    <pic:cNvPicPr/>
+                  </pic:nvPicPr>
+                  <pic:blipFill rotWithShape="1">
+                    <a:blip r:embed="rId14">
+                      <a:extLst>
+                        <a:ext uri="{28A0092B-C50C-407E-A947-70E740481C1C}">
+                          <a14:useLocalDpi xmlns:a14="http://schemas.microsoft.com/office/drawing/2010/main" val="0"/>
+                        </a:ext>
+                      </a:extLst>
+                    </a:blip>
+                    <a:srcRect b="24913"/>
+                    <a:stretch/>
+                  </pic:blipFill>
+                  <pic:spPr bwMode="auto">
+                    <a:xfrm>
+                      <a:off x="0" y="0"/>
+                      <a:ext cx="4665326" cy="2843906"/>
+                    </a:xfrm>
+                    <a:prstGeom prst="rect">
+                      <a:avLst/>
+                    </a:prstGeom>
+                    <a:solidFill>
+                      <a:srgbClr val="FFFFFF">
+                        <a:shade val="85000"/>
+                      </a:srgbClr>
+                    </a:solidFill>
+                    <a:ln w="88900" cap="sq" cmpd="sng" algn="ctr">
+                      <a:solidFill>
+                        <a:srgbClr val="FFFFFF"/>
+                      </a:solidFill>
+                      <a:prstDash val="solid"/>
+                      <a:miter lim="800000"/>
+                      <a:headEnd type="none" w="med" len="med"/>
+                      <a:tailEnd type="none" w="med" len="med"/>
+                    </a:ln>
+                    <a:effectLst>
+                      <a:outerShdw blurRad="55000" dist="18000" dir="5400000" algn="tl" rotWithShape="0">
+                        <a:srgbClr val="000000">
+                          <a:alpha val="40000"/>
+                        </a:srgbClr>
+                      </a:outerShdw>
+                    </a:effectLst>
+                    <a:scene3d>
+                      <a:camera prst="orthographicFront"/>
+                      <a:lightRig rig="twoPt" dir="t">
+                        <a:rot lat="0" lon="0" rev="7200000"/>
+                      </a:lightRig>
+                    </a:scene3d>
+                    <a:sp3d>
+                      <a:bevelT w="25400" h="19050"/>
+                      <a:contourClr>
+                        <a:srgbClr val="FFFFFF"/>
+                      </a:contourClr>
+                    </a:sp3d>
+                    <a:extLst>
+                      <a:ext uri="{53640926-AAD7-44D8-BBD7-CCE9431645EC}">
+                        <a14:shadowObscured xmlns:a14="http://schemas.microsoft.com/office/drawing/2010/main"/>
+                      </a:ext>
+                    </a:extLst>
+                  </pic:spPr>
+                </pic:pic>
+              </a:graphicData>
+            </a:graphic>
+          </wp:inline>
+        </w:drawing>
+      </w:r>
+    </w:p>
     <w:p/>
     <w:p>
       <w:pPr>
@@ -2824,7 +3228,6 @@
           <w:sz w:val="22"/>
           <w:szCs w:val="22"/>
         </w:rPr>
-        <w:lastRenderedPageBreak/>
         <w:t xml:space="preserve">Wenn du alle Geräte aufgesetzt und die benötigte Software installiert hast, musst du noch TIANE selbst </w:t>
       </w:r>
       <w:r>
@@ -2850,7 +3253,7 @@
         </w:rPr>
         <w:t xml:space="preserve">-Repository </w:t>
       </w:r>
-      <w:hyperlink r:id="rId14" w:history="1">
+      <w:hyperlink r:id="rId15" w:history="1">
         <w:r>
           <w:rPr>
             <w:rStyle w:val="Hyperlink"/>
@@ -2926,7 +3329,15 @@
           <w:sz w:val="22"/>
           <w:szCs w:val="22"/>
         </w:rPr>
-        <w:t xml:space="preserve"> einen Namen für deinen Sprachassistenten fest und richtest den Server ein. Dann führst du für jeden Raum, den du einrichten möchtest, einmal </w:t>
+        <w:t xml:space="preserve"> einen Namen für deinen Sprachassistenten fest und richtest </w:t>
+      </w:r>
+      <w:r>
+        <w:rPr>
+          <w:sz w:val="22"/>
+          <w:szCs w:val="22"/>
+        </w:rPr>
+        <w:lastRenderedPageBreak/>
+        <w:t xml:space="preserve">den Server ein. Dann führst du für jeden Raum, den du einrichten möchtest, einmal </w:t>
       </w:r>
       <w:r>
         <w:rPr>
@@ -3082,7 +3493,7 @@
         </w:rPr>
         <w:t>umfangreichen Modulschnittstelle liegt. Wenn du dir also ein paar einfache, eigene Zeilen in Python zutraust, kannst du damit selbst dazu beitragen, TIANEs Funktionsumfang für alle zu erweitern. Wirf dazu am besten einfach mal einen Blick in unseren Guide zur Modulentwicklung (</w:t>
       </w:r>
-      <w:hyperlink r:id="rId15" w:history="1">
+      <w:hyperlink r:id="rId16" w:history="1">
         <w:r>
           <w:rPr>
             <w:rStyle w:val="Hyperlink"/>
@@ -3099,7 +3510,7 @@
         </w:rPr>
         <w:t>) und trau dich ruhig, deine Ergebnisse auch über GitHub mit uns und anderen zu teilen! Und wenn du noch tiefer in die Funktionsweise von TIANE einsteigen möchtest, können wir dir unsere schriftliche Ausarbeitung zum Projekt für Jugend forscht empfehlen (</w:t>
       </w:r>
-      <w:hyperlink r:id="rId16" w:history="1">
+      <w:hyperlink r:id="rId17" w:history="1">
         <w:r>
           <w:rPr>
             <w:rStyle w:val="Hyperlink"/>
@@ -3132,7 +3543,7 @@
         </w:rPr>
         <w:t xml:space="preserve">Wenn du Probleme bei der Installation oder sonstige Fragen zum Projekt hast, wende dich außerdem gerne an uns unter </w:t>
       </w:r>
-      <w:hyperlink r:id="rId17" w:history="1">
+      <w:hyperlink r:id="rId18" w:history="1">
         <w:r>
           <w:rPr>
             <w:rStyle w:val="Hyperlink"/>
@@ -3149,14 +3560,6 @@
         </w:rPr>
         <w:t>!</w:t>
       </w:r>
-    </w:p>
-    <w:p>
-      <w:pPr>
-        <w:rPr>
-          <w:sz w:val="22"/>
-          <w:szCs w:val="22"/>
-        </w:rPr>
-      </w:pPr>
     </w:p>
     <w:sectPr>
       <w:pgSz w:w="11906" w:h="16838"/>
@@ -3169,8 +3572,8 @@
 </file>
 
 <file path=word/numbering.xml><?xml version="1.0" encoding="utf-8"?>
-<w:numbering xmlns:wpc="http://schemas.microsoft.com/office/word/2010/wordprocessingCanvas" xmlns:mc="http://schemas.openxmlformats.org/markup-compatibility/2006" xmlns:o="urn:schemas-microsoft-com:office:office" xmlns:r="http://schemas.openxmlformats.org/officeDocument/2006/relationships" xmlns:m="http://schemas.openxmlformats.org/officeDocument/2006/math" xmlns:v="urn:schemas-microsoft-com:vml" xmlns:wp14="http://schemas.microsoft.com/office/word/2010/wordprocessingDrawing" xmlns:wp="http://schemas.openxmlformats.org/drawingml/2006/wordprocessingDrawing" xmlns:w10="urn:schemas-microsoft-com:office:word" xmlns:w="http://schemas.openxmlformats.org/wordprocessingml/2006/main" xmlns:w14="http://schemas.microsoft.com/office/word/2010/wordml" xmlns:wpg="http://schemas.microsoft.com/office/word/2010/wordprocessingGroup" xmlns:wpi="http://schemas.microsoft.com/office/word/2010/wordprocessingInk" xmlns:wne="http://schemas.microsoft.com/office/word/2006/wordml" xmlns:wps="http://schemas.microsoft.com/office/word/2010/wordprocessingShape" mc:Ignorable="w14 wp14">
-  <w:abstractNum w:abstractNumId="0">
+<w:numbering xmlns:wpc="http://schemas.microsoft.com/office/word/2010/wordprocessingCanvas" xmlns:mc="http://schemas.openxmlformats.org/markup-compatibility/2006" xmlns:o="urn:schemas-microsoft-com:office:office" xmlns:r="http://schemas.openxmlformats.org/officeDocument/2006/relationships" xmlns:m="http://schemas.openxmlformats.org/officeDocument/2006/math" xmlns:v="urn:schemas-microsoft-com:vml" xmlns:wp14="http://schemas.microsoft.com/office/word/2010/wordprocessingDrawing" xmlns:wp="http://schemas.openxmlformats.org/drawingml/2006/wordprocessingDrawing" xmlns:w10="urn:schemas-microsoft-com:office:word" xmlns:w="http://schemas.openxmlformats.org/wordprocessingml/2006/main" xmlns:w14="http://schemas.microsoft.com/office/word/2010/wordml" xmlns:w15="http://schemas.microsoft.com/office/word/2012/wordml" xmlns:wpg="http://schemas.microsoft.com/office/word/2010/wordprocessingGroup" xmlns:wpi="http://schemas.microsoft.com/office/word/2010/wordprocessingInk" xmlns:wne="http://schemas.microsoft.com/office/word/2006/wordml" xmlns:wps="http://schemas.microsoft.com/office/word/2010/wordprocessingShape" mc:Ignorable="w14 w15 wp14">
+  <w:abstractNum w:abstractNumId="0" w15:restartNumberingAfterBreak="0">
     <w:nsid w:val="291137A5"/>
     <w:multiLevelType w:val="hybridMultilevel"/>
     <w:tmpl w:val="FBD60F04"/>
@@ -3256,7 +3659,7 @@
       </w:pPr>
     </w:lvl>
   </w:abstractNum>
-  <w:abstractNum w:abstractNumId="1">
+  <w:abstractNum w:abstractNumId="1" w15:restartNumberingAfterBreak="0">
     <w:nsid w:val="29DC29C6"/>
     <w:multiLevelType w:val="hybridMultilevel"/>
     <w:tmpl w:val="A5B22264"/>
@@ -3342,7 +3745,7 @@
       </w:pPr>
     </w:lvl>
   </w:abstractNum>
-  <w:abstractNum w:abstractNumId="2">
+  <w:abstractNum w:abstractNumId="2" w15:restartNumberingAfterBreak="0">
     <w:nsid w:val="42AD2655"/>
     <w:multiLevelType w:val="hybridMultilevel"/>
     <w:tmpl w:val="A3C67AFA"/>
@@ -3428,7 +3831,7 @@
       </w:pPr>
     </w:lvl>
   </w:abstractNum>
-  <w:abstractNum w:abstractNumId="3">
+  <w:abstractNum w:abstractNumId="3" w15:restartNumberingAfterBreak="0">
     <w:nsid w:val="50CE45D4"/>
     <w:multiLevelType w:val="hybridMultilevel"/>
     <w:tmpl w:val="66F2CCC4"/>
@@ -3514,7 +3917,7 @@
       </w:pPr>
     </w:lvl>
   </w:abstractNum>
-  <w:abstractNum w:abstractNumId="4">
+  <w:abstractNum w:abstractNumId="4" w15:restartNumberingAfterBreak="0">
     <w:nsid w:val="55EF67E5"/>
     <w:multiLevelType w:val="hybridMultilevel"/>
     <w:tmpl w:val="57944966"/>
@@ -3600,7 +4003,7 @@
       </w:pPr>
     </w:lvl>
   </w:abstractNum>
-  <w:abstractNum w:abstractNumId="5">
+  <w:abstractNum w:abstractNumId="5" w15:restartNumberingAfterBreak="0">
     <w:nsid w:val="59FD1203"/>
     <w:multiLevelType w:val="hybridMultilevel"/>
     <w:tmpl w:val="7F8EDBF6"/>
@@ -3686,7 +4089,7 @@
       </w:pPr>
     </w:lvl>
   </w:abstractNum>
-  <w:abstractNum w:abstractNumId="6">
+  <w:abstractNum w:abstractNumId="6" w15:restartNumberingAfterBreak="0">
     <w:nsid w:val="640F64D3"/>
     <w:multiLevelType w:val="hybridMultilevel"/>
     <w:tmpl w:val="70DC3FBA"/>
@@ -3772,7 +4175,7 @@
       </w:pPr>
     </w:lvl>
   </w:abstractNum>
-  <w:abstractNum w:abstractNumId="7">
+  <w:abstractNum w:abstractNumId="7" w15:restartNumberingAfterBreak="0">
     <w:nsid w:val="6E452CC6"/>
     <w:multiLevelType w:val="hybridMultilevel"/>
     <w:tmpl w:val="C94C1224"/>
@@ -3855,6 +4258,92 @@
       <w:lvlJc w:val="right"/>
       <w:pPr>
         <w:ind w:left="6480" w:hanging="180"/>
+      </w:pPr>
+    </w:lvl>
+  </w:abstractNum>
+  <w:abstractNum w:abstractNumId="8" w15:restartNumberingAfterBreak="0">
+    <w:nsid w:val="772C17BE"/>
+    <w:multiLevelType w:val="hybridMultilevel"/>
+    <w:tmpl w:val="66F2CCC4"/>
+    <w:lvl w:ilvl="0" w:tplc="0407000F">
+      <w:start w:val="1"/>
+      <w:numFmt w:val="decimal"/>
+      <w:lvlText w:val="%1."/>
+      <w:lvlJc w:val="left"/>
+      <w:pPr>
+        <w:ind w:left="360" w:hanging="360"/>
+      </w:pPr>
+    </w:lvl>
+    <w:lvl w:ilvl="1" w:tplc="04070013">
+      <w:start w:val="1"/>
+      <w:numFmt w:val="upperRoman"/>
+      <w:lvlText w:val="%2."/>
+      <w:lvlJc w:val="right"/>
+      <w:pPr>
+        <w:ind w:left="1080" w:hanging="360"/>
+      </w:pPr>
+    </w:lvl>
+    <w:lvl w:ilvl="2" w:tplc="0407001B" w:tentative="1">
+      <w:start w:val="1"/>
+      <w:numFmt w:val="lowerRoman"/>
+      <w:lvlText w:val="%3."/>
+      <w:lvlJc w:val="right"/>
+      <w:pPr>
+        <w:ind w:left="1800" w:hanging="180"/>
+      </w:pPr>
+    </w:lvl>
+    <w:lvl w:ilvl="3" w:tplc="0407000F" w:tentative="1">
+      <w:start w:val="1"/>
+      <w:numFmt w:val="decimal"/>
+      <w:lvlText w:val="%4."/>
+      <w:lvlJc w:val="left"/>
+      <w:pPr>
+        <w:ind w:left="2520" w:hanging="360"/>
+      </w:pPr>
+    </w:lvl>
+    <w:lvl w:ilvl="4" w:tplc="04070019" w:tentative="1">
+      <w:start w:val="1"/>
+      <w:numFmt w:val="lowerLetter"/>
+      <w:lvlText w:val="%5."/>
+      <w:lvlJc w:val="left"/>
+      <w:pPr>
+        <w:ind w:left="3240" w:hanging="360"/>
+      </w:pPr>
+    </w:lvl>
+    <w:lvl w:ilvl="5" w:tplc="0407001B" w:tentative="1">
+      <w:start w:val="1"/>
+      <w:numFmt w:val="lowerRoman"/>
+      <w:lvlText w:val="%6."/>
+      <w:lvlJc w:val="right"/>
+      <w:pPr>
+        <w:ind w:left="3960" w:hanging="180"/>
+      </w:pPr>
+    </w:lvl>
+    <w:lvl w:ilvl="6" w:tplc="0407000F" w:tentative="1">
+      <w:start w:val="1"/>
+      <w:numFmt w:val="decimal"/>
+      <w:lvlText w:val="%7."/>
+      <w:lvlJc w:val="left"/>
+      <w:pPr>
+        <w:ind w:left="4680" w:hanging="360"/>
+      </w:pPr>
+    </w:lvl>
+    <w:lvl w:ilvl="7" w:tplc="04070019" w:tentative="1">
+      <w:start w:val="1"/>
+      <w:numFmt w:val="lowerLetter"/>
+      <w:lvlText w:val="%8."/>
+      <w:lvlJc w:val="left"/>
+      <w:pPr>
+        <w:ind w:left="5400" w:hanging="360"/>
+      </w:pPr>
+    </w:lvl>
+    <w:lvl w:ilvl="8" w:tplc="0407001B" w:tentative="1">
+      <w:start w:val="1"/>
+      <w:numFmt w:val="lowerRoman"/>
+      <w:lvlText w:val="%9."/>
+      <w:lvlJc w:val="right"/>
+      <w:pPr>
+        <w:ind w:left="6120" w:hanging="180"/>
       </w:pPr>
     </w:lvl>
   </w:abstractNum>
@@ -3882,11 +4371,14 @@
   <w:num w:numId="8">
     <w:abstractNumId w:val="7"/>
   </w:num>
+  <w:num w:numId="9">
+    <w:abstractNumId w:val="8"/>
+  </w:num>
 </w:numbering>
 </file>
 
 <file path=word/styles.xml><?xml version="1.0" encoding="utf-8"?>
-<w:styles xmlns:mc="http://schemas.openxmlformats.org/markup-compatibility/2006" xmlns:r="http://schemas.openxmlformats.org/officeDocument/2006/relationships" xmlns:w="http://schemas.openxmlformats.org/wordprocessingml/2006/main" xmlns:w14="http://schemas.microsoft.com/office/word/2010/wordml" mc:Ignorable="w14">
+<w:styles xmlns:mc="http://schemas.openxmlformats.org/markup-compatibility/2006" xmlns:r="http://schemas.openxmlformats.org/officeDocument/2006/relationships" xmlns:w="http://schemas.openxmlformats.org/wordprocessingml/2006/main" xmlns:w14="http://schemas.microsoft.com/office/word/2010/wordml" xmlns:w15="http://schemas.microsoft.com/office/word/2012/wordml" mc:Ignorable="w14 w15">
   <w:docDefaults>
     <w:rPrDefault>
       <w:rPr>
@@ -3902,369 +4394,378 @@
       </w:pPr>
     </w:pPrDefault>
   </w:docDefaults>
-  <w:latentStyles w:defLockedState="0" w:defUIPriority="99" w:defSemiHidden="1" w:defUnhideWhenUsed="1" w:defQFormat="0" w:count="267">
-    <w:lsdException w:name="Normal" w:semiHidden="0" w:uiPriority="0" w:unhideWhenUsed="0" w:qFormat="1"/>
-    <w:lsdException w:name="heading 1" w:semiHidden="0" w:uiPriority="9" w:unhideWhenUsed="0" w:qFormat="1"/>
-    <w:lsdException w:name="heading 2" w:uiPriority="9" w:qFormat="1"/>
-    <w:lsdException w:name="heading 3" w:uiPriority="9" w:qFormat="1"/>
-    <w:lsdException w:name="heading 4" w:uiPriority="9" w:qFormat="1"/>
-    <w:lsdException w:name="heading 5" w:uiPriority="9" w:qFormat="1"/>
-    <w:lsdException w:name="heading 6" w:uiPriority="9" w:qFormat="1"/>
-    <w:lsdException w:name="heading 7" w:uiPriority="9" w:qFormat="1"/>
-    <w:lsdException w:name="heading 8" w:uiPriority="9" w:qFormat="1"/>
-    <w:lsdException w:name="heading 9" w:uiPriority="9" w:qFormat="1"/>
-    <w:lsdException w:name="toc 1" w:uiPriority="39"/>
-    <w:lsdException w:name="toc 2" w:uiPriority="39"/>
-    <w:lsdException w:name="toc 3" w:uiPriority="39"/>
-    <w:lsdException w:name="toc 4" w:uiPriority="39"/>
-    <w:lsdException w:name="toc 5" w:uiPriority="39"/>
-    <w:lsdException w:name="toc 6" w:uiPriority="39"/>
-    <w:lsdException w:name="toc 7" w:uiPriority="39"/>
-    <w:lsdException w:name="toc 8" w:uiPriority="39"/>
-    <w:lsdException w:name="toc 9" w:uiPriority="39"/>
-    <w:lsdException w:name="caption" w:uiPriority="35" w:qFormat="1"/>
-    <w:lsdException w:name="Title" w:semiHidden="0" w:uiPriority="10" w:unhideWhenUsed="0" w:qFormat="1"/>
-    <w:lsdException w:name="Default Paragraph Font" w:uiPriority="1"/>
-    <w:lsdException w:name="Subtitle" w:semiHidden="0" w:uiPriority="11" w:unhideWhenUsed="0" w:qFormat="1"/>
-    <w:lsdException w:name="Strong" w:semiHidden="0" w:uiPriority="22" w:unhideWhenUsed="0" w:qFormat="1"/>
-    <w:lsdException w:name="Emphasis" w:semiHidden="0" w:uiPriority="20" w:unhideWhenUsed="0" w:qFormat="1"/>
-    <w:lsdException w:name="Table Grid" w:semiHidden="0" w:uiPriority="59" w:unhideWhenUsed="0"/>
-    <w:lsdException w:name="Placeholder Text" w:unhideWhenUsed="0"/>
-    <w:lsdException w:name="No Spacing" w:semiHidden="0" w:uiPriority="1" w:unhideWhenUsed="0" w:qFormat="1"/>
-    <w:lsdException w:name="Light Shading" w:semiHidden="0" w:uiPriority="60" w:unhideWhenUsed="0"/>
-    <w:lsdException w:name="Light List" w:semiHidden="0" w:uiPriority="61" w:unhideWhenUsed="0"/>
-    <w:lsdException w:name="Light Grid" w:semiHidden="0" w:uiPriority="62" w:unhideWhenUsed="0"/>
-    <w:lsdException w:name="Medium Shading 1" w:semiHidden="0" w:uiPriority="63" w:unhideWhenUsed="0"/>
-    <w:lsdException w:name="Medium Shading 2" w:semiHidden="0" w:uiPriority="64" w:unhideWhenUsed="0"/>
-    <w:lsdException w:name="Medium List 1" w:semiHidden="0" w:uiPriority="65" w:unhideWhenUsed="0"/>
-    <w:lsdException w:name="Medium List 2" w:semiHidden="0" w:uiPriority="66" w:unhideWhenUsed="0"/>
-    <w:lsdException w:name="Medium Grid 1" w:semiHidden="0" w:uiPriority="67" w:unhideWhenUsed="0"/>
-    <w:lsdException w:name="Medium Grid 2" w:semiHidden="0" w:uiPriority="68" w:unhideWhenUsed="0"/>
-    <w:lsdException w:name="Medium Grid 3" w:semiHidden="0" w:uiPriority="69" w:unhideWhenUsed="0"/>
-    <w:lsdException w:name="Dark List" w:semiHidden="0" w:uiPriority="70" w:unhideWhenUsed="0"/>
-    <w:lsdException w:name="Colorful Shading" w:semiHidden="0" w:uiPriority="71" w:unhideWhenUsed="0"/>
-    <w:lsdException w:name="Colorful List" w:semiHidden="0" w:uiPriority="72" w:unhideWhenUsed="0"/>
-    <w:lsdException w:name="Colorful Grid" w:semiHidden="0" w:uiPriority="73" w:unhideWhenUsed="0"/>
-    <w:lsdException w:name="Light Shading Accent 1" w:semiHidden="0" w:uiPriority="60" w:unhideWhenUsed="0"/>
-    <w:lsdException w:name="Light List Accent 1" w:semiHidden="0" w:uiPriority="61" w:unhideWhenUsed="0"/>
-    <w:lsdException w:name="Light Grid Accent 1" w:semiHidden="0" w:uiPriority="62" w:unhideWhenUsed="0"/>
-    <w:lsdException w:name="Medium Shading 1 Accent 1" w:semiHidden="0" w:uiPriority="63" w:unhideWhenUsed="0"/>
-    <w:lsdException w:name="Medium Shading 2 Accent 1" w:semiHidden="0" w:uiPriority="64" w:unhideWhenUsed="0"/>
-    <w:lsdException w:name="Medium List 1 Accent 1" w:semiHidden="0" w:uiPriority="65" w:unhideWhenUsed="0"/>
-    <w:lsdException w:name="Revision" w:unhideWhenUsed="0"/>
-    <w:lsdException w:name="List Paragraph" w:semiHidden="0" w:uiPriority="34" w:unhideWhenUsed="0" w:qFormat="1"/>
-    <w:lsdException w:name="Quote" w:semiHidden="0" w:uiPriority="29" w:unhideWhenUsed="0" w:qFormat="1"/>
-    <w:lsdException w:name="Intense Quote" w:semiHidden="0" w:uiPriority="30" w:unhideWhenUsed="0" w:qFormat="1"/>
-    <w:lsdException w:name="Medium List 2 Accent 1" w:semiHidden="0" w:uiPriority="66" w:unhideWhenUsed="0"/>
-    <w:lsdException w:name="Medium Grid 1 Accent 1" w:semiHidden="0" w:uiPriority="67" w:unhideWhenUsed="0"/>
-    <w:lsdException w:name="Medium Grid 2 Accent 1" w:semiHidden="0" w:uiPriority="68" w:unhideWhenUsed="0"/>
-    <w:lsdException w:name="Medium Grid 3 Accent 1" w:semiHidden="0" w:uiPriority="69" w:unhideWhenUsed="0"/>
-    <w:lsdException w:name="Dark List Accent 1" w:semiHidden="0" w:uiPriority="70" w:unhideWhenUsed="0"/>
-    <w:lsdException w:name="Colorful Shading Accent 1" w:semiHidden="0" w:uiPriority="71" w:unhideWhenUsed="0"/>
-    <w:lsdException w:name="Colorful List Accent 1" w:semiHidden="0" w:uiPriority="72" w:unhideWhenUsed="0"/>
-    <w:lsdException w:name="Colorful Grid Accent 1" w:semiHidden="0" w:uiPriority="73" w:unhideWhenUsed="0"/>
-    <w:lsdException w:name="Light Shading Accent 2" w:semiHidden="0" w:uiPriority="60" w:unhideWhenUsed="0"/>
-    <w:lsdException w:name="Light List Accent 2" w:semiHidden="0" w:uiPriority="61" w:unhideWhenUsed="0"/>
-    <w:lsdException w:name="Light Grid Accent 2" w:semiHidden="0" w:uiPriority="62" w:unhideWhenUsed="0"/>
-    <w:lsdException w:name="Medium Shading 1 Accent 2" w:semiHidden="0" w:uiPriority="63" w:unhideWhenUsed="0"/>
-    <w:lsdException w:name="Medium Shading 2 Accent 2" w:semiHidden="0" w:uiPriority="64" w:unhideWhenUsed="0"/>
-    <w:lsdException w:name="Medium List 1 Accent 2" w:semiHidden="0" w:uiPriority="65" w:unhideWhenUsed="0"/>
-    <w:lsdException w:name="Medium List 2 Accent 2" w:semiHidden="0" w:uiPriority="66" w:unhideWhenUsed="0"/>
-    <w:lsdException w:name="Medium Grid 1 Accent 2" w:semiHidden="0" w:uiPriority="67" w:unhideWhenUsed="0"/>
-    <w:lsdException w:name="Medium Grid 2 Accent 2" w:semiHidden="0" w:uiPriority="68" w:unhideWhenUsed="0"/>
-    <w:lsdException w:name="Medium Grid 3 Accent 2" w:semiHidden="0" w:uiPriority="69" w:unhideWhenUsed="0"/>
-    <w:lsdException w:name="Dark List Accent 2" w:semiHidden="0" w:uiPriority="70" w:unhideWhenUsed="0"/>
-    <w:lsdException w:name="Colorful Shading Accent 2" w:semiHidden="0" w:uiPriority="71" w:unhideWhenUsed="0"/>
-    <w:lsdException w:name="Colorful List Accent 2" w:semiHidden="0" w:uiPriority="72" w:unhideWhenUsed="0"/>
-    <w:lsdException w:name="Colorful Grid Accent 2" w:semiHidden="0" w:uiPriority="73" w:unhideWhenUsed="0"/>
-    <w:lsdException w:name="Light Shading Accent 3" w:semiHidden="0" w:uiPriority="60" w:unhideWhenUsed="0"/>
-    <w:lsdException w:name="Light List Accent 3" w:semiHidden="0" w:uiPriority="61" w:unhideWhenUsed="0"/>
-    <w:lsdException w:name="Light Grid Accent 3" w:semiHidden="0" w:uiPriority="62" w:unhideWhenUsed="0"/>
-    <w:lsdException w:name="Medium Shading 1 Accent 3" w:semiHidden="0" w:uiPriority="63" w:unhideWhenUsed="0"/>
-    <w:lsdException w:name="Medium Shading 2 Accent 3" w:semiHidden="0" w:uiPriority="64" w:unhideWhenUsed="0"/>
-    <w:lsdException w:name="Medium List 1 Accent 3" w:semiHidden="0" w:uiPriority="65" w:unhideWhenUsed="0"/>
-    <w:lsdException w:name="Medium List 2 Accent 3" w:semiHidden="0" w:uiPriority="66" w:unhideWhenUsed="0"/>
-    <w:lsdException w:name="Medium Grid 1 Accent 3" w:semiHidden="0" w:uiPriority="67" w:unhideWhenUsed="0"/>
-    <w:lsdException w:name="Medium Grid 2 Accent 3" w:semiHidden="0" w:uiPriority="68" w:unhideWhenUsed="0"/>
-    <w:lsdException w:name="Medium Grid 3 Accent 3" w:semiHidden="0" w:uiPriority="69" w:unhideWhenUsed="0"/>
-    <w:lsdException w:name="Dark List Accent 3" w:semiHidden="0" w:uiPriority="70" w:unhideWhenUsed="0"/>
-    <w:lsdException w:name="Colorful Shading Accent 3" w:semiHidden="0" w:uiPriority="71" w:unhideWhenUsed="0"/>
-    <w:lsdException w:name="Colorful List Accent 3" w:semiHidden="0" w:uiPriority="72" w:unhideWhenUsed="0"/>
-    <w:lsdException w:name="Colorful Grid Accent 3" w:semiHidden="0" w:uiPriority="73" w:unhideWhenUsed="0"/>
-    <w:lsdException w:name="Light Shading Accent 4" w:semiHidden="0" w:uiPriority="60" w:unhideWhenUsed="0"/>
-    <w:lsdException w:name="Light List Accent 4" w:semiHidden="0" w:uiPriority="61" w:unhideWhenUsed="0"/>
-    <w:lsdException w:name="Light Grid Accent 4" w:semiHidden="0" w:uiPriority="62" w:unhideWhenUsed="0"/>
-    <w:lsdException w:name="Medium Shading 1 Accent 4" w:semiHidden="0" w:uiPriority="63" w:unhideWhenUsed="0"/>
-    <w:lsdException w:name="Medium Shading 2 Accent 4" w:semiHidden="0" w:uiPriority="64" w:unhideWhenUsed="0"/>
-    <w:lsdException w:name="Medium List 1 Accent 4" w:semiHidden="0" w:uiPriority="65" w:unhideWhenUsed="0"/>
-    <w:lsdException w:name="Medium List 2 Accent 4" w:semiHidden="0" w:uiPriority="66" w:unhideWhenUsed="0"/>
-    <w:lsdException w:name="Medium Grid 1 Accent 4" w:semiHidden="0" w:uiPriority="67" w:unhideWhenUsed="0"/>
-    <w:lsdException w:name="Medium Grid 2 Accent 4" w:semiHidden="0" w:uiPriority="68" w:unhideWhenUsed="0"/>
-    <w:lsdException w:name="Medium Grid 3 Accent 4" w:semiHidden="0" w:uiPriority="69" w:unhideWhenUsed="0"/>
-    <w:lsdException w:name="Dark List Accent 4" w:semiHidden="0" w:uiPriority="70" w:unhideWhenUsed="0"/>
-    <w:lsdException w:name="Colorful Shading Accent 4" w:semiHidden="0" w:uiPriority="71" w:unhideWhenUsed="0"/>
-    <w:lsdException w:name="Colorful List Accent 4" w:semiHidden="0" w:uiPriority="72" w:unhideWhenUsed="0"/>
-    <w:lsdException w:name="Colorful Grid Accent 4" w:semiHidden="0" w:uiPriority="73" w:unhideWhenUsed="0"/>
-    <w:lsdException w:name="Light Shading Accent 5" w:semiHidden="0" w:uiPriority="60" w:unhideWhenUsed="0"/>
-    <w:lsdException w:name="Light List Accent 5" w:semiHidden="0" w:uiPriority="61" w:unhideWhenUsed="0"/>
-    <w:lsdException w:name="Light Grid Accent 5" w:semiHidden="0" w:uiPriority="62" w:unhideWhenUsed="0"/>
-    <w:lsdException w:name="Medium Shading 1 Accent 5" w:semiHidden="0" w:uiPriority="63" w:unhideWhenUsed="0"/>
-    <w:lsdException w:name="Medium Shading 2 Accent 5" w:semiHidden="0" w:uiPriority="64" w:unhideWhenUsed="0"/>
-    <w:lsdException w:name="Medium List 1 Accent 5" w:semiHidden="0" w:uiPriority="65" w:unhideWhenUsed="0"/>
-    <w:lsdException w:name="Medium List 2 Accent 5" w:semiHidden="0" w:uiPriority="66" w:unhideWhenUsed="0"/>
-    <w:lsdException w:name="Medium Grid 1 Accent 5" w:semiHidden="0" w:uiPriority="67" w:unhideWhenUsed="0"/>
-    <w:lsdException w:name="Medium Grid 2 Accent 5" w:semiHidden="0" w:uiPriority="68" w:unhideWhenUsed="0"/>
-    <w:lsdException w:name="Medium Grid 3 Accent 5" w:semiHidden="0" w:uiPriority="69" w:unhideWhenUsed="0"/>
-    <w:lsdException w:name="Dark List Accent 5" w:semiHidden="0" w:uiPriority="70" w:unhideWhenUsed="0"/>
-    <w:lsdException w:name="Colorful Shading Accent 5" w:semiHidden="0" w:uiPriority="71" w:unhideWhenUsed="0"/>
-    <w:lsdException w:name="Colorful List Accent 5" w:semiHidden="0" w:uiPriority="72" w:unhideWhenUsed="0"/>
-    <w:lsdException w:name="Colorful Grid Accent 5" w:semiHidden="0" w:uiPriority="73" w:unhideWhenUsed="0"/>
-    <w:lsdException w:name="Light Shading Accent 6" w:semiHidden="0" w:uiPriority="60" w:unhideWhenUsed="0"/>
-    <w:lsdException w:name="Light List Accent 6" w:semiHidden="0" w:uiPriority="61" w:unhideWhenUsed="0"/>
-    <w:lsdException w:name="Light Grid Accent 6" w:semiHidden="0" w:uiPriority="62" w:unhideWhenUsed="0"/>
-    <w:lsdException w:name="Medium Shading 1 Accent 6" w:semiHidden="0" w:uiPriority="63" w:unhideWhenUsed="0"/>
-    <w:lsdException w:name="Medium Shading 2 Accent 6" w:semiHidden="0" w:uiPriority="64" w:unhideWhenUsed="0"/>
-    <w:lsdException w:name="Medium List 1 Accent 6" w:semiHidden="0" w:uiPriority="65" w:unhideWhenUsed="0"/>
-    <w:lsdException w:name="Medium List 2 Accent 6" w:semiHidden="0" w:uiPriority="66" w:unhideWhenUsed="0"/>
-    <w:lsdException w:name="Medium Grid 1 Accent 6" w:semiHidden="0" w:uiPriority="67" w:unhideWhenUsed="0"/>
-    <w:lsdException w:name="Medium Grid 2 Accent 6" w:semiHidden="0" w:uiPriority="68" w:unhideWhenUsed="0"/>
-    <w:lsdException w:name="Medium Grid 3 Accent 6" w:semiHidden="0" w:uiPriority="69" w:unhideWhenUsed="0"/>
-    <w:lsdException w:name="Dark List Accent 6" w:semiHidden="0" w:uiPriority="70" w:unhideWhenUsed="0"/>
-    <w:lsdException w:name="Colorful Shading Accent 6" w:semiHidden="0" w:uiPriority="71" w:unhideWhenUsed="0"/>
-    <w:lsdException w:name="Colorful List Accent 6" w:semiHidden="0" w:uiPriority="72" w:unhideWhenUsed="0"/>
-    <w:lsdException w:name="Colorful Grid Accent 6" w:semiHidden="0" w:uiPriority="73" w:unhideWhenUsed="0"/>
-    <w:lsdException w:name="Subtle Emphasis" w:semiHidden="0" w:uiPriority="19" w:unhideWhenUsed="0" w:qFormat="1"/>
-    <w:lsdException w:name="Intense Emphasis" w:semiHidden="0" w:uiPriority="21" w:unhideWhenUsed="0" w:qFormat="1"/>
-    <w:lsdException w:name="Subtle Reference" w:semiHidden="0" w:uiPriority="31" w:unhideWhenUsed="0" w:qFormat="1"/>
-    <w:lsdException w:name="Intense Reference" w:semiHidden="0" w:uiPriority="32" w:unhideWhenUsed="0" w:qFormat="1"/>
-    <w:lsdException w:name="Book Title" w:semiHidden="0" w:uiPriority="33" w:unhideWhenUsed="0" w:qFormat="1"/>
-    <w:lsdException w:name="Bibliography" w:uiPriority="37"/>
-    <w:lsdException w:name="TOC Heading" w:uiPriority="39" w:qFormat="1"/>
-  </w:latentStyles>
-  <w:style w:type="paragraph" w:default="1" w:styleId="Standard">
-    <w:name w:val="Normal"/>
-    <w:qFormat/>
-    <w:rsid w:val="00CF53CA"/>
-  </w:style>
-  <w:style w:type="character" w:default="1" w:styleId="Absatz-Standardschriftart">
-    <w:name w:val="Default Paragraph Font"/>
-    <w:uiPriority w:val="1"/>
-    <w:semiHidden/>
-    <w:unhideWhenUsed/>
-  </w:style>
-  <w:style w:type="table" w:default="1" w:styleId="NormaleTabelle">
-    <w:name w:val="Normal Table"/>
-    <w:uiPriority w:val="99"/>
-    <w:semiHidden/>
-    <w:unhideWhenUsed/>
-    <w:tblPr>
-      <w:tblInd w:w="0" w:type="dxa"/>
-      <w:tblCellMar>
-        <w:top w:w="0" w:type="dxa"/>
-        <w:left w:w="108" w:type="dxa"/>
-        <w:bottom w:w="0" w:type="dxa"/>
-        <w:right w:w="108" w:type="dxa"/>
-      </w:tblCellMar>
-    </w:tblPr>
-  </w:style>
-  <w:style w:type="numbering" w:default="1" w:styleId="KeineListe">
-    <w:name w:val="No List"/>
-    <w:uiPriority w:val="99"/>
-    <w:semiHidden/>
-    <w:unhideWhenUsed/>
-  </w:style>
-  <w:style w:type="character" w:styleId="Hyperlink">
-    <w:name w:val="Hyperlink"/>
-    <w:basedOn w:val="Absatz-Standardschriftart"/>
-    <w:uiPriority w:val="99"/>
-    <w:unhideWhenUsed/>
-    <w:rsid w:val="00CF53CA"/>
-    <w:rPr>
-      <w:color w:val="0000FF" w:themeColor="hyperlink"/>
-      <w:u w:val="single"/>
-    </w:rPr>
-  </w:style>
-  <w:style w:type="paragraph" w:styleId="Listenabsatz">
-    <w:name w:val="List Paragraph"/>
-    <w:basedOn w:val="Standard"/>
-    <w:uiPriority w:val="34"/>
-    <w:qFormat/>
-    <w:rsid w:val="0038512C"/>
-    <w:pPr>
-      <w:ind w:left="720"/>
-      <w:contextualSpacing/>
-    </w:pPr>
-  </w:style>
-  <w:style w:type="character" w:styleId="BesuchterHyperlink">
-    <w:name w:val="FollowedHyperlink"/>
-    <w:basedOn w:val="Absatz-Standardschriftart"/>
-    <w:uiPriority w:val="99"/>
-    <w:semiHidden/>
-    <w:unhideWhenUsed/>
-    <w:rsid w:val="00722904"/>
-    <w:rPr>
-      <w:color w:val="800080" w:themeColor="followedHyperlink"/>
-      <w:u w:val="single"/>
-    </w:rPr>
-  </w:style>
-</w:styles>
-</file>
-
-<file path=word/stylesWithEffects.xml><?xml version="1.0" encoding="utf-8"?>
-<w:styles xmlns:wpc="http://schemas.microsoft.com/office/word/2010/wordprocessingCanvas" xmlns:mc="http://schemas.openxmlformats.org/markup-compatibility/2006" xmlns:o="urn:schemas-microsoft-com:office:office" xmlns:r="http://schemas.openxmlformats.org/officeDocument/2006/relationships" xmlns:m="http://schemas.openxmlformats.org/officeDocument/2006/math" xmlns:v="urn:schemas-microsoft-com:vml" xmlns:wp14="http://schemas.microsoft.com/office/word/2010/wordprocessingDrawing" xmlns:wp="http://schemas.openxmlformats.org/drawingml/2006/wordprocessingDrawing" xmlns:w10="urn:schemas-microsoft-com:office:word" xmlns:w="http://schemas.openxmlformats.org/wordprocessingml/2006/main" xmlns:w14="http://schemas.microsoft.com/office/word/2010/wordml" xmlns:wpg="http://schemas.microsoft.com/office/word/2010/wordprocessingGroup" xmlns:wpi="http://schemas.microsoft.com/office/word/2010/wordprocessingInk" xmlns:wne="http://schemas.microsoft.com/office/word/2006/wordml" xmlns:wps="http://schemas.microsoft.com/office/word/2010/wordprocessingShape" mc:Ignorable="w14 wp14">
-  <w:docDefaults>
-    <w:rPrDefault>
-      <w:rPr>
-        <w:rFonts w:ascii="Arial" w:eastAsiaTheme="minorHAnsi" w:hAnsi="Arial" w:cs="Arial"/>
-        <w:sz w:val="24"/>
-        <w:szCs w:val="24"/>
-        <w:lang w:val="de-DE" w:eastAsia="en-US" w:bidi="ar-SA"/>
-      </w:rPr>
-    </w:rPrDefault>
-    <w:pPrDefault>
-      <w:pPr>
-        <w:spacing w:after="200" w:line="276" w:lineRule="auto"/>
-      </w:pPr>
-    </w:pPrDefault>
-  </w:docDefaults>
-  <w:latentStyles w:defLockedState="0" w:defUIPriority="99" w:defSemiHidden="1" w:defUnhideWhenUsed="1" w:defQFormat="0" w:count="267">
-    <w:lsdException w:name="Normal" w:semiHidden="0" w:uiPriority="0" w:unhideWhenUsed="0" w:qFormat="1"/>
-    <w:lsdException w:name="heading 1" w:semiHidden="0" w:uiPriority="9" w:unhideWhenUsed="0" w:qFormat="1"/>
-    <w:lsdException w:name="heading 2" w:uiPriority="9" w:qFormat="1"/>
-    <w:lsdException w:name="heading 3" w:uiPriority="9" w:qFormat="1"/>
-    <w:lsdException w:name="heading 4" w:uiPriority="9" w:qFormat="1"/>
-    <w:lsdException w:name="heading 5" w:uiPriority="9" w:qFormat="1"/>
-    <w:lsdException w:name="heading 6" w:uiPriority="9" w:qFormat="1"/>
-    <w:lsdException w:name="heading 7" w:uiPriority="9" w:qFormat="1"/>
-    <w:lsdException w:name="heading 8" w:uiPriority="9" w:qFormat="1"/>
-    <w:lsdException w:name="heading 9" w:uiPriority="9" w:qFormat="1"/>
-    <w:lsdException w:name="toc 1" w:uiPriority="39"/>
-    <w:lsdException w:name="toc 2" w:uiPriority="39"/>
-    <w:lsdException w:name="toc 3" w:uiPriority="39"/>
-    <w:lsdException w:name="toc 4" w:uiPriority="39"/>
-    <w:lsdException w:name="toc 5" w:uiPriority="39"/>
-    <w:lsdException w:name="toc 6" w:uiPriority="39"/>
-    <w:lsdException w:name="toc 7" w:uiPriority="39"/>
-    <w:lsdException w:name="toc 8" w:uiPriority="39"/>
-    <w:lsdException w:name="toc 9" w:uiPriority="39"/>
-    <w:lsdException w:name="caption" w:uiPriority="35" w:qFormat="1"/>
-    <w:lsdException w:name="Title" w:semiHidden="0" w:uiPriority="10" w:unhideWhenUsed="0" w:qFormat="1"/>
-    <w:lsdException w:name="Default Paragraph Font" w:uiPriority="1"/>
-    <w:lsdException w:name="Subtitle" w:semiHidden="0" w:uiPriority="11" w:unhideWhenUsed="0" w:qFormat="1"/>
-    <w:lsdException w:name="Strong" w:semiHidden="0" w:uiPriority="22" w:unhideWhenUsed="0" w:qFormat="1"/>
-    <w:lsdException w:name="Emphasis" w:semiHidden="0" w:uiPriority="20" w:unhideWhenUsed="0" w:qFormat="1"/>
-    <w:lsdException w:name="Table Grid" w:semiHidden="0" w:uiPriority="59" w:unhideWhenUsed="0"/>
-    <w:lsdException w:name="Placeholder Text" w:unhideWhenUsed="0"/>
-    <w:lsdException w:name="No Spacing" w:semiHidden="0" w:uiPriority="1" w:unhideWhenUsed="0" w:qFormat="1"/>
-    <w:lsdException w:name="Light Shading" w:semiHidden="0" w:uiPriority="60" w:unhideWhenUsed="0"/>
-    <w:lsdException w:name="Light List" w:semiHidden="0" w:uiPriority="61" w:unhideWhenUsed="0"/>
-    <w:lsdException w:name="Light Grid" w:semiHidden="0" w:uiPriority="62" w:unhideWhenUsed="0"/>
-    <w:lsdException w:name="Medium Shading 1" w:semiHidden="0" w:uiPriority="63" w:unhideWhenUsed="0"/>
-    <w:lsdException w:name="Medium Shading 2" w:semiHidden="0" w:uiPriority="64" w:unhideWhenUsed="0"/>
-    <w:lsdException w:name="Medium List 1" w:semiHidden="0" w:uiPriority="65" w:unhideWhenUsed="0"/>
-    <w:lsdException w:name="Medium List 2" w:semiHidden="0" w:uiPriority="66" w:unhideWhenUsed="0"/>
-    <w:lsdException w:name="Medium Grid 1" w:semiHidden="0" w:uiPriority="67" w:unhideWhenUsed="0"/>
-    <w:lsdException w:name="Medium Grid 2" w:semiHidden="0" w:uiPriority="68" w:unhideWhenUsed="0"/>
-    <w:lsdException w:name="Medium Grid 3" w:semiHidden="0" w:uiPriority="69" w:unhideWhenUsed="0"/>
-    <w:lsdException w:name="Dark List" w:semiHidden="0" w:uiPriority="70" w:unhideWhenUsed="0"/>
-    <w:lsdException w:name="Colorful Shading" w:semiHidden="0" w:uiPriority="71" w:unhideWhenUsed="0"/>
-    <w:lsdException w:name="Colorful List" w:semiHidden="0" w:uiPriority="72" w:unhideWhenUsed="0"/>
-    <w:lsdException w:name="Colorful Grid" w:semiHidden="0" w:uiPriority="73" w:unhideWhenUsed="0"/>
-    <w:lsdException w:name="Light Shading Accent 1" w:semiHidden="0" w:uiPriority="60" w:unhideWhenUsed="0"/>
-    <w:lsdException w:name="Light List Accent 1" w:semiHidden="0" w:uiPriority="61" w:unhideWhenUsed="0"/>
-    <w:lsdException w:name="Light Grid Accent 1" w:semiHidden="0" w:uiPriority="62" w:unhideWhenUsed="0"/>
-    <w:lsdException w:name="Medium Shading 1 Accent 1" w:semiHidden="0" w:uiPriority="63" w:unhideWhenUsed="0"/>
-    <w:lsdException w:name="Medium Shading 2 Accent 1" w:semiHidden="0" w:uiPriority="64" w:unhideWhenUsed="0"/>
-    <w:lsdException w:name="Medium List 1 Accent 1" w:semiHidden="0" w:uiPriority="65" w:unhideWhenUsed="0"/>
-    <w:lsdException w:name="Revision" w:unhideWhenUsed="0"/>
-    <w:lsdException w:name="List Paragraph" w:semiHidden="0" w:uiPriority="34" w:unhideWhenUsed="0" w:qFormat="1"/>
-    <w:lsdException w:name="Quote" w:semiHidden="0" w:uiPriority="29" w:unhideWhenUsed="0" w:qFormat="1"/>
-    <w:lsdException w:name="Intense Quote" w:semiHidden="0" w:uiPriority="30" w:unhideWhenUsed="0" w:qFormat="1"/>
-    <w:lsdException w:name="Medium List 2 Accent 1" w:semiHidden="0" w:uiPriority="66" w:unhideWhenUsed="0"/>
-    <w:lsdException w:name="Medium Grid 1 Accent 1" w:semiHidden="0" w:uiPriority="67" w:unhideWhenUsed="0"/>
-    <w:lsdException w:name="Medium Grid 2 Accent 1" w:semiHidden="0" w:uiPriority="68" w:unhideWhenUsed="0"/>
-    <w:lsdException w:name="Medium Grid 3 Accent 1" w:semiHidden="0" w:uiPriority="69" w:unhideWhenUsed="0"/>
-    <w:lsdException w:name="Dark List Accent 1" w:semiHidden="0" w:uiPriority="70" w:unhideWhenUsed="0"/>
-    <w:lsdException w:name="Colorful Shading Accent 1" w:semiHidden="0" w:uiPriority="71" w:unhideWhenUsed="0"/>
-    <w:lsdException w:name="Colorful List Accent 1" w:semiHidden="0" w:uiPriority="72" w:unhideWhenUsed="0"/>
-    <w:lsdException w:name="Colorful Grid Accent 1" w:semiHidden="0" w:uiPriority="73" w:unhideWhenUsed="0"/>
-    <w:lsdException w:name="Light Shading Accent 2" w:semiHidden="0" w:uiPriority="60" w:unhideWhenUsed="0"/>
-    <w:lsdException w:name="Light List Accent 2" w:semiHidden="0" w:uiPriority="61" w:unhideWhenUsed="0"/>
-    <w:lsdException w:name="Light Grid Accent 2" w:semiHidden="0" w:uiPriority="62" w:unhideWhenUsed="0"/>
-    <w:lsdException w:name="Medium Shading 1 Accent 2" w:semiHidden="0" w:uiPriority="63" w:unhideWhenUsed="0"/>
-    <w:lsdException w:name="Medium Shading 2 Accent 2" w:semiHidden="0" w:uiPriority="64" w:unhideWhenUsed="0"/>
-    <w:lsdException w:name="Medium List 1 Accent 2" w:semiHidden="0" w:uiPriority="65" w:unhideWhenUsed="0"/>
-    <w:lsdException w:name="Medium List 2 Accent 2" w:semiHidden="0" w:uiPriority="66" w:unhideWhenUsed="0"/>
-    <w:lsdException w:name="Medium Grid 1 Accent 2" w:semiHidden="0" w:uiPriority="67" w:unhideWhenUsed="0"/>
-    <w:lsdException w:name="Medium Grid 2 Accent 2" w:semiHidden="0" w:uiPriority="68" w:unhideWhenUsed="0"/>
-    <w:lsdException w:name="Medium Grid 3 Accent 2" w:semiHidden="0" w:uiPriority="69" w:unhideWhenUsed="0"/>
-    <w:lsdException w:name="Dark List Accent 2" w:semiHidden="0" w:uiPriority="70" w:unhideWhenUsed="0"/>
-    <w:lsdException w:name="Colorful Shading Accent 2" w:semiHidden="0" w:uiPriority="71" w:unhideWhenUsed="0"/>
-    <w:lsdException w:name="Colorful List Accent 2" w:semiHidden="0" w:uiPriority="72" w:unhideWhenUsed="0"/>
-    <w:lsdException w:name="Colorful Grid Accent 2" w:semiHidden="0" w:uiPriority="73" w:unhideWhenUsed="0"/>
-    <w:lsdException w:name="Light Shading Accent 3" w:semiHidden="0" w:uiPriority="60" w:unhideWhenUsed="0"/>
-    <w:lsdException w:name="Light List Accent 3" w:semiHidden="0" w:uiPriority="61" w:unhideWhenUsed="0"/>
-    <w:lsdException w:name="Light Grid Accent 3" w:semiHidden="0" w:uiPriority="62" w:unhideWhenUsed="0"/>
-    <w:lsdException w:name="Medium Shading 1 Accent 3" w:semiHidden="0" w:uiPriority="63" w:unhideWhenUsed="0"/>
-    <w:lsdException w:name="Medium Shading 2 Accent 3" w:semiHidden="0" w:uiPriority="64" w:unhideWhenUsed="0"/>
-    <w:lsdException w:name="Medium List 1 Accent 3" w:semiHidden="0" w:uiPriority="65" w:unhideWhenUsed="0"/>
-    <w:lsdException w:name="Medium List 2 Accent 3" w:semiHidden="0" w:uiPriority="66" w:unhideWhenUsed="0"/>
-    <w:lsdException w:name="Medium Grid 1 Accent 3" w:semiHidden="0" w:uiPriority="67" w:unhideWhenUsed="0"/>
-    <w:lsdException w:name="Medium Grid 2 Accent 3" w:semiHidden="0" w:uiPriority="68" w:unhideWhenUsed="0"/>
-    <w:lsdException w:name="Medium Grid 3 Accent 3" w:semiHidden="0" w:uiPriority="69" w:unhideWhenUsed="0"/>
-    <w:lsdException w:name="Dark List Accent 3" w:semiHidden="0" w:uiPriority="70" w:unhideWhenUsed="0"/>
-    <w:lsdException w:name="Colorful Shading Accent 3" w:semiHidden="0" w:uiPriority="71" w:unhideWhenUsed="0"/>
-    <w:lsdException w:name="Colorful List Accent 3" w:semiHidden="0" w:uiPriority="72" w:unhideWhenUsed="0"/>
-    <w:lsdException w:name="Colorful Grid Accent 3" w:semiHidden="0" w:uiPriority="73" w:unhideWhenUsed="0"/>
-    <w:lsdException w:name="Light Shading Accent 4" w:semiHidden="0" w:uiPriority="60" w:unhideWhenUsed="0"/>
-    <w:lsdException w:name="Light List Accent 4" w:semiHidden="0" w:uiPriority="61" w:unhideWhenUsed="0"/>
-    <w:lsdException w:name="Light Grid Accent 4" w:semiHidden="0" w:uiPriority="62" w:unhideWhenUsed="0"/>
-    <w:lsdException w:name="Medium Shading 1 Accent 4" w:semiHidden="0" w:uiPriority="63" w:unhideWhenUsed="0"/>
-    <w:lsdException w:name="Medium Shading 2 Accent 4" w:semiHidden="0" w:uiPriority="64" w:unhideWhenUsed="0"/>
-    <w:lsdException w:name="Medium List 1 Accent 4" w:semiHidden="0" w:uiPriority="65" w:unhideWhenUsed="0"/>
-    <w:lsdException w:name="Medium List 2 Accent 4" w:semiHidden="0" w:uiPriority="66" w:unhideWhenUsed="0"/>
-    <w:lsdException w:name="Medium Grid 1 Accent 4" w:semiHidden="0" w:uiPriority="67" w:unhideWhenUsed="0"/>
-    <w:lsdException w:name="Medium Grid 2 Accent 4" w:semiHidden="0" w:uiPriority="68" w:unhideWhenUsed="0"/>
-    <w:lsdException w:name="Medium Grid 3 Accent 4" w:semiHidden="0" w:uiPriority="69" w:unhideWhenUsed="0"/>
-    <w:lsdException w:name="Dark List Accent 4" w:semiHidden="0" w:uiPriority="70" w:unhideWhenUsed="0"/>
-    <w:lsdException w:name="Colorful Shading Accent 4" w:semiHidden="0" w:uiPriority="71" w:unhideWhenUsed="0"/>
-    <w:lsdException w:name="Colorful List Accent 4" w:semiHidden="0" w:uiPriority="72" w:unhideWhenUsed="0"/>
-    <w:lsdException w:name="Colorful Grid Accent 4" w:semiHidden="0" w:uiPriority="73" w:unhideWhenUsed="0"/>
-    <w:lsdException w:name="Light Shading Accent 5" w:semiHidden="0" w:uiPriority="60" w:unhideWhenUsed="0"/>
-    <w:lsdException w:name="Light List Accent 5" w:semiHidden="0" w:uiPriority="61" w:unhideWhenUsed="0"/>
-    <w:lsdException w:name="Light Grid Accent 5" w:semiHidden="0" w:uiPriority="62" w:unhideWhenUsed="0"/>
-    <w:lsdException w:name="Medium Shading 1 Accent 5" w:semiHidden="0" w:uiPriority="63" w:unhideWhenUsed="0"/>
-    <w:lsdException w:name="Medium Shading 2 Accent 5" w:semiHidden="0" w:uiPriority="64" w:unhideWhenUsed="0"/>
-    <w:lsdException w:name="Medium List 1 Accent 5" w:semiHidden="0" w:uiPriority="65" w:unhideWhenUsed="0"/>
-    <w:lsdException w:name="Medium List 2 Accent 5" w:semiHidden="0" w:uiPriority="66" w:unhideWhenUsed="0"/>
-    <w:lsdException w:name="Medium Grid 1 Accent 5" w:semiHidden="0" w:uiPriority="67" w:unhideWhenUsed="0"/>
-    <w:lsdException w:name="Medium Grid 2 Accent 5" w:semiHidden="0" w:uiPriority="68" w:unhideWhenUsed="0"/>
-    <w:lsdException w:name="Medium Grid 3 Accent 5" w:semiHidden="0" w:uiPriority="69" w:unhideWhenUsed="0"/>
-    <w:lsdException w:name="Dark List Accent 5" w:semiHidden="0" w:uiPriority="70" w:unhideWhenUsed="0"/>
-    <w:lsdException w:name="Colorful Shading Accent 5" w:semiHidden="0" w:uiPriority="71" w:unhideWhenUsed="0"/>
-    <w:lsdException w:name="Colorful List Accent 5" w:semiHidden="0" w:uiPriority="72" w:unhideWhenUsed="0"/>
-    <w:lsdException w:name="Colorful Grid Accent 5" w:semiHidden="0" w:uiPriority="73" w:unhideWhenUsed="0"/>
-    <w:lsdException w:name="Light Shading Accent 6" w:semiHidden="0" w:uiPriority="60" w:unhideWhenUsed="0"/>
-    <w:lsdException w:name="Light List Accent 6" w:semiHidden="0" w:uiPriority="61" w:unhideWhenUsed="0"/>
-    <w:lsdException w:name="Light Grid Accent 6" w:semiHidden="0" w:uiPriority="62" w:unhideWhenUsed="0"/>
-    <w:lsdException w:name="Medium Shading 1 Accent 6" w:semiHidden="0" w:uiPriority="63" w:unhideWhenUsed="0"/>
-    <w:lsdException w:name="Medium Shading 2 Accent 6" w:semiHidden="0" w:uiPriority="64" w:unhideWhenUsed="0"/>
-    <w:lsdException w:name="Medium List 1 Accent 6" w:semiHidden="0" w:uiPriority="65" w:unhideWhenUsed="0"/>
-    <w:lsdException w:name="Medium List 2 Accent 6" w:semiHidden="0" w:uiPriority="66" w:unhideWhenUsed="0"/>
-    <w:lsdException w:name="Medium Grid 1 Accent 6" w:semiHidden="0" w:uiPriority="67" w:unhideWhenUsed="0"/>
-    <w:lsdException w:name="Medium Grid 2 Accent 6" w:semiHidden="0" w:uiPriority="68" w:unhideWhenUsed="0"/>
-    <w:lsdException w:name="Medium Grid 3 Accent 6" w:semiHidden="0" w:uiPriority="69" w:unhideWhenUsed="0"/>
-    <w:lsdException w:name="Dark List Accent 6" w:semiHidden="0" w:uiPriority="70" w:unhideWhenUsed="0"/>
-    <w:lsdException w:name="Colorful Shading Accent 6" w:semiHidden="0" w:uiPriority="71" w:unhideWhenUsed="0"/>
-    <w:lsdException w:name="Colorful List Accent 6" w:semiHidden="0" w:uiPriority="72" w:unhideWhenUsed="0"/>
-    <w:lsdException w:name="Colorful Grid Accent 6" w:semiHidden="0" w:uiPriority="73" w:unhideWhenUsed="0"/>
-    <w:lsdException w:name="Subtle Emphasis" w:semiHidden="0" w:uiPriority="19" w:unhideWhenUsed="0" w:qFormat="1"/>
-    <w:lsdException w:name="Intense Emphasis" w:semiHidden="0" w:uiPriority="21" w:unhideWhenUsed="0" w:qFormat="1"/>
-    <w:lsdException w:name="Subtle Reference" w:semiHidden="0" w:uiPriority="31" w:unhideWhenUsed="0" w:qFormat="1"/>
-    <w:lsdException w:name="Intense Reference" w:semiHidden="0" w:uiPriority="32" w:unhideWhenUsed="0" w:qFormat="1"/>
-    <w:lsdException w:name="Book Title" w:semiHidden="0" w:uiPriority="33" w:unhideWhenUsed="0" w:qFormat="1"/>
-    <w:lsdException w:name="Bibliography" w:uiPriority="37"/>
-    <w:lsdException w:name="TOC Heading" w:uiPriority="39" w:qFormat="1"/>
+  <w:latentStyles w:defLockedState="0" w:defUIPriority="99" w:defSemiHidden="0" w:defUnhideWhenUsed="0" w:defQFormat="0" w:count="371">
+    <w:lsdException w:name="Normal" w:uiPriority="0" w:qFormat="1"/>
+    <w:lsdException w:name="heading 1" w:uiPriority="9" w:qFormat="1"/>
+    <w:lsdException w:name="heading 2" w:semiHidden="1" w:uiPriority="9" w:unhideWhenUsed="1" w:qFormat="1"/>
+    <w:lsdException w:name="heading 3" w:semiHidden="1" w:uiPriority="9" w:unhideWhenUsed="1" w:qFormat="1"/>
+    <w:lsdException w:name="heading 4" w:semiHidden="1" w:uiPriority="9" w:unhideWhenUsed="1" w:qFormat="1"/>
+    <w:lsdException w:name="heading 5" w:semiHidden="1" w:uiPriority="9" w:unhideWhenUsed="1" w:qFormat="1"/>
+    <w:lsdException w:name="heading 6" w:semiHidden="1" w:uiPriority="9" w:unhideWhenUsed="1" w:qFormat="1"/>
+    <w:lsdException w:name="heading 7" w:semiHidden="1" w:uiPriority="9" w:unhideWhenUsed="1" w:qFormat="1"/>
+    <w:lsdException w:name="heading 8" w:semiHidden="1" w:uiPriority="9" w:unhideWhenUsed="1" w:qFormat="1"/>
+    <w:lsdException w:name="heading 9" w:semiHidden="1" w:uiPriority="9" w:unhideWhenUsed="1" w:qFormat="1"/>
+    <w:lsdException w:name="index 1" w:semiHidden="1" w:unhideWhenUsed="1"/>
+    <w:lsdException w:name="index 2" w:semiHidden="1" w:unhideWhenUsed="1"/>
+    <w:lsdException w:name="index 3" w:semiHidden="1" w:unhideWhenUsed="1"/>
+    <w:lsdException w:name="index 4" w:semiHidden="1" w:unhideWhenUsed="1"/>
+    <w:lsdException w:name="index 5" w:semiHidden="1" w:unhideWhenUsed="1"/>
+    <w:lsdException w:name="index 6" w:semiHidden="1" w:unhideWhenUsed="1"/>
+    <w:lsdException w:name="index 7" w:semiHidden="1" w:unhideWhenUsed="1"/>
+    <w:lsdException w:name="index 8" w:semiHidden="1" w:unhideWhenUsed="1"/>
+    <w:lsdException w:name="index 9" w:semiHidden="1" w:unhideWhenUsed="1"/>
+    <w:lsdException w:name="toc 1" w:semiHidden="1" w:uiPriority="39" w:unhideWhenUsed="1"/>
+    <w:lsdException w:name="toc 2" w:semiHidden="1" w:uiPriority="39" w:unhideWhenUsed="1"/>
+    <w:lsdException w:name="toc 3" w:semiHidden="1" w:uiPriority="39" w:unhideWhenUsed="1"/>
+    <w:lsdException w:name="toc 4" w:semiHidden="1" w:uiPriority="39" w:unhideWhenUsed="1"/>
+    <w:lsdException w:name="toc 5" w:semiHidden="1" w:uiPriority="39" w:unhideWhenUsed="1"/>
+    <w:lsdException w:name="toc 6" w:semiHidden="1" w:uiPriority="39" w:unhideWhenUsed="1"/>
+    <w:lsdException w:name="toc 7" w:semiHidden="1" w:uiPriority="39" w:unhideWhenUsed="1"/>
+    <w:lsdException w:name="toc 8" w:semiHidden="1" w:uiPriority="39" w:unhideWhenUsed="1"/>
+    <w:lsdException w:name="toc 9" w:semiHidden="1" w:uiPriority="39" w:unhideWhenUsed="1"/>
+    <w:lsdException w:name="Normal Indent" w:semiHidden="1" w:unhideWhenUsed="1"/>
+    <w:lsdException w:name="footnote text" w:semiHidden="1" w:unhideWhenUsed="1"/>
+    <w:lsdException w:name="annotation text" w:semiHidden="1" w:unhideWhenUsed="1"/>
+    <w:lsdException w:name="header" w:semiHidden="1" w:unhideWhenUsed="1"/>
+    <w:lsdException w:name="footer" w:semiHidden="1" w:unhideWhenUsed="1"/>
+    <w:lsdException w:name="index heading" w:semiHidden="1" w:unhideWhenUsed="1"/>
+    <w:lsdException w:name="caption" w:semiHidden="1" w:uiPriority="35" w:unhideWhenUsed="1" w:qFormat="1"/>
+    <w:lsdException w:name="table of figures" w:semiHidden="1" w:unhideWhenUsed="1"/>
+    <w:lsdException w:name="envelope address" w:semiHidden="1" w:unhideWhenUsed="1"/>
+    <w:lsdException w:name="envelope return" w:semiHidden="1" w:unhideWhenUsed="1"/>
+    <w:lsdException w:name="footnote reference" w:semiHidden="1" w:unhideWhenUsed="1"/>
+    <w:lsdException w:name="annotation reference" w:semiHidden="1" w:unhideWhenUsed="1"/>
+    <w:lsdException w:name="line number" w:semiHidden="1" w:unhideWhenUsed="1"/>
+    <w:lsdException w:name="page number" w:semiHidden="1" w:unhideWhenUsed="1"/>
+    <w:lsdException w:name="endnote reference" w:semiHidden="1" w:unhideWhenUsed="1"/>
+    <w:lsdException w:name="endnote text" w:semiHidden="1" w:unhideWhenUsed="1"/>
+    <w:lsdException w:name="table of authorities" w:semiHidden="1" w:unhideWhenUsed="1"/>
+    <w:lsdException w:name="macro" w:semiHidden="1" w:unhideWhenUsed="1"/>
+    <w:lsdException w:name="toa heading" w:semiHidden="1" w:unhideWhenUsed="1"/>
+    <w:lsdException w:name="List" w:semiHidden="1" w:unhideWhenUsed="1"/>
+    <w:lsdException w:name="List Bullet" w:semiHidden="1" w:unhideWhenUsed="1"/>
+    <w:lsdException w:name="List Number" w:semiHidden="1" w:unhideWhenUsed="1"/>
+    <w:lsdException w:name="List 2" w:semiHidden="1" w:unhideWhenUsed="1"/>
+    <w:lsdException w:name="List 3" w:semiHidden="1" w:unhideWhenUsed="1"/>
+    <w:lsdException w:name="List 4" w:semiHidden="1" w:unhideWhenUsed="1"/>
+    <w:lsdException w:name="List 5" w:semiHidden="1" w:unhideWhenUsed="1"/>
+    <w:lsdException w:name="List Bullet 2" w:semiHidden="1" w:unhideWhenUsed="1"/>
+    <w:lsdException w:name="List Bullet 3" w:semiHidden="1" w:unhideWhenUsed="1"/>
+    <w:lsdException w:name="List Bullet 4" w:semiHidden="1" w:unhideWhenUsed="1"/>
+    <w:lsdException w:name="List Bullet 5" w:semiHidden="1" w:unhideWhenUsed="1"/>
+    <w:lsdException w:name="List Number 2" w:semiHidden="1" w:unhideWhenUsed="1"/>
+    <w:lsdException w:name="List Number 3" w:semiHidden="1" w:unhideWhenUsed="1"/>
+    <w:lsdException w:name="List Number 4" w:semiHidden="1" w:unhideWhenUsed="1"/>
+    <w:lsdException w:name="List Number 5" w:semiHidden="1" w:unhideWhenUsed="1"/>
+    <w:lsdException w:name="Title" w:uiPriority="10" w:qFormat="1"/>
+    <w:lsdException w:name="Closing" w:semiHidden="1" w:unhideWhenUsed="1"/>
+    <w:lsdException w:name="Signature" w:semiHidden="1" w:unhideWhenUsed="1"/>
+    <w:lsdException w:name="Default Paragraph Font" w:semiHidden="1" w:uiPriority="1" w:unhideWhenUsed="1"/>
+    <w:lsdException w:name="Body Text" w:semiHidden="1" w:unhideWhenUsed="1"/>
+    <w:lsdException w:name="Body Text Indent" w:semiHidden="1" w:unhideWhenUsed="1"/>
+    <w:lsdException w:name="List Continue" w:semiHidden="1" w:unhideWhenUsed="1"/>
+    <w:lsdException w:name="List Continue 2" w:semiHidden="1" w:unhideWhenUsed="1"/>
+    <w:lsdException w:name="List Continue 3" w:semiHidden="1" w:unhideWhenUsed="1"/>
+    <w:lsdException w:name="List Continue 4" w:semiHidden="1" w:unhideWhenUsed="1"/>
+    <w:lsdException w:name="List Continue 5" w:semiHidden="1" w:unhideWhenUsed="1"/>
+    <w:lsdException w:name="Message Header" w:semiHidden="1" w:unhideWhenUsed="1"/>
+    <w:lsdException w:name="Subtitle" w:uiPriority="11" w:qFormat="1"/>
+    <w:lsdException w:name="Salutation" w:semiHidden="1" w:unhideWhenUsed="1"/>
+    <w:lsdException w:name="Date" w:semiHidden="1" w:unhideWhenUsed="1"/>
+    <w:lsdException w:name="Body Text First Indent" w:semiHidden="1" w:unhideWhenUsed="1"/>
+    <w:lsdException w:name="Body Text First Indent 2" w:semiHidden="1" w:unhideWhenUsed="1"/>
+    <w:lsdException w:name="Note Heading" w:semiHidden="1" w:unhideWhenUsed="1"/>
+    <w:lsdException w:name="Body Text 2" w:semiHidden="1" w:unhideWhenUsed="1"/>
+    <w:lsdException w:name="Body Text 3" w:semiHidden="1" w:unhideWhenUsed="1"/>
+    <w:lsdException w:name="Body Text Indent 2" w:semiHidden="1" w:unhideWhenUsed="1"/>
+    <w:lsdException w:name="Body Text Indent 3" w:semiHidden="1" w:unhideWhenUsed="1"/>
+    <w:lsdException w:name="Block Text" w:semiHidden="1" w:unhideWhenUsed="1"/>
+    <w:lsdException w:name="Hyperlink" w:semiHidden="1" w:unhideWhenUsed="1"/>
+    <w:lsdException w:name="FollowedHyperlink" w:semiHidden="1" w:unhideWhenUsed="1"/>
+    <w:lsdException w:name="Strong" w:uiPriority="22" w:qFormat="1"/>
+    <w:lsdException w:name="Emphasis" w:uiPriority="20" w:qFormat="1"/>
+    <w:lsdException w:name="Document Map" w:semiHidden="1" w:unhideWhenUsed="1"/>
+    <w:lsdException w:name="Plain Text" w:semiHidden="1" w:unhideWhenUsed="1"/>
+    <w:lsdException w:name="E-mail Signature" w:semiHidden="1" w:unhideWhenUsed="1"/>
+    <w:lsdException w:name="HTML Top of Form" w:semiHidden="1" w:unhideWhenUsed="1"/>
+    <w:lsdException w:name="HTML Bottom of Form" w:semiHidden="1" w:unhideWhenUsed="1"/>
+    <w:lsdException w:name="Normal (Web)" w:semiHidden="1" w:unhideWhenUsed="1"/>
+    <w:lsdException w:name="HTML Acronym" w:semiHidden="1" w:unhideWhenUsed="1"/>
+    <w:lsdException w:name="HTML Address" w:semiHidden="1" w:unhideWhenUsed="1"/>
+    <w:lsdException w:name="HTML Cite" w:semiHidden="1" w:unhideWhenUsed="1"/>
+    <w:lsdException w:name="HTML Code" w:semiHidden="1" w:unhideWhenUsed="1"/>
+    <w:lsdException w:name="HTML Definition" w:semiHidden="1" w:unhideWhenUsed="1"/>
+    <w:lsdException w:name="HTML Keyboard" w:semiHidden="1" w:unhideWhenUsed="1"/>
+    <w:lsdException w:name="HTML Preformatted" w:semiHidden="1" w:unhideWhenUsed="1"/>
+    <w:lsdException w:name="HTML Sample" w:semiHidden="1" w:unhideWhenUsed="1"/>
+    <w:lsdException w:name="HTML Typewriter" w:semiHidden="1" w:unhideWhenUsed="1"/>
+    <w:lsdException w:name="HTML Variable" w:semiHidden="1" w:unhideWhenUsed="1"/>
+    <w:lsdException w:name="Normal Table" w:semiHidden="1" w:unhideWhenUsed="1"/>
+    <w:lsdException w:name="annotation subject" w:semiHidden="1" w:unhideWhenUsed="1"/>
+    <w:lsdException w:name="No List" w:semiHidden="1" w:unhideWhenUsed="1"/>
+    <w:lsdException w:name="Outline List 1" w:semiHidden="1" w:unhideWhenUsed="1"/>
+    <w:lsdException w:name="Outline List 2" w:semiHidden="1" w:unhideWhenUsed="1"/>
+    <w:lsdException w:name="Outline List 3" w:semiHidden="1" w:unhideWhenUsed="1"/>
+    <w:lsdException w:name="Table Simple 1" w:semiHidden="1" w:unhideWhenUsed="1"/>
+    <w:lsdException w:name="Table Simple 2" w:semiHidden="1" w:unhideWhenUsed="1"/>
+    <w:lsdException w:name="Table Simple 3" w:semiHidden="1" w:unhideWhenUsed="1"/>
+    <w:lsdException w:name="Table Classic 1" w:semiHidden="1" w:unhideWhenUsed="1"/>
+    <w:lsdException w:name="Table Classic 2" w:semiHidden="1" w:unhideWhenUsed="1"/>
+    <w:lsdException w:name="Table Classic 3" w:semiHidden="1" w:unhideWhenUsed="1"/>
+    <w:lsdException w:name="Table Classic 4" w:semiHidden="1" w:unhideWhenUsed="1"/>
+    <w:lsdException w:name="Table Colorful 1" w:semiHidden="1" w:unhideWhenUsed="1"/>
+    <w:lsdException w:name="Table Colorful 2" w:semiHidden="1" w:unhideWhenUsed="1"/>
+    <w:lsdException w:name="Table Colorful 3" w:semiHidden="1" w:unhideWhenUsed="1"/>
+    <w:lsdException w:name="Table Columns 1" w:semiHidden="1" w:unhideWhenUsed="1"/>
+    <w:lsdException w:name="Table Columns 2" w:semiHidden="1" w:unhideWhenUsed="1"/>
+    <w:lsdException w:name="Table Columns 3" w:semiHidden="1" w:unhideWhenUsed="1"/>
+    <w:lsdException w:name="Table Columns 4" w:semiHidden="1" w:unhideWhenUsed="1"/>
+    <w:lsdException w:name="Table Columns 5" w:semiHidden="1" w:unhideWhenUsed="1"/>
+    <w:lsdException w:name="Table Grid 1" w:semiHidden="1" w:unhideWhenUsed="1"/>
+    <w:lsdException w:name="Table Grid 2" w:semiHidden="1" w:unhideWhenUsed="1"/>
+    <w:lsdException w:name="Table Grid 3" w:semiHidden="1" w:unhideWhenUsed="1"/>
+    <w:lsdException w:name="Table Grid 4" w:semiHidden="1" w:unhideWhenUsed="1"/>
+    <w:lsdException w:name="Table Grid 5" w:semiHidden="1" w:unhideWhenUsed="1"/>
+    <w:lsdException w:name="Table Grid 6" w:semiHidden="1" w:unhideWhenUsed="1"/>
+    <w:lsdException w:name="Table Grid 7" w:semiHidden="1" w:unhideWhenUsed="1"/>
+    <w:lsdException w:name="Table Grid 8" w:semiHidden="1" w:unhideWhenUsed="1"/>
+    <w:lsdException w:name="Table List 1" w:semiHidden="1" w:unhideWhenUsed="1"/>
+    <w:lsdException w:name="Table List 2" w:semiHidden="1" w:unhideWhenUsed="1"/>
+    <w:lsdException w:name="Table List 3" w:semiHidden="1" w:unhideWhenUsed="1"/>
+    <w:lsdException w:name="Table List 4" w:semiHidden="1" w:unhideWhenUsed="1"/>
+    <w:lsdException w:name="Table List 5" w:semiHidden="1" w:unhideWhenUsed="1"/>
+    <w:lsdException w:name="Table List 6" w:semiHidden="1" w:unhideWhenUsed="1"/>
+    <w:lsdException w:name="Table List 7" w:semiHidden="1" w:unhideWhenUsed="1"/>
+    <w:lsdException w:name="Table List 8" w:semiHidden="1" w:unhideWhenUsed="1"/>
+    <w:lsdException w:name="Table 3D effects 1" w:semiHidden="1" w:unhideWhenUsed="1"/>
+    <w:lsdException w:name="Table 3D effects 2" w:semiHidden="1" w:unhideWhenUsed="1"/>
+    <w:lsdException w:name="Table 3D effects 3" w:semiHidden="1" w:unhideWhenUsed="1"/>
+    <w:lsdException w:name="Table Contemporary" w:semiHidden="1" w:unhideWhenUsed="1"/>
+    <w:lsdException w:name="Table Elegant" w:semiHidden="1" w:unhideWhenUsed="1"/>
+    <w:lsdException w:name="Table Professional" w:semiHidden="1" w:unhideWhenUsed="1"/>
+    <w:lsdException w:name="Table Subtle 1" w:semiHidden="1" w:unhideWhenUsed="1"/>
+    <w:lsdException w:name="Table Subtle 2" w:semiHidden="1" w:unhideWhenUsed="1"/>
+    <w:lsdException w:name="Table Web 1" w:semiHidden="1" w:unhideWhenUsed="1"/>
+    <w:lsdException w:name="Table Web 2" w:semiHidden="1" w:unhideWhenUsed="1"/>
+    <w:lsdException w:name="Table Web 3" w:semiHidden="1" w:unhideWhenUsed="1"/>
+    <w:lsdException w:name="Balloon Text" w:semiHidden="1" w:unhideWhenUsed="1"/>
+    <w:lsdException w:name="Table Grid" w:uiPriority="59"/>
+    <w:lsdException w:name="Table Theme" w:semiHidden="1" w:unhideWhenUsed="1"/>
+    <w:lsdException w:name="Placeholder Text" w:semiHidden="1"/>
+    <w:lsdException w:name="No Spacing" w:uiPriority="1" w:qFormat="1"/>
+    <w:lsdException w:name="Light Shading" w:uiPriority="60"/>
+    <w:lsdException w:name="Light List" w:uiPriority="61"/>
+    <w:lsdException w:name="Light Grid" w:uiPriority="62"/>
+    <w:lsdException w:name="Medium Shading 1" w:uiPriority="63"/>
+    <w:lsdException w:name="Medium Shading 2" w:uiPriority="64"/>
+    <w:lsdException w:name="Medium List 1" w:uiPriority="65"/>
+    <w:lsdException w:name="Medium List 2" w:uiPriority="66"/>
+    <w:lsdException w:name="Medium Grid 1" w:uiPriority="67"/>
+    <w:lsdException w:name="Medium Grid 2" w:uiPriority="68"/>
+    <w:lsdException w:name="Medium Grid 3" w:uiPriority="69"/>
+    <w:lsdException w:name="Dark List" w:uiPriority="70"/>
+    <w:lsdException w:name="Colorful Shading" w:uiPriority="71"/>
+    <w:lsdException w:name="Colorful List" w:uiPriority="72"/>
+    <w:lsdException w:name="Colorful Grid" w:uiPriority="73"/>
+    <w:lsdException w:name="Light Shading Accent 1" w:uiPriority="60"/>
+    <w:lsdException w:name="Light List Accent 1" w:uiPriority="61"/>
+    <w:lsdException w:name="Light Grid Accent 1" w:uiPriority="62"/>
+    <w:lsdException w:name="Medium Shading 1 Accent 1" w:uiPriority="63"/>
+    <w:lsdException w:name="Medium Shading 2 Accent 1" w:uiPriority="64"/>
+    <w:lsdException w:name="Medium List 1 Accent 1" w:uiPriority="65"/>
+    <w:lsdException w:name="Revision" w:semiHidden="1"/>
+    <w:lsdException w:name="List Paragraph" w:uiPriority="34" w:qFormat="1"/>
+    <w:lsdException w:name="Quote" w:uiPriority="29" w:qFormat="1"/>
+    <w:lsdException w:name="Intense Quote" w:uiPriority="30" w:qFormat="1"/>
+    <w:lsdException w:name="Medium List 2 Accent 1" w:uiPriority="66"/>
+    <w:lsdException w:name="Medium Grid 1 Accent 1" w:uiPriority="67"/>
+    <w:lsdException w:name="Medium Grid 2 Accent 1" w:uiPriority="68"/>
+    <w:lsdException w:name="Medium Grid 3 Accent 1" w:uiPriority="69"/>
+    <w:lsdException w:name="Dark List Accent 1" w:uiPriority="70"/>
+    <w:lsdException w:name="Colorful Shading Accent 1" w:uiPriority="71"/>
+    <w:lsdException w:name="Colorful List Accent 1" w:uiPriority="72"/>
+    <w:lsdException w:name="Colorful Grid Accent 1" w:uiPriority="73"/>
+    <w:lsdException w:name="Light Shading Accent 2" w:uiPriority="60"/>
+    <w:lsdException w:name="Light List Accent 2" w:uiPriority="61"/>
+    <w:lsdException w:name="Light Grid Accent 2" w:uiPriority="62"/>
+    <w:lsdException w:name="Medium Shading 1 Accent 2" w:uiPriority="63"/>
+    <w:lsdException w:name="Medium Shading 2 Accent 2" w:uiPriority="64"/>
+    <w:lsdException w:name="Medium List 1 Accent 2" w:uiPriority="65"/>
+    <w:lsdException w:name="Medium List 2 Accent 2" w:uiPriority="66"/>
+    <w:lsdException w:name="Medium Grid 1 Accent 2" w:uiPriority="67"/>
+    <w:lsdException w:name="Medium Grid 2 Accent 2" w:uiPriority="68"/>
+    <w:lsdException w:name="Medium Grid 3 Accent 2" w:uiPriority="69"/>
+    <w:lsdException w:name="Dark List Accent 2" w:uiPriority="70"/>
+    <w:lsdException w:name="Colorful Shading Accent 2" w:uiPriority="71"/>
+    <w:lsdException w:name="Colorful List Accent 2" w:uiPriority="72"/>
+    <w:lsdException w:name="Colorful Grid Accent 2" w:uiPriority="73"/>
+    <w:lsdException w:name="Light Shading Accent 3" w:uiPriority="60"/>
+    <w:lsdException w:name="Light List Accent 3" w:uiPriority="61"/>
+    <w:lsdException w:name="Light Grid Accent 3" w:uiPriority="62"/>
+    <w:lsdException w:name="Medium Shading 1 Accent 3" w:uiPriority="63"/>
+    <w:lsdException w:name="Medium Shading 2 Accent 3" w:uiPriority="64"/>
+    <w:lsdException w:name="Medium List 1 Accent 3" w:uiPriority="65"/>
+    <w:lsdException w:name="Medium List 2 Accent 3" w:uiPriority="66"/>
+    <w:lsdException w:name="Medium Grid 1 Accent 3" w:uiPriority="67"/>
+    <w:lsdException w:name="Medium Grid 2 Accent 3" w:uiPriority="68"/>
+    <w:lsdException w:name="Medium Grid 3 Accent 3" w:uiPriority="69"/>
+    <w:lsdException w:name="Dark List Accent 3" w:uiPriority="70"/>
+    <w:lsdException w:name="Colorful Shading Accent 3" w:uiPriority="71"/>
+    <w:lsdException w:name="Colorful List Accent 3" w:uiPriority="72"/>
+    <w:lsdException w:name="Colorful Grid Accent 3" w:uiPriority="73"/>
+    <w:lsdException w:name="Light Shading Accent 4" w:uiPriority="60"/>
+    <w:lsdException w:name="Light List Accent 4" w:uiPriority="61"/>
+    <w:lsdException w:name="Light Grid Accent 4" w:uiPriority="62"/>
+    <w:lsdException w:name="Medium Shading 1 Accent 4" w:uiPriority="63"/>
+    <w:lsdException w:name="Medium Shading 2 Accent 4" w:uiPriority="64"/>
+    <w:lsdException w:name="Medium List 1 Accent 4" w:uiPriority="65"/>
+    <w:lsdException w:name="Medium List 2 Accent 4" w:uiPriority="66"/>
+    <w:lsdException w:name="Medium Grid 1 Accent 4" w:uiPriority="67"/>
+    <w:lsdException w:name="Medium Grid 2 Accent 4" w:uiPriority="68"/>
+    <w:lsdException w:name="Medium Grid 3 Accent 4" w:uiPriority="69"/>
+    <w:lsdException w:name="Dark List Accent 4" w:uiPriority="70"/>
+    <w:lsdException w:name="Colorful Shading Accent 4" w:uiPriority="71"/>
+    <w:lsdException w:name="Colorful List Accent 4" w:uiPriority="72"/>
+    <w:lsdException w:name="Colorful Grid Accent 4" w:uiPriority="73"/>
+    <w:lsdException w:name="Light Shading Accent 5" w:uiPriority="60"/>
+    <w:lsdException w:name="Light List Accent 5" w:uiPriority="61"/>
+    <w:lsdException w:name="Light Grid Accent 5" w:uiPriority="62"/>
+    <w:lsdException w:name="Medium Shading 1 Accent 5" w:uiPriority="63"/>
+    <w:lsdException w:name="Medium Shading 2 Accent 5" w:uiPriority="64"/>
+    <w:lsdException w:name="Medium List 1 Accent 5" w:uiPriority="65"/>
+    <w:lsdException w:name="Medium List 2 Accent 5" w:uiPriority="66"/>
+    <w:lsdException w:name="Medium Grid 1 Accent 5" w:uiPriority="67"/>
+    <w:lsdException w:name="Medium Grid 2 Accent 5" w:uiPriority="68"/>
+    <w:lsdException w:name="Medium Grid 3 Accent 5" w:uiPriority="69"/>
+    <w:lsdException w:name="Dark List Accent 5" w:uiPriority="70"/>
+    <w:lsdException w:name="Colorful Shading Accent 5" w:uiPriority="71"/>
+    <w:lsdException w:name="Colorful List Accent 5" w:uiPriority="72"/>
+    <w:lsdException w:name="Colorful Grid Accent 5" w:uiPriority="73"/>
+    <w:lsdException w:name="Light Shading Accent 6" w:uiPriority="60"/>
+    <w:lsdException w:name="Light List Accent 6" w:uiPriority="61"/>
+    <w:lsdException w:name="Light Grid Accent 6" w:uiPriority="62"/>
+    <w:lsdException w:name="Medium Shading 1 Accent 6" w:uiPriority="63"/>
+    <w:lsdException w:name="Medium Shading 2 Accent 6" w:uiPriority="64"/>
+    <w:lsdException w:name="Medium List 1 Accent 6" w:uiPriority="65"/>
+    <w:lsdException w:name="Medium List 2 Accent 6" w:uiPriority="66"/>
+    <w:lsdException w:name="Medium Grid 1 Accent 6" w:uiPriority="67"/>
+    <w:lsdException w:name="Medium Grid 2 Accent 6" w:uiPriority="68"/>
+    <w:lsdException w:name="Medium Grid 3 Accent 6" w:uiPriority="69"/>
+    <w:lsdException w:name="Dark List Accent 6" w:uiPriority="70"/>
+    <w:lsdException w:name="Colorful Shading Accent 6" w:uiPriority="71"/>
+    <w:lsdException w:name="Colorful List Accent 6" w:uiPriority="72"/>
+    <w:lsdException w:name="Colorful Grid Accent 6" w:uiPriority="73"/>
+    <w:lsdException w:name="Subtle Emphasis" w:uiPriority="19" w:qFormat="1"/>
+    <w:lsdException w:name="Intense Emphasis" w:uiPriority="21" w:qFormat="1"/>
+    <w:lsdException w:name="Subtle Reference" w:uiPriority="31" w:qFormat="1"/>
+    <w:lsdException w:name="Intense Reference" w:uiPriority="32" w:qFormat="1"/>
+    <w:lsdException w:name="Book Title" w:uiPriority="33" w:qFormat="1"/>
+    <w:lsdException w:name="Bibliography" w:semiHidden="1" w:uiPriority="37" w:unhideWhenUsed="1"/>
+    <w:lsdException w:name="TOC Heading" w:semiHidden="1" w:uiPriority="39" w:unhideWhenUsed="1" w:qFormat="1"/>
+    <w:lsdException w:name="Plain Table 1" w:uiPriority="41"/>
+    <w:lsdException w:name="Plain Table 2" w:uiPriority="42"/>
+    <w:lsdException w:name="Plain Table 3" w:uiPriority="43"/>
+    <w:lsdException w:name="Plain Table 4" w:uiPriority="44"/>
+    <w:lsdException w:name="Plain Table 5" w:uiPriority="45"/>
+    <w:lsdException w:name="Grid Table Light" w:uiPriority="40"/>
+    <w:lsdException w:name="Grid Table 1 Light" w:uiPriority="46"/>
+    <w:lsdException w:name="Grid Table 2" w:uiPriority="47"/>
+    <w:lsdException w:name="Grid Table 3" w:uiPriority="48"/>
+    <w:lsdException w:name="Grid Table 4" w:uiPriority="49"/>
+    <w:lsdException w:name="Grid Table 5 Dark" w:uiPriority="50"/>
+    <w:lsdException w:name="Grid Table 6 Colorful" w:uiPriority="51"/>
+    <w:lsdException w:name="Grid Table 7 Colorful" w:uiPriority="52"/>
+    <w:lsdException w:name="Grid Table 1 Light Accent 1" w:uiPriority="46"/>
+    <w:lsdException w:name="Grid Table 2 Accent 1" w:uiPriority="47"/>
+    <w:lsdException w:name="Grid Table 3 Accent 1" w:uiPriority="48"/>
+    <w:lsdException w:name="Grid Table 4 Accent 1" w:uiPriority="49"/>
+    <w:lsdException w:name="Grid Table 5 Dark Accent 1" w:uiPriority="50"/>
+    <w:lsdException w:name="Grid Table 6 Colorful Accent 1" w:uiPriority="51"/>
+    <w:lsdException w:name="Grid Table 7 Colorful Accent 1" w:uiPriority="52"/>
+    <w:lsdException w:name="Grid Table 1 Light Accent 2" w:uiPriority="46"/>
+    <w:lsdException w:name="Grid Table 2 Accent 2" w:uiPriority="47"/>
+    <w:lsdException w:name="Grid Table 3 Accent 2" w:uiPriority="48"/>
+    <w:lsdException w:name="Grid Table 4 Accent 2" w:uiPriority="49"/>
+    <w:lsdException w:name="Grid Table 5 Dark Accent 2" w:uiPriority="50"/>
+    <w:lsdException w:name="Grid Table 6 Colorful Accent 2" w:uiPriority="51"/>
+    <w:lsdException w:name="Grid Table 7 Colorful Accent 2" w:uiPriority="52"/>
+    <w:lsdException w:name="Grid Table 1 Light Accent 3" w:uiPriority="46"/>
+    <w:lsdException w:name="Grid Table 2 Accent 3" w:uiPriority="47"/>
+    <w:lsdException w:name="Grid Table 3 Accent 3" w:uiPriority="48"/>
+    <w:lsdException w:name="Grid Table 4 Accent 3" w:uiPriority="49"/>
+    <w:lsdException w:name="Grid Table 5 Dark Accent 3" w:uiPriority="50"/>
+    <w:lsdException w:name="Grid Table 6 Colorful Accent 3" w:uiPriority="51"/>
+    <w:lsdException w:name="Grid Table 7 Colorful Accent 3" w:uiPriority="52"/>
+    <w:lsdException w:name="Grid Table 1 Light Accent 4" w:uiPriority="46"/>
+    <w:lsdException w:name="Grid Table 2 Accent 4" w:uiPriority="47"/>
+    <w:lsdException w:name="Grid Table 3 Accent 4" w:uiPriority="48"/>
+    <w:lsdException w:name="Grid Table 4 Accent 4" w:uiPriority="49"/>
+    <w:lsdException w:name="Grid Table 5 Dark Accent 4" w:uiPriority="50"/>
+    <w:lsdException w:name="Grid Table 6 Colorful Accent 4" w:uiPriority="51"/>
+    <w:lsdException w:name="Grid Table 7 Colorful Accent 4" w:uiPriority="52"/>
+    <w:lsdException w:name="Grid Table 1 Light Accent 5" w:uiPriority="46"/>
+    <w:lsdException w:name="Grid Table 2 Accent 5" w:uiPriority="47"/>
+    <w:lsdException w:name="Grid Table 3 Accent 5" w:uiPriority="48"/>
+    <w:lsdException w:name="Grid Table 4 Accent 5" w:uiPriority="49"/>
+    <w:lsdException w:name="Grid Table 5 Dark Accent 5" w:uiPriority="50"/>
+    <w:lsdException w:name="Grid Table 6 Colorful Accent 5" w:uiPriority="51"/>
+    <w:lsdException w:name="Grid Table 7 Colorful Accent 5" w:uiPriority="52"/>
+    <w:lsdException w:name="Grid Table 1 Light Accent 6" w:uiPriority="46"/>
+    <w:lsdException w:name="Grid Table 2 Accent 6" w:uiPriority="47"/>
+    <w:lsdException w:name="Grid Table 3 Accent 6" w:uiPriority="48"/>
+    <w:lsdException w:name="Grid Table 4 Accent 6" w:uiPriority="49"/>
+    <w:lsdException w:name="Grid Table 5 Dark Accent 6" w:uiPriority="50"/>
+    <w:lsdException w:name="Grid Table 6 Colorful Accent 6" w:uiPriority="51"/>
+    <w:lsdException w:name="Grid Table 7 Colorful Accent 6" w:uiPriority="52"/>
+    <w:lsdException w:name="List Table 1 Light" w:uiPriority="46"/>
+    <w:lsdException w:name="List Table 2" w:uiPriority="47"/>
+    <w:lsdException w:name="List Table 3" w:uiPriority="48"/>
+    <w:lsdException w:name="List Table 4" w:uiPriority="49"/>
+    <w:lsdException w:name="List Table 5 Dark" w:uiPriority="50"/>
+    <w:lsdException w:name="List Table 6 Colorful" w:uiPriority="51"/>
+    <w:lsdException w:name="List Table 7 Colorful" w:uiPriority="52"/>
+    <w:lsdException w:name="List Table 1 Light Accent 1" w:uiPriority="46"/>
+    <w:lsdException w:name="List Table 2 Accent 1" w:uiPriority="47"/>
+    <w:lsdException w:name="List Table 3 Accent 1" w:uiPriority="48"/>
+    <w:lsdException w:name="List Table 4 Accent 1" w:uiPriority="49"/>
+    <w:lsdException w:name="List Table 5 Dark Accent 1" w:uiPriority="50"/>
+    <w:lsdException w:name="List Table 6 Colorful Accent 1" w:uiPriority="51"/>
+    <w:lsdException w:name="List Table 7 Colorful Accent 1" w:uiPriority="52"/>
+    <w:lsdException w:name="List Table 1 Light Accent 2" w:uiPriority="46"/>
+    <w:lsdException w:name="List Table 2 Accent 2" w:uiPriority="47"/>
+    <w:lsdException w:name="List Table 3 Accent 2" w:uiPriority="48"/>
+    <w:lsdException w:name="List Table 4 Accent 2" w:uiPriority="49"/>
+    <w:lsdException w:name="List Table 5 Dark Accent 2" w:uiPriority="50"/>
+    <w:lsdException w:name="List Table 6 Colorful Accent 2" w:uiPriority="51"/>
+    <w:lsdException w:name="List Table 7 Colorful Accent 2" w:uiPriority="52"/>
+    <w:lsdException w:name="List Table 1 Light Accent 3" w:uiPriority="46"/>
+    <w:lsdException w:name="List Table 2 Accent 3" w:uiPriority="47"/>
+    <w:lsdException w:name="List Table 3 Accent 3" w:uiPriority="48"/>
+    <w:lsdException w:name="List Table 4 Accent 3" w:uiPriority="49"/>
+    <w:lsdException w:name="List Table 5 Dark Accent 3" w:uiPriority="50"/>
+    <w:lsdException w:name="List Table 6 Colorful Accent 3" w:uiPriority="51"/>
+    <w:lsdException w:name="List Table 7 Colorful Accent 3" w:uiPriority="52"/>
+    <w:lsdException w:name="List Table 1 Light Accent 4" w:uiPriority="46"/>
+    <w:lsdException w:name="List Table 2 Accent 4" w:uiPriority="47"/>
+    <w:lsdException w:name="List Table 3 Accent 4" w:uiPriority="48"/>
+    <w:lsdException w:name="List Table 4 Accent 4" w:uiPriority="49"/>
+    <w:lsdException w:name="List Table 5 Dark Accent 4" w:uiPriority="50"/>
+    <w:lsdException w:name="List Table 6 Colorful Accent 4" w:uiPriority="51"/>
+    <w:lsdException w:name="List Table 7 Colorful Accent 4" w:uiPriority="52"/>
+    <w:lsdException w:name="List Table 1 Light Accent 5" w:uiPriority="46"/>
+    <w:lsdException w:name="List Table 2 Accent 5" w:uiPriority="47"/>
+    <w:lsdException w:name="List Table 3 Accent 5" w:uiPriority="48"/>
+    <w:lsdException w:name="List Table 4 Accent 5" w:uiPriority="49"/>
+    <w:lsdException w:name="List Table 5 Dark Accent 5" w:uiPriority="50"/>
+    <w:lsdException w:name="List Table 6 Colorful Accent 5" w:uiPriority="51"/>
+    <w:lsdException w:name="List Table 7 Colorful Accent 5" w:uiPriority="52"/>
+    <w:lsdException w:name="List Table 1 Light Accent 6" w:uiPriority="46"/>
+    <w:lsdException w:name="List Table 2 Accent 6" w:uiPriority="47"/>
+    <w:lsdException w:name="List Table 3 Accent 6" w:uiPriority="48"/>
+    <w:lsdException w:name="List Table 4 Accent 6" w:uiPriority="49"/>
+    <w:lsdException w:name="List Table 5 Dark Accent 6" w:uiPriority="50"/>
+    <w:lsdException w:name="List Table 6 Colorful Accent 6" w:uiPriority="51"/>
+    <w:lsdException w:name="List Table 7 Colorful Accent 6" w:uiPriority="52"/>
   </w:latentStyles>
   <w:style w:type="paragraph" w:default="1" w:styleId="Standard">
     <w:name w:val="Normal"/>

</xml_diff>

<commit_message>
added py-modules to 'Installationsanleitung'
</commit_message>
<xml_diff>
--- a/templates/TIANE - Installationsanleitung.docx
+++ b/templates/TIANE - Installationsanleitung.docx
@@ -1,6 +1,6 @@
 
 <file path=word/document.xml><?xml version="1.0" encoding="utf-8"?>
-<w:document xmlns:wpc="http://schemas.microsoft.com/office/word/2010/wordprocessingCanvas" xmlns:mc="http://schemas.openxmlformats.org/markup-compatibility/2006" xmlns:o="urn:schemas-microsoft-com:office:office" xmlns:r="http://schemas.openxmlformats.org/officeDocument/2006/relationships" xmlns:m="http://schemas.openxmlformats.org/officeDocument/2006/math" xmlns:v="urn:schemas-microsoft-com:vml" xmlns:wp14="http://schemas.microsoft.com/office/word/2010/wordprocessingDrawing" xmlns:wp="http://schemas.openxmlformats.org/drawingml/2006/wordprocessingDrawing" xmlns:w10="urn:schemas-microsoft-com:office:word" xmlns:w="http://schemas.openxmlformats.org/wordprocessingml/2006/main" xmlns:w14="http://schemas.microsoft.com/office/word/2010/wordml" xmlns:w15="http://schemas.microsoft.com/office/word/2012/wordml" xmlns:wpg="http://schemas.microsoft.com/office/word/2010/wordprocessingGroup" xmlns:wpi="http://schemas.microsoft.com/office/word/2010/wordprocessingInk" xmlns:wne="http://schemas.microsoft.com/office/word/2006/wordml" xmlns:wps="http://schemas.microsoft.com/office/word/2010/wordprocessingShape" mc:Ignorable="w14 w15 wp14">
+<w:document xmlns:wpc="http://schemas.microsoft.com/office/word/2010/wordprocessingCanvas" xmlns:cx="http://schemas.microsoft.com/office/drawing/2014/chartex" xmlns:cx1="http://schemas.microsoft.com/office/drawing/2015/9/8/chartex" xmlns:cx2="http://schemas.microsoft.com/office/drawing/2015/10/21/chartex" xmlns:cx3="http://schemas.microsoft.com/office/drawing/2016/5/9/chartex" xmlns:cx4="http://schemas.microsoft.com/office/drawing/2016/5/10/chartex" xmlns:cx5="http://schemas.microsoft.com/office/drawing/2016/5/11/chartex" xmlns:cx6="http://schemas.microsoft.com/office/drawing/2016/5/12/chartex" xmlns:cx7="http://schemas.microsoft.com/office/drawing/2016/5/13/chartex" xmlns:cx8="http://schemas.microsoft.com/office/drawing/2016/5/14/chartex" xmlns:mc="http://schemas.openxmlformats.org/markup-compatibility/2006" xmlns:aink="http://schemas.microsoft.com/office/drawing/2016/ink" xmlns:am3d="http://schemas.microsoft.com/office/drawing/2017/model3d" xmlns:o="urn:schemas-microsoft-com:office:office" xmlns:r="http://schemas.openxmlformats.org/officeDocument/2006/relationships" xmlns:m="http://schemas.openxmlformats.org/officeDocument/2006/math" xmlns:v="urn:schemas-microsoft-com:vml" xmlns:wp14="http://schemas.microsoft.com/office/word/2010/wordprocessingDrawing" xmlns:wp="http://schemas.openxmlformats.org/drawingml/2006/wordprocessingDrawing" xmlns:w10="urn:schemas-microsoft-com:office:word" xmlns:w="http://schemas.openxmlformats.org/wordprocessingml/2006/main" xmlns:w14="http://schemas.microsoft.com/office/word/2010/wordml" xmlns:w15="http://schemas.microsoft.com/office/word/2012/wordml" xmlns:w16cid="http://schemas.microsoft.com/office/word/2016/wordml/cid" xmlns:w16se="http://schemas.microsoft.com/office/word/2015/wordml/symex" xmlns:wpg="http://schemas.microsoft.com/office/word/2010/wordprocessingGroup" xmlns:wpi="http://schemas.microsoft.com/office/word/2010/wordprocessingInk" xmlns:wne="http://schemas.microsoft.com/office/word/2006/wordml" xmlns:wps="http://schemas.microsoft.com/office/word/2010/wordprocessingShape" mc:Ignorable="w14 w15 w16se w16cid wp14">
   <w:body>
     <w:p>
       <w:pPr>
@@ -20,7 +20,7 @@
           <w:szCs w:val="28"/>
           <w:u w:val="single"/>
         </w:rPr>
-        <w:object w:dxaOrig="1440" w:dyaOrig="1440">
+        <w:object w:dxaOrig="1440" w:dyaOrig="1440" w14:anchorId="3E367790">
           <v:shapetype id="_x0000_t75" coordsize="21600,21600" o:spt="75" o:preferrelative="t" path="m@4@5l@4@11@9@11@9@5xe" filled="f" stroked="f">
             <v:stroke joinstyle="miter"/>
             <v:formulas>
@@ -45,7 +45,7 @@
             <o:lock v:ext="edit" aspectratio="f"/>
             <w10:wrap type="square"/>
           </v:shape>
-          <o:OLEObject Type="Embed" ProgID="AcroExch.Document.DC" ShapeID="_x0000_s1026" DrawAspect="Content" ObjectID="_1622955464" r:id="rId6"/>
+          <o:OLEObject Type="Embed" ProgID="AcroExch.Document.DC" ShapeID="_x0000_s1026" DrawAspect="Content" ObjectID="_1623158736" r:id="rId6"/>
         </w:object>
       </w:r>
     </w:p>
@@ -105,23 +105,7 @@
           <w:sz w:val="22"/>
           <w:szCs w:val="22"/>
         </w:rPr>
-        <w:t xml:space="preserve">ausgestatteten Räumen genügt dann als Hardware zum Beispiel jeweils ein </w:t>
-      </w:r>
-      <w:proofErr w:type="spellStart"/>
-      <w:r>
-        <w:rPr>
-          <w:sz w:val="22"/>
-          <w:szCs w:val="22"/>
-        </w:rPr>
-        <w:t>Raspberry</w:t>
-      </w:r>
-      <w:proofErr w:type="spellEnd"/>
-      <w:r>
-        <w:rPr>
-          <w:sz w:val="22"/>
-          <w:szCs w:val="22"/>
-        </w:rPr>
-        <w:t xml:space="preserve"> Pi (</w:t>
+        <w:t>ausgestatteten Räumen genügt dann als Hardware zum Beispiel jeweils ein Raspberry Pi (</w:t>
       </w:r>
       <w:proofErr w:type="spellStart"/>
       <w:r>
@@ -219,17 +203,8 @@
           <w:sz w:val="22"/>
           <w:szCs w:val="22"/>
         </w:rPr>
-        <w:t>-Familie („3B+“) mit dem Standard-Betriebssystem „</w:t>
-      </w:r>
-      <w:proofErr w:type="spellStart"/>
-      <w:r>
-        <w:rPr>
-          <w:sz w:val="22"/>
-          <w:szCs w:val="22"/>
-        </w:rPr>
-        <w:t>Raspbian</w:t>
-      </w:r>
-      <w:proofErr w:type="spellEnd"/>
+        <w:t>-Familie („3B+“) mit dem Standard-Betriebssystem „Raspbian</w:t>
+      </w:r>
       <w:r>
         <w:rPr>
           <w:sz w:val="22"/>
@@ -329,23 +304,7 @@
           <w:sz w:val="22"/>
           <w:szCs w:val="22"/>
         </w:rPr>
-        <w:t xml:space="preserve">Für die Tonausgabe empfiehlt sich natürlich besonders eine schon vorhandene Stereo- oder gar </w:t>
-      </w:r>
-      <w:proofErr w:type="spellStart"/>
-      <w:r>
-        <w:rPr>
-          <w:sz w:val="22"/>
-          <w:szCs w:val="22"/>
-        </w:rPr>
-        <w:t>Surroundanlage</w:t>
-      </w:r>
-      <w:proofErr w:type="spellEnd"/>
-      <w:r>
-        <w:rPr>
-          <w:sz w:val="22"/>
-          <w:szCs w:val="22"/>
-        </w:rPr>
-        <w:t xml:space="preserve">, die du an die 3,5mm-Klinkenbuchse des </w:t>
+        <w:t xml:space="preserve">Für die Tonausgabe empfiehlt sich natürlich besonders eine schon vorhandene Stereo- oder gar Surroundanlage, die du an die 3,5mm-Klinkenbuchse des </w:t>
       </w:r>
       <w:proofErr w:type="spellStart"/>
       <w:r>
@@ -544,23 +503,7 @@
           <w:sz w:val="22"/>
           <w:szCs w:val="22"/>
         </w:rPr>
-        <w:t xml:space="preserve">, aufgestellt in einem Raum, wo die </w:t>
-      </w:r>
-      <w:proofErr w:type="spellStart"/>
-      <w:r>
-        <w:rPr>
-          <w:sz w:val="22"/>
-          <w:szCs w:val="22"/>
-        </w:rPr>
-        <w:t>Lüftergeräusche</w:t>
-      </w:r>
-      <w:proofErr w:type="spellEnd"/>
-      <w:r>
-        <w:rPr>
-          <w:sz w:val="22"/>
-          <w:szCs w:val="22"/>
-        </w:rPr>
-        <w:t xml:space="preserve"> nicht stören,</w:t>
+        <w:t>, aufgestellt in einem Raum, wo die Lüftergeräusche nicht stören,</w:t>
       </w:r>
       <w:r>
         <w:rPr>
@@ -765,46 +708,14 @@
           <w:sz w:val="22"/>
           <w:szCs w:val="22"/>
         </w:rPr>
-        <w:t xml:space="preserve">Damit die einzelnen TIANE-Komponenten im ganzen Haus flüssig zusammenarbeiten können, müssen sie alle mit </w:t>
-      </w:r>
-      <w:proofErr w:type="gramStart"/>
-      <w:r>
-        <w:rPr>
-          <w:sz w:val="22"/>
-          <w:szCs w:val="22"/>
-        </w:rPr>
-        <w:t>dem selben</w:t>
-      </w:r>
-      <w:proofErr w:type="gramEnd"/>
-      <w:r>
-        <w:rPr>
-          <w:sz w:val="22"/>
-          <w:szCs w:val="22"/>
-        </w:rPr>
-        <w:t xml:space="preserve"> Heimnetzwerk verbunden werden. In unserer Testanlage verwenden wir dafür die optimale Lösung, bei der alle Räume und der Server mit hinter Fußleisten verlegten, flachen Gigabit-LAN-Kabeln und den dazugehörigen Switches in Schränken verbunden sind, bei gutem Empfang oder wenn keine Kamerabilder oder sonstige größere Datenmengen gesendet werden sollen, kann aber auch eine WLAN-Verbindung genügen. </w:t>
-      </w:r>
-      <w:r>
-        <w:rPr>
-          <w:sz w:val="22"/>
-          <w:szCs w:val="22"/>
-        </w:rPr>
-        <w:t xml:space="preserve">Zu beachten ist, dass alle Geräte mit </w:t>
-      </w:r>
-      <w:proofErr w:type="gramStart"/>
-      <w:r>
-        <w:rPr>
-          <w:sz w:val="22"/>
-          <w:szCs w:val="22"/>
-        </w:rPr>
-        <w:t>dem selben</w:t>
-      </w:r>
-      <w:proofErr w:type="gramEnd"/>
-      <w:r>
-        <w:rPr>
-          <w:sz w:val="22"/>
-          <w:szCs w:val="22"/>
-        </w:rPr>
-        <w:t xml:space="preserve"> Router verbunden sein müssen und dieser für einige TIANE-Features wie Wettervorhersagen oder generell bei Verwendung der Google-Spracherkennung zusätzlich eine Internetverbindung benötigt. Gut zu wissen: Obwohl wir das selbstverständlich absolut nicht empfehlen würden, kann es grundsätzlich als sicher betrachtet werden, TIANE an einem unverschlüsselten, öffentlichen Netzwerk oder zumindest einem Netzwerk, zu dem auch Gäste uneingeschränkten Zugang haben, zu betreiben: TIANE überträgt standardmäßig sämtliche Daten von Steuersignalen und Sprachkommandos bis hin zu Kamerabildern nur sicher AES-256-verschlüsselt über das Netzwerk, wobei der Schlüssel zufällig generiert und nie selbst übertragen wird.</w:t>
+        <w:t xml:space="preserve">Damit die einzelnen TIANE-Komponenten im ganzen Haus flüssig zusammenarbeiten können, müssen sie alle mit dem selben Heimnetzwerk verbunden werden. In unserer Testanlage verwenden wir dafür die optimale Lösung, bei der alle Räume und der Server mit hinter Fußleisten verlegten, flachen Gigabit-LAN-Kabeln und den dazugehörigen Switches in Schränken verbunden sind, bei gutem Empfang oder wenn keine Kamerabilder oder sonstige größere Datenmengen gesendet werden sollen, kann aber auch eine WLAN-Verbindung genügen. </w:t>
+      </w:r>
+      <w:r>
+        <w:rPr>
+          <w:sz w:val="22"/>
+          <w:szCs w:val="22"/>
+        </w:rPr>
+        <w:t>Zu beachten ist, dass alle Geräte mit dem selben Router verbunden sein müssen und dieser für einige TIANE-Features wie Wettervorhersagen oder generell bei Verwendung der Google-Spracherkennung zusätzlich eine Internetverbindung benötigt. Gut zu wissen: Obwohl wir das selbstverständlich absolut nicht empfehlen würden, kann es grundsätzlich als sicher betrachtet werden, TIANE an einem unverschlüsselten, öffentlichen Netzwerk oder zumindest einem Netzwerk, zu dem auch Gäste uneingeschränkten Zugang haben, zu betreiben: TIANE überträgt standardmäßig sämtliche Daten von Steuersignalen und Sprachkommandos bis hin zu Kamerabildern nur sicher AES-256-verschlüsselt über das Netzwerk, wobei der Schlüssel zufällig generiert und nie selbst übertragen wird.</w:t>
       </w:r>
     </w:p>
     <w:p>
@@ -948,47 +859,19 @@
           <w:b/>
         </w:rPr>
         <w:lastRenderedPageBreak/>
-        <w:t>Installationsanleitung für TIANE-Raumclients (</w:t>
-      </w:r>
-      <w:proofErr w:type="spellStart"/>
+        <w:t>Installationsanleitung für TIANE-Raumclients (Raspberry Pi unter Rasp</w:t>
+      </w:r>
       <w:r>
         <w:rPr>
           <w:b/>
         </w:rPr>
-        <w:t>Raspberry</w:t>
-      </w:r>
-      <w:proofErr w:type="spellEnd"/>
+        <w:t>b</w:t>
+      </w:r>
       <w:r>
         <w:rPr>
           <w:b/>
         </w:rPr>
-        <w:t xml:space="preserve"> Pi unter </w:t>
-      </w:r>
-      <w:proofErr w:type="spellStart"/>
-      <w:r>
-        <w:rPr>
-          <w:b/>
-        </w:rPr>
-        <w:t>Rasp</w:t>
-      </w:r>
-      <w:r>
-        <w:rPr>
-          <w:b/>
-        </w:rPr>
-        <w:t>b</w:t>
-      </w:r>
-      <w:r>
-        <w:rPr>
-          <w:b/>
-        </w:rPr>
-        <w:t>ian</w:t>
-      </w:r>
-      <w:proofErr w:type="spellEnd"/>
-      <w:r>
-        <w:rPr>
-          <w:b/>
-        </w:rPr>
-        <w:t xml:space="preserve"> Stretch):</w:t>
+        <w:t>ian Stretch):</w:t>
       </w:r>
     </w:p>
     <w:p>
@@ -1199,7 +1082,6 @@
         </w:rPr>
       </w:pPr>
       <w:proofErr w:type="spellStart"/>
-      <w:proofErr w:type="gramStart"/>
       <w:r>
         <w:rPr>
           <w:rFonts w:ascii="Courier New" w:hAnsi="Courier New" w:cs="Courier New"/>
@@ -1210,7 +1092,6 @@
         <w:t>sudo</w:t>
       </w:r>
       <w:proofErr w:type="spellEnd"/>
-      <w:proofErr w:type="gramEnd"/>
       <w:r>
         <w:rPr>
           <w:rFonts w:ascii="Courier New" w:hAnsi="Courier New" w:cs="Courier New"/>
@@ -1507,7 +1388,6 @@
         </w:rPr>
       </w:pPr>
       <w:proofErr w:type="spellStart"/>
-      <w:proofErr w:type="gramStart"/>
       <w:r>
         <w:rPr>
           <w:rFonts w:ascii="Courier New" w:hAnsi="Courier New" w:cs="Courier New"/>
@@ -1518,7 +1398,6 @@
         <w:t>sudo</w:t>
       </w:r>
       <w:proofErr w:type="spellEnd"/>
-      <w:proofErr w:type="gramEnd"/>
       <w:r>
         <w:rPr>
           <w:rFonts w:ascii="Courier New" w:hAnsi="Courier New" w:cs="Courier New"/>
@@ -2292,7 +2171,6 @@
         </w:rPr>
       </w:pPr>
       <w:proofErr w:type="spellStart"/>
-      <w:proofErr w:type="gramStart"/>
       <w:r>
         <w:rPr>
           <w:rFonts w:ascii="Courier New" w:hAnsi="Courier New" w:cs="Courier New"/>
@@ -2303,7 +2181,6 @@
         <w:t>sudo</w:t>
       </w:r>
       <w:proofErr w:type="spellEnd"/>
-      <w:proofErr w:type="gramEnd"/>
       <w:r>
         <w:rPr>
           <w:rFonts w:ascii="Courier New" w:hAnsi="Courier New" w:cs="Courier New"/>
@@ -2568,7 +2445,6 @@
         </w:rPr>
       </w:pPr>
       <w:proofErr w:type="spellStart"/>
-      <w:proofErr w:type="gramStart"/>
       <w:r>
         <w:rPr>
           <w:rFonts w:ascii="Courier New" w:hAnsi="Courier New" w:cs="Courier New"/>
@@ -2579,7 +2455,6 @@
         <w:t>sudo</w:t>
       </w:r>
       <w:proofErr w:type="spellEnd"/>
-      <w:proofErr w:type="gramEnd"/>
       <w:r>
         <w:rPr>
           <w:rFonts w:ascii="Courier New" w:hAnsi="Courier New" w:cs="Courier New"/>
@@ -2644,23 +2519,35 @@
           <w:rFonts w:ascii="Courier New" w:hAnsi="Courier New" w:cs="Courier New"/>
           <w:sz w:val="22"/>
           <w:szCs w:val="22"/>
-        </w:rPr>
-      </w:pPr>
-      <w:proofErr w:type="spellStart"/>
-      <w:r>
-        <w:rPr>
-          <w:rFonts w:ascii="Courier New" w:hAnsi="Courier New" w:cs="Courier New"/>
-          <w:sz w:val="22"/>
-          <w:szCs w:val="22"/>
-        </w:rPr>
-        <w:t>pip</w:t>
-      </w:r>
-      <w:proofErr w:type="spellEnd"/>
-      <w:r>
-        <w:rPr>
-          <w:rFonts w:ascii="Courier New" w:hAnsi="Courier New" w:cs="Courier New"/>
-          <w:sz w:val="22"/>
-          <w:szCs w:val="22"/>
+          <w:lang w:val="en-GB"/>
+        </w:rPr>
+      </w:pPr>
+      <w:r>
+        <w:rPr>
+          <w:rFonts w:ascii="Courier New" w:hAnsi="Courier New" w:cs="Courier New"/>
+          <w:sz w:val="22"/>
+          <w:szCs w:val="22"/>
+          <w:lang w:val="en-GB"/>
+        </w:rPr>
+        <w:t xml:space="preserve">pip install </w:t>
+      </w:r>
+      <w:proofErr w:type="spellStart"/>
+      <w:r>
+        <w:rPr>
+          <w:rFonts w:ascii="Courier New" w:hAnsi="Courier New" w:cs="Courier New"/>
+          <w:sz w:val="22"/>
+          <w:szCs w:val="22"/>
+          <w:lang w:val="en-GB"/>
+        </w:rPr>
+        <w:t>wikipedia</w:t>
+      </w:r>
+      <w:proofErr w:type="spellEnd"/>
+      <w:r>
+        <w:rPr>
+          <w:rFonts w:ascii="Courier New" w:hAnsi="Courier New" w:cs="Courier New"/>
+          <w:sz w:val="22"/>
+          <w:szCs w:val="22"/>
+          <w:lang w:val="en-GB"/>
         </w:rPr>
         <w:t xml:space="preserve"> </w:t>
       </w:r>
@@ -2670,26 +2557,31 @@
           <w:rFonts w:ascii="Courier New" w:hAnsi="Courier New" w:cs="Courier New"/>
           <w:sz w:val="22"/>
           <w:szCs w:val="22"/>
-        </w:rPr>
-        <w:t>install</w:t>
-      </w:r>
-      <w:proofErr w:type="spellEnd"/>
-      <w:r>
-        <w:rPr>
-          <w:rFonts w:ascii="Courier New" w:hAnsi="Courier New" w:cs="Courier New"/>
-          <w:sz w:val="22"/>
-          <w:szCs w:val="22"/>
+          <w:lang w:val="en-GB"/>
+        </w:rPr>
+        <w:t>googlemaps</w:t>
+      </w:r>
+      <w:proofErr w:type="spellEnd"/>
+      <w:r>
+        <w:rPr>
+          <w:rFonts w:ascii="Courier New" w:hAnsi="Courier New" w:cs="Courier New"/>
+          <w:sz w:val="22"/>
+          <w:szCs w:val="22"/>
+          <w:lang w:val="en-GB"/>
         </w:rPr>
         <w:t xml:space="preserve"> </w:t>
       </w:r>
-      <w:proofErr w:type="spellStart"/>
-      <w:r>
-        <w:rPr>
-          <w:rFonts w:ascii="Courier New" w:hAnsi="Courier New" w:cs="Courier New"/>
-          <w:sz w:val="22"/>
-          <w:szCs w:val="22"/>
-        </w:rPr>
-        <w:t>wikipedia</w:t>
+      <w:bookmarkStart w:id="0" w:name="_GoBack"/>
+      <w:bookmarkEnd w:id="0"/>
+      <w:proofErr w:type="spellStart"/>
+      <w:r>
+        <w:rPr>
+          <w:rFonts w:ascii="Courier New" w:hAnsi="Courier New" w:cs="Courier New"/>
+          <w:sz w:val="22"/>
+          <w:szCs w:val="22"/>
+          <w:lang w:val="en-GB"/>
+        </w:rPr>
+        <w:t>spacex_py</w:t>
       </w:r>
       <w:proofErr w:type="spellEnd"/>
     </w:p>
@@ -2700,6 +2592,7 @@
         <w:jc w:val="both"/>
         <w:rPr>
           <w:rFonts w:ascii="Courier New" w:hAnsi="Courier New" w:cs="Courier New"/>
+          <w:lang w:val="en-GB"/>
         </w:rPr>
       </w:pPr>
     </w:p>
@@ -2764,8 +2657,6 @@
           <w:szCs w:val="22"/>
         </w:rPr>
       </w:pPr>
-      <w:bookmarkStart w:id="0" w:name="_GoBack"/>
-      <w:bookmarkEnd w:id="0"/>
       <w:r>
         <w:rPr>
           <w:sz w:val="22"/>
@@ -3059,23 +2950,7 @@
           <w:sz w:val="22"/>
           <w:szCs w:val="22"/>
         </w:rPr>
-        <w:t xml:space="preserve">enutzer oder Räume </w:t>
-      </w:r>
-      <w:proofErr w:type="gramStart"/>
-      <w:r>
-        <w:rPr>
-          <w:sz w:val="22"/>
-          <w:szCs w:val="22"/>
-        </w:rPr>
-        <w:t>einrichtest</w:t>
-      </w:r>
-      <w:proofErr w:type="gramEnd"/>
-      <w:r>
-        <w:rPr>
-          <w:sz w:val="22"/>
-          <w:szCs w:val="22"/>
-        </w:rPr>
-        <w:t>.</w:t>
+        <w:t>enutzer oder Räume einrichtest.</w:t>
       </w:r>
     </w:p>
     <w:p>
@@ -3115,7 +2990,7 @@
           <w:lang w:eastAsia="de-DE"/>
         </w:rPr>
         <w:drawing>
-          <wp:inline distT="0" distB="0" distL="0" distR="0">
+          <wp:inline distT="0" distB="0" distL="0" distR="0" wp14:anchorId="4A95B032" wp14:editId="6B9542AE">
             <wp:extent cx="4662547" cy="2842212"/>
             <wp:effectExtent l="114300" t="114300" r="119380" b="149225"/>
             <wp:docPr id="1" name="Grafik 1"/>
@@ -3268,23 +3143,7 @@
           <w:sz w:val="22"/>
           <w:szCs w:val="22"/>
         </w:rPr>
-        <w:t xml:space="preserve"> herunter, </w:t>
-      </w:r>
-      <w:proofErr w:type="spellStart"/>
-      <w:r>
-        <w:rPr>
-          <w:sz w:val="22"/>
-          <w:szCs w:val="22"/>
-        </w:rPr>
-        <w:t>optimalerweise</w:t>
-      </w:r>
-      <w:proofErr w:type="spellEnd"/>
-      <w:r>
-        <w:rPr>
-          <w:sz w:val="22"/>
-          <w:szCs w:val="22"/>
-        </w:rPr>
-        <w:t xml:space="preserve"> auf deinen späteren TIANE-Server. Achtung: Speichere dabei alle Dateien im selben Ordner, so, wie sie auch auf GitHub stehen, da die folgenden Sch</w:t>
+        <w:t xml:space="preserve"> herunter, optimalerweise auf deinen späteren TIANE-Server. Achtung: Speichere dabei alle Dateien im selben Ordner, so, wie sie auch auf GitHub stehen, da die folgenden Sch</w:t>
       </w:r>
       <w:r>
         <w:rPr>
@@ -3572,7 +3431,7 @@
 </file>
 
 <file path=word/numbering.xml><?xml version="1.0" encoding="utf-8"?>
-<w:numbering xmlns:wpc="http://schemas.microsoft.com/office/word/2010/wordprocessingCanvas" xmlns:mc="http://schemas.openxmlformats.org/markup-compatibility/2006" xmlns:o="urn:schemas-microsoft-com:office:office" xmlns:r="http://schemas.openxmlformats.org/officeDocument/2006/relationships" xmlns:m="http://schemas.openxmlformats.org/officeDocument/2006/math" xmlns:v="urn:schemas-microsoft-com:vml" xmlns:wp14="http://schemas.microsoft.com/office/word/2010/wordprocessingDrawing" xmlns:wp="http://schemas.openxmlformats.org/drawingml/2006/wordprocessingDrawing" xmlns:w10="urn:schemas-microsoft-com:office:word" xmlns:w="http://schemas.openxmlformats.org/wordprocessingml/2006/main" xmlns:w14="http://schemas.microsoft.com/office/word/2010/wordml" xmlns:w15="http://schemas.microsoft.com/office/word/2012/wordml" xmlns:wpg="http://schemas.microsoft.com/office/word/2010/wordprocessingGroup" xmlns:wpi="http://schemas.microsoft.com/office/word/2010/wordprocessingInk" xmlns:wne="http://schemas.microsoft.com/office/word/2006/wordml" xmlns:wps="http://schemas.microsoft.com/office/word/2010/wordprocessingShape" mc:Ignorable="w14 w15 wp14">
+<w:numbering xmlns:wpc="http://schemas.microsoft.com/office/word/2010/wordprocessingCanvas" xmlns:cx="http://schemas.microsoft.com/office/drawing/2014/chartex" xmlns:cx1="http://schemas.microsoft.com/office/drawing/2015/9/8/chartex" xmlns:cx2="http://schemas.microsoft.com/office/drawing/2015/10/21/chartex" xmlns:cx3="http://schemas.microsoft.com/office/drawing/2016/5/9/chartex" xmlns:cx4="http://schemas.microsoft.com/office/drawing/2016/5/10/chartex" xmlns:cx5="http://schemas.microsoft.com/office/drawing/2016/5/11/chartex" xmlns:cx6="http://schemas.microsoft.com/office/drawing/2016/5/12/chartex" xmlns:cx7="http://schemas.microsoft.com/office/drawing/2016/5/13/chartex" xmlns:cx8="http://schemas.microsoft.com/office/drawing/2016/5/14/chartex" xmlns:mc="http://schemas.openxmlformats.org/markup-compatibility/2006" xmlns:aink="http://schemas.microsoft.com/office/drawing/2016/ink" xmlns:am3d="http://schemas.microsoft.com/office/drawing/2017/model3d" xmlns:o="urn:schemas-microsoft-com:office:office" xmlns:r="http://schemas.openxmlformats.org/officeDocument/2006/relationships" xmlns:m="http://schemas.openxmlformats.org/officeDocument/2006/math" xmlns:v="urn:schemas-microsoft-com:vml" xmlns:wp14="http://schemas.microsoft.com/office/word/2010/wordprocessingDrawing" xmlns:wp="http://schemas.openxmlformats.org/drawingml/2006/wordprocessingDrawing" xmlns:w10="urn:schemas-microsoft-com:office:word" xmlns:w="http://schemas.openxmlformats.org/wordprocessingml/2006/main" xmlns:w14="http://schemas.microsoft.com/office/word/2010/wordml" xmlns:w15="http://schemas.microsoft.com/office/word/2012/wordml" xmlns:w16cid="http://schemas.microsoft.com/office/word/2016/wordml/cid" xmlns:w16se="http://schemas.microsoft.com/office/word/2015/wordml/symex" xmlns:wpg="http://schemas.microsoft.com/office/word/2010/wordprocessingGroup" xmlns:wpi="http://schemas.microsoft.com/office/word/2010/wordprocessingInk" xmlns:wne="http://schemas.microsoft.com/office/word/2006/wordml" xmlns:wps="http://schemas.microsoft.com/office/word/2010/wordprocessingShape" mc:Ignorable="w14 w15 w16se w16cid wp14">
   <w:abstractNum w:abstractNumId="0" w15:restartNumberingAfterBreak="0">
     <w:nsid w:val="291137A5"/>
     <w:multiLevelType w:val="hybridMultilevel"/>
@@ -4378,7 +4237,7 @@
 </file>
 
 <file path=word/styles.xml><?xml version="1.0" encoding="utf-8"?>
-<w:styles xmlns:mc="http://schemas.openxmlformats.org/markup-compatibility/2006" xmlns:r="http://schemas.openxmlformats.org/officeDocument/2006/relationships" xmlns:w="http://schemas.openxmlformats.org/wordprocessingml/2006/main" xmlns:w14="http://schemas.microsoft.com/office/word/2010/wordml" xmlns:w15="http://schemas.microsoft.com/office/word/2012/wordml" mc:Ignorable="w14 w15">
+<w:styles xmlns:mc="http://schemas.openxmlformats.org/markup-compatibility/2006" xmlns:r="http://schemas.openxmlformats.org/officeDocument/2006/relationships" xmlns:w="http://schemas.openxmlformats.org/wordprocessingml/2006/main" xmlns:w14="http://schemas.microsoft.com/office/word/2010/wordml" xmlns:w15="http://schemas.microsoft.com/office/word/2012/wordml" xmlns:w16cid="http://schemas.microsoft.com/office/word/2016/wordml/cid" xmlns:w16se="http://schemas.microsoft.com/office/word/2015/wordml/symex" mc:Ignorable="w14 w15 w16se w16cid">
   <w:docDefaults>
     <w:rPrDefault>
       <w:rPr>
@@ -4394,7 +4253,7 @@
       </w:pPr>
     </w:pPrDefault>
   </w:docDefaults>
-  <w:latentStyles w:defLockedState="0" w:defUIPriority="99" w:defSemiHidden="0" w:defUnhideWhenUsed="0" w:defQFormat="0" w:count="371">
+  <w:latentStyles w:defLockedState="0" w:defUIPriority="99" w:defSemiHidden="0" w:defUnhideWhenUsed="0" w:defQFormat="0" w:count="376">
     <w:lsdException w:name="Normal" w:uiPriority="0" w:qFormat="1"/>
     <w:lsdException w:name="heading 1" w:uiPriority="9" w:qFormat="1"/>
     <w:lsdException w:name="heading 2" w:semiHidden="1" w:uiPriority="9" w:unhideWhenUsed="1" w:qFormat="1"/>
@@ -4500,7 +4359,6 @@
     <w:lsdException w:name="HTML Sample" w:semiHidden="1" w:unhideWhenUsed="1"/>
     <w:lsdException w:name="HTML Typewriter" w:semiHidden="1" w:unhideWhenUsed="1"/>
     <w:lsdException w:name="HTML Variable" w:semiHidden="1" w:unhideWhenUsed="1"/>
-    <w:lsdException w:name="Normal Table" w:semiHidden="1" w:unhideWhenUsed="1"/>
     <w:lsdException w:name="annotation subject" w:semiHidden="1" w:unhideWhenUsed="1"/>
     <w:lsdException w:name="No List" w:semiHidden="1" w:unhideWhenUsed="1"/>
     <w:lsdException w:name="Outline List 1" w:semiHidden="1" w:unhideWhenUsed="1"/>
@@ -4543,11 +4401,8 @@
     <w:lsdException w:name="Table Contemporary" w:semiHidden="1" w:unhideWhenUsed="1"/>
     <w:lsdException w:name="Table Elegant" w:semiHidden="1" w:unhideWhenUsed="1"/>
     <w:lsdException w:name="Table Professional" w:semiHidden="1" w:unhideWhenUsed="1"/>
-    <w:lsdException w:name="Table Subtle 1" w:semiHidden="1" w:unhideWhenUsed="1"/>
     <w:lsdException w:name="Table Subtle 2" w:semiHidden="1" w:unhideWhenUsed="1"/>
     <w:lsdException w:name="Table Web 1" w:semiHidden="1" w:unhideWhenUsed="1"/>
-    <w:lsdException w:name="Table Web 2" w:semiHidden="1" w:unhideWhenUsed="1"/>
-    <w:lsdException w:name="Table Web 3" w:semiHidden="1" w:unhideWhenUsed="1"/>
     <w:lsdException w:name="Balloon Text" w:semiHidden="1" w:unhideWhenUsed="1"/>
     <w:lsdException w:name="Table Grid" w:uiPriority="59"/>
     <w:lsdException w:name="Table Theme" w:semiHidden="1" w:unhideWhenUsed="1"/>
@@ -4766,6 +4621,11 @@
     <w:lsdException w:name="List Table 5 Dark Accent 6" w:uiPriority="50"/>
     <w:lsdException w:name="List Table 6 Colorful Accent 6" w:uiPriority="51"/>
     <w:lsdException w:name="List Table 7 Colorful Accent 6" w:uiPriority="52"/>
+    <w:lsdException w:name="Mention" w:semiHidden="1" w:unhideWhenUsed="1"/>
+    <w:lsdException w:name="Smart Hyperlink" w:semiHidden="1" w:unhideWhenUsed="1"/>
+    <w:lsdException w:name="Hashtag" w:semiHidden="1" w:unhideWhenUsed="1"/>
+    <w:lsdException w:name="Unresolved Mention" w:semiHidden="1" w:unhideWhenUsed="1"/>
+    <w:lsdException w:name="Smart Link" w:semiHidden="1" w:unhideWhenUsed="1"/>
   </w:latentStyles>
   <w:style w:type="paragraph" w:default="1" w:styleId="Standard">
     <w:name w:val="Normal"/>
@@ -4821,7 +4681,7 @@
       <w:contextualSpacing/>
     </w:pPr>
   </w:style>
-  <w:style w:type="character" w:styleId="BesuchterHyperlink">
+  <w:style w:type="character" w:styleId="BesuchterLink">
     <w:name w:val="FollowedHyperlink"/>
     <w:basedOn w:val="Absatz-Standardschriftart"/>
     <w:uiPriority w:val="99"/>

</xml_diff>

<commit_message>
updated Installation Instructions and Dockerfiles
</commit_message>
<xml_diff>
--- a/templates/TIANE - Installationsanleitung.docx
+++ b/templates/TIANE - Installationsanleitung.docx
@@ -1,6 +1,6 @@
 
 <file path=word/document.xml><?xml version="1.0" encoding="utf-8"?>
-<w:document xmlns:wpc="http://schemas.microsoft.com/office/word/2010/wordprocessingCanvas" xmlns:mc="http://schemas.openxmlformats.org/markup-compatibility/2006" xmlns:o="urn:schemas-microsoft-com:office:office" xmlns:r="http://schemas.openxmlformats.org/officeDocument/2006/relationships" xmlns:m="http://schemas.openxmlformats.org/officeDocument/2006/math" xmlns:v="urn:schemas-microsoft-com:vml" xmlns:wp14="http://schemas.microsoft.com/office/word/2010/wordprocessingDrawing" xmlns:wp="http://schemas.openxmlformats.org/drawingml/2006/wordprocessingDrawing" xmlns:w10="urn:schemas-microsoft-com:office:word" xmlns:w="http://schemas.openxmlformats.org/wordprocessingml/2006/main" xmlns:w14="http://schemas.microsoft.com/office/word/2010/wordml" xmlns:wpg="http://schemas.microsoft.com/office/word/2010/wordprocessingGroup" xmlns:wpi="http://schemas.microsoft.com/office/word/2010/wordprocessingInk" xmlns:wne="http://schemas.microsoft.com/office/word/2006/wordml" xmlns:wps="http://schemas.microsoft.com/office/word/2010/wordprocessingShape" mc:Ignorable="w14 wp14">
+<w:document xmlns:wpc="http://schemas.microsoft.com/office/word/2010/wordprocessingCanvas" xmlns:cx="http://schemas.microsoft.com/office/drawing/2014/chartex" xmlns:cx1="http://schemas.microsoft.com/office/drawing/2015/9/8/chartex" xmlns:cx2="http://schemas.microsoft.com/office/drawing/2015/10/21/chartex" xmlns:cx3="http://schemas.microsoft.com/office/drawing/2016/5/9/chartex" xmlns:cx4="http://schemas.microsoft.com/office/drawing/2016/5/10/chartex" xmlns:cx5="http://schemas.microsoft.com/office/drawing/2016/5/11/chartex" xmlns:cx6="http://schemas.microsoft.com/office/drawing/2016/5/12/chartex" xmlns:cx7="http://schemas.microsoft.com/office/drawing/2016/5/13/chartex" xmlns:cx8="http://schemas.microsoft.com/office/drawing/2016/5/14/chartex" xmlns:mc="http://schemas.openxmlformats.org/markup-compatibility/2006" xmlns:aink="http://schemas.microsoft.com/office/drawing/2016/ink" xmlns:am3d="http://schemas.microsoft.com/office/drawing/2017/model3d" xmlns:o="urn:schemas-microsoft-com:office:office" xmlns:r="http://schemas.openxmlformats.org/officeDocument/2006/relationships" xmlns:m="http://schemas.openxmlformats.org/officeDocument/2006/math" xmlns:v="urn:schemas-microsoft-com:vml" xmlns:wp14="http://schemas.microsoft.com/office/word/2010/wordprocessingDrawing" xmlns:wp="http://schemas.openxmlformats.org/drawingml/2006/wordprocessingDrawing" xmlns:w10="urn:schemas-microsoft-com:office:word" xmlns:w="http://schemas.openxmlformats.org/wordprocessingml/2006/main" xmlns:w14="http://schemas.microsoft.com/office/word/2010/wordml" xmlns:w15="http://schemas.microsoft.com/office/word/2012/wordml" xmlns:w16cex="http://schemas.microsoft.com/office/word/2018/wordml/cex" xmlns:w16cid="http://schemas.microsoft.com/office/word/2016/wordml/cid" xmlns:w16="http://schemas.microsoft.com/office/word/2018/wordml" xmlns:w16se="http://schemas.microsoft.com/office/word/2015/wordml/symex" xmlns:wpg="http://schemas.microsoft.com/office/word/2010/wordprocessingGroup" xmlns:wpi="http://schemas.microsoft.com/office/word/2010/wordprocessingInk" xmlns:wne="http://schemas.microsoft.com/office/word/2006/wordml" xmlns:wps="http://schemas.microsoft.com/office/word/2010/wordprocessingShape" mc:Ignorable="w14 w15 w16se w16cid w16 w16cex wp14">
   <w:body>
     <w:p>
       <w:pPr>
@@ -20,7 +20,7 @@
           <w:szCs w:val="28"/>
           <w:u w:val="single"/>
         </w:rPr>
-        <w:pict w14:anchorId="3E367790">
+        <w:object w:dxaOrig="1440" w:dyaOrig="1440" w14:anchorId="3E367790">
           <v:shapetype id="_x0000_t75" coordsize="21600,21600" o:spt="75" o:preferrelative="t" path="m@4@5l@4@11@9@11@9@5xe" filled="f" stroked="f">
             <v:stroke joinstyle="miter"/>
             <v:formulas>
@@ -41,12 +41,12 @@
             <o:lock v:ext="edit" aspectratio="t"/>
           </v:shapetype>
           <v:shape id="_x0000_s1026" type="#_x0000_t75" style="position:absolute;left:0;text-align:left;margin-left:0;margin-top:-70.45pt;width:595.3pt;height:841.9pt;z-index:251659264;mso-position-horizontal:center;mso-position-horizontal-relative:text;mso-position-vertical:absolute;mso-position-vertical-relative:text">
-            <v:imagedata r:id="rId6" o:title=""/>
+            <v:imagedata r:id="rId5" o:title=""/>
             <o:lock v:ext="edit" aspectratio="f"/>
             <w10:wrap type="square"/>
           </v:shape>
-          <o:OLEObject Type="Embed" ProgID="AcroExch.Document.DC" ShapeID="_x0000_s1026" DrawAspect="Content" ObjectID="_1648133861" r:id="rId7"/>
-        </w:pict>
+          <o:OLEObject Type="Embed" ProgID="AcroExch.Document.DC" ShapeID="_x0000_s1026" DrawAspect="Content" ObjectID="_1649665072" r:id="rId6"/>
+        </w:object>
       </w:r>
     </w:p>
     <w:p>
@@ -203,17 +203,8 @@
           <w:sz w:val="22"/>
           <w:szCs w:val="22"/>
         </w:rPr>
-        <w:t>-Familie („3B+“) mit dem Standard-Betriebssystem „</w:t>
-      </w:r>
-      <w:proofErr w:type="spellStart"/>
-      <w:r>
-        <w:rPr>
-          <w:sz w:val="22"/>
-          <w:szCs w:val="22"/>
-        </w:rPr>
-        <w:t>Raspbian</w:t>
-      </w:r>
-      <w:proofErr w:type="spellEnd"/>
+        <w:t>-Familie („3B+“) mit dem Standard-Betriebssystem „Raspbian</w:t>
+      </w:r>
       <w:r>
         <w:rPr>
           <w:sz w:val="22"/>
@@ -313,23 +304,7 @@
           <w:sz w:val="22"/>
           <w:szCs w:val="22"/>
         </w:rPr>
-        <w:t xml:space="preserve">Für die Tonausgabe empfiehlt sich natürlich besonders eine schon vorhandene Stereo- oder gar </w:t>
-      </w:r>
-      <w:proofErr w:type="spellStart"/>
-      <w:r>
-        <w:rPr>
-          <w:sz w:val="22"/>
-          <w:szCs w:val="22"/>
-        </w:rPr>
-        <w:t>Surroundanlage</w:t>
-      </w:r>
-      <w:proofErr w:type="spellEnd"/>
-      <w:r>
-        <w:rPr>
-          <w:sz w:val="22"/>
-          <w:szCs w:val="22"/>
-        </w:rPr>
-        <w:t xml:space="preserve">, die du an die 3,5mm-Klinkenbuchse des </w:t>
+        <w:t xml:space="preserve">Für die Tonausgabe empfiehlt sich natürlich besonders eine schon vorhandene Stereo- oder gar Surroundanlage, die du an die 3,5mm-Klinkenbuchse des </w:t>
       </w:r>
       <w:proofErr w:type="spellStart"/>
       <w:r>
@@ -528,23 +503,7 @@
           <w:sz w:val="22"/>
           <w:szCs w:val="22"/>
         </w:rPr>
-        <w:t xml:space="preserve">, aufgestellt in einem Raum, wo die </w:t>
-      </w:r>
-      <w:proofErr w:type="spellStart"/>
-      <w:r>
-        <w:rPr>
-          <w:sz w:val="22"/>
-          <w:szCs w:val="22"/>
-        </w:rPr>
-        <w:t>Lüftergeräusche</w:t>
-      </w:r>
-      <w:proofErr w:type="spellEnd"/>
-      <w:r>
-        <w:rPr>
-          <w:sz w:val="22"/>
-          <w:szCs w:val="22"/>
-        </w:rPr>
-        <w:t xml:space="preserve"> nicht stören,</w:t>
+        <w:t>, aufgestellt in einem Raum, wo die Lüftergeräusche nicht stören,</w:t>
       </w:r>
       <w:r>
         <w:rPr>
@@ -749,46 +708,14 @@
           <w:sz w:val="22"/>
           <w:szCs w:val="22"/>
         </w:rPr>
-        <w:t xml:space="preserve">Damit die einzelnen TIANE-Komponenten im ganzen Haus flüssig zusammenarbeiten können, müssen sie alle mit </w:t>
-      </w:r>
-      <w:proofErr w:type="gramStart"/>
-      <w:r>
-        <w:rPr>
-          <w:sz w:val="22"/>
-          <w:szCs w:val="22"/>
-        </w:rPr>
-        <w:t>dem selben</w:t>
-      </w:r>
-      <w:proofErr w:type="gramEnd"/>
-      <w:r>
-        <w:rPr>
-          <w:sz w:val="22"/>
-          <w:szCs w:val="22"/>
-        </w:rPr>
-        <w:t xml:space="preserve"> Heimnetzwerk verbunden werden. In unserer Testanlage verwenden wir dafür die optimale Lösung, bei der alle Räume und der Server mit hinter Fußleisten verlegten, flachen Gigabit-LAN-Kabeln und den dazugehörigen Switches in Schränken verbunden sind, bei gutem Empfang oder wenn keine Kamerabilder oder sonstige größere Datenmengen gesendet werden sollen, kann aber auch eine WLAN-Verbindung genügen. </w:t>
-      </w:r>
-      <w:r>
-        <w:rPr>
-          <w:sz w:val="22"/>
-          <w:szCs w:val="22"/>
-        </w:rPr>
-        <w:t xml:space="preserve">Zu beachten ist, dass alle Geräte mit </w:t>
-      </w:r>
-      <w:proofErr w:type="gramStart"/>
-      <w:r>
-        <w:rPr>
-          <w:sz w:val="22"/>
-          <w:szCs w:val="22"/>
-        </w:rPr>
-        <w:t>dem selben</w:t>
-      </w:r>
-      <w:proofErr w:type="gramEnd"/>
-      <w:r>
-        <w:rPr>
-          <w:sz w:val="22"/>
-          <w:szCs w:val="22"/>
-        </w:rPr>
-        <w:t xml:space="preserve"> Router verbunden sein müssen und dieser für einige TIANE-Features wie Wettervorhersagen oder generell bei Verwendung der Google-Spracherkennung zusätzlich eine Internetverbindung benötigt. Gut zu wissen: Obwohl wir das selbstverständlich absolut nicht empfehlen würden, kann es grundsätzlich als sicher betrachtet werden, TIANE an einem unverschlüsselten, öffentlichen Netzwerk oder zumindest einem Netzwerk, zu dem auch Gäste uneingeschränkten Zugang haben, zu betreiben: TIANE überträgt standardmäßig sämtliche Daten von Steuersignalen und Sprachkommandos bis hin zu Kamerabildern nur sicher AES-256-verschlüsselt über das Netzwerk, wobei der Schlüssel zufällig generiert und nie selbst übertragen wird.</w:t>
+        <w:t xml:space="preserve">Damit die einzelnen TIANE-Komponenten im ganzen Haus flüssig zusammenarbeiten können, müssen sie alle mit dem selben Heimnetzwerk verbunden werden. In unserer Testanlage verwenden wir dafür die optimale Lösung, bei der alle Räume und der Server mit hinter Fußleisten verlegten, flachen Gigabit-LAN-Kabeln und den dazugehörigen Switches in Schränken verbunden sind, bei gutem Empfang oder wenn keine Kamerabilder oder sonstige größere Datenmengen gesendet werden sollen, kann aber auch eine WLAN-Verbindung genügen. </w:t>
+      </w:r>
+      <w:r>
+        <w:rPr>
+          <w:sz w:val="22"/>
+          <w:szCs w:val="22"/>
+        </w:rPr>
+        <w:t>Zu beachten ist, dass alle Geräte mit dem selben Router verbunden sein müssen und dieser für einige TIANE-Features wie Wettervorhersagen oder generell bei Verwendung der Google-Spracherkennung zusätzlich eine Internetverbindung benötigt. Gut zu wissen: Obwohl wir das selbstverständlich absolut nicht empfehlen würden, kann es grundsätzlich als sicher betrachtet werden, TIANE an einem unverschlüsselten, öffentlichen Netzwerk oder zumindest einem Netzwerk, zu dem auch Gäste uneingeschränkten Zugang haben, zu betreiben: TIANE überträgt standardmäßig sämtliche Daten von Steuersignalen und Sprachkommandos bis hin zu Kamerabildern nur sicher AES-256-verschlüsselt über das Netzwerk, wobei der Schlüssel zufällig generiert und nie selbst übertragen wird.</w:t>
       </w:r>
     </w:p>
     <w:p>
@@ -944,33 +871,19 @@
         <w:rPr>
           <w:b/>
         </w:rPr>
-        <w:t xml:space="preserve"> unter </w:t>
-      </w:r>
-      <w:proofErr w:type="spellStart"/>
+        <w:t xml:space="preserve"> unter Rasp</w:t>
+      </w:r>
       <w:r>
         <w:rPr>
           <w:b/>
         </w:rPr>
-        <w:t>Rasp</w:t>
+        <w:t>b</w:t>
       </w:r>
       <w:r>
         <w:rPr>
           <w:b/>
         </w:rPr>
-        <w:t>b</w:t>
-      </w:r>
-      <w:r>
-        <w:rPr>
-          <w:b/>
-        </w:rPr>
-        <w:t>ian</w:t>
-      </w:r>
-      <w:proofErr w:type="spellEnd"/>
-      <w:r>
-        <w:rPr>
-          <w:b/>
-        </w:rPr>
-        <w:t xml:space="preserve"> Stretch):</w:t>
+        <w:t>ian Stretch):</w:t>
       </w:r>
     </w:p>
     <w:p>
@@ -1029,7 +942,7 @@
           <w:szCs w:val="22"/>
         </w:rPr>
       </w:pPr>
-      <w:hyperlink r:id="rId8" w:history="1">
+      <w:hyperlink r:id="rId7" w:history="1">
         <w:r>
           <w:rPr>
             <w:rStyle w:val="Hyperlink"/>
@@ -1242,7 +1155,6 @@
         </w:rPr>
       </w:pPr>
       <w:proofErr w:type="spellStart"/>
-      <w:proofErr w:type="gramStart"/>
       <w:r>
         <w:rPr>
           <w:rFonts w:ascii="Courier New" w:hAnsi="Courier New" w:cs="Courier New"/>
@@ -1253,7 +1165,6 @@
         <w:t>sudo</w:t>
       </w:r>
       <w:proofErr w:type="spellEnd"/>
-      <w:proofErr w:type="gramEnd"/>
       <w:r>
         <w:rPr>
           <w:rFonts w:ascii="Courier New" w:hAnsi="Courier New" w:cs="Courier New"/>
@@ -1399,7 +1310,7 @@
         </w:rPr>
         <w:t xml:space="preserve"> Audio“ unter </w:t>
       </w:r>
-      <w:hyperlink r:id="rId9" w:history="1">
+      <w:hyperlink r:id="rId8" w:history="1">
         <w:r>
           <w:rPr>
             <w:rStyle w:val="Hyperlink"/>
@@ -1574,7 +1485,6 @@
         </w:rPr>
       </w:pPr>
       <w:proofErr w:type="spellStart"/>
-      <w:proofErr w:type="gramStart"/>
       <w:r>
         <w:rPr>
           <w:rFonts w:ascii="Courier New" w:hAnsi="Courier New" w:cs="Courier New"/>
@@ -1585,7 +1495,6 @@
         <w:t>sudo</w:t>
       </w:r>
       <w:proofErr w:type="spellEnd"/>
-      <w:proofErr w:type="gramEnd"/>
       <w:r>
         <w:rPr>
           <w:rFonts w:ascii="Courier New" w:hAnsi="Courier New" w:cs="Courier New"/>
@@ -1603,9 +1512,18 @@
           <w:szCs w:val="22"/>
           <w:lang w:val="en-GB"/>
         </w:rPr>
-        <w:t>libttspico-utils</w:t>
-      </w:r>
-      <w:proofErr w:type="spellEnd"/>
+        <w:t>libttspico</w:t>
+      </w:r>
+      <w:proofErr w:type="spellEnd"/>
+      <w:r>
+        <w:rPr>
+          <w:rFonts w:ascii="Courier New" w:hAnsi="Courier New" w:cs="Courier New"/>
+          <w:sz w:val="22"/>
+          <w:szCs w:val="22"/>
+          <w:lang w:val="en-GB"/>
+        </w:rPr>
+        <w:t>-utils</w:t>
+      </w:r>
     </w:p>
     <w:p>
       <w:pPr>
@@ -1638,7 +1556,7 @@
         </w:rPr>
         <w:t xml:space="preserve">Gehe auf </w:t>
       </w:r>
-      <w:hyperlink r:id="rId10" w:history="1">
+      <w:hyperlink r:id="rId9" w:history="1">
         <w:r>
           <w:rPr>
             <w:rStyle w:val="Hyperlink"/>
@@ -1708,23 +1626,7 @@
           <w:sz w:val="22"/>
           <w:szCs w:val="22"/>
         </w:rPr>
-        <w:t xml:space="preserve">“, die du nach dem Nutzer umbenennen musst, der gerade trainiert hat. Beachte, dass du für jeden Nutzer, auf den TIANE hören soll, das Aktivierungswort eigens trainieren musst, auch wenn es sich um </w:t>
-      </w:r>
-      <w:proofErr w:type="spellStart"/>
-      <w:r>
-        <w:rPr>
-          <w:sz w:val="22"/>
-          <w:szCs w:val="22"/>
-        </w:rPr>
-        <w:t>das selbe</w:t>
-      </w:r>
-      <w:proofErr w:type="spellEnd"/>
-      <w:r>
-        <w:rPr>
-          <w:sz w:val="22"/>
-          <w:szCs w:val="22"/>
-        </w:rPr>
-        <w:t xml:space="preserve"> Wort handelt, da die trainierten </w:t>
+        <w:t xml:space="preserve">“, die du nach dem Nutzer umbenennen musst, der gerade trainiert hat. Beachte, dass du für jeden Nutzer, auf den TIANE hören soll, das Aktivierungswort eigens trainieren musst, auch wenn es sich um das selbe Wort handelt, da die trainierten </w:t>
       </w:r>
       <w:r>
         <w:rPr>
@@ -1920,7 +1822,7 @@
         </w:rPr>
         <w:t xml:space="preserve">Folge der Anleitung unter </w:t>
       </w:r>
-      <w:hyperlink r:id="rId11" w:history="1">
+      <w:hyperlink r:id="rId10" w:history="1">
         <w:r>
           <w:rPr>
             <w:rStyle w:val="Hyperlink"/>
@@ -1958,23 +1860,7 @@
           <w:sz w:val="22"/>
           <w:szCs w:val="22"/>
         </w:rPr>
-        <w:t xml:space="preserve"> Achte dabei wie beim Raum darauf, alles in </w:t>
-      </w:r>
-      <w:proofErr w:type="gramStart"/>
-      <w:r>
-        <w:rPr>
-          <w:sz w:val="22"/>
-          <w:szCs w:val="22"/>
-        </w:rPr>
-        <w:t>der selben</w:t>
-      </w:r>
-      <w:proofErr w:type="gramEnd"/>
-      <w:r>
-        <w:rPr>
-          <w:sz w:val="22"/>
-          <w:szCs w:val="22"/>
-        </w:rPr>
-        <w:t xml:space="preserve"> Umgebung zu installieren!</w:t>
+        <w:t xml:space="preserve"> Achte dabei wie beim Raum darauf, alles in der selben Umgebung zu installieren!</w:t>
       </w:r>
     </w:p>
     <w:p>
@@ -2134,7 +2020,7 @@
         </w:rPr>
         <w:t xml:space="preserve">-Grafikkarte verfügt: Folge der Anleitung unter </w:t>
       </w:r>
-      <w:hyperlink r:id="rId12" w:history="1">
+      <w:hyperlink r:id="rId11" w:history="1">
         <w:r>
           <w:rPr>
             <w:rStyle w:val="Hyperlink"/>
@@ -2181,7 +2067,7 @@
         </w:rPr>
         <w:t xml:space="preserve">Folge der Anleitung unter </w:t>
       </w:r>
-      <w:hyperlink r:id="rId13" w:history="1">
+      <w:hyperlink r:id="rId12" w:history="1">
         <w:r>
           <w:rPr>
             <w:rStyle w:val="Hyperlink"/>
@@ -2302,27 +2188,7 @@
           <w:szCs w:val="22"/>
           <w:lang w:val="en-GB"/>
         </w:rPr>
-        <w:t xml:space="preserve"> </w:t>
-      </w:r>
-      <w:proofErr w:type="spellStart"/>
-      <w:r>
-        <w:rPr>
-          <w:rFonts w:ascii="Courier New" w:hAnsi="Courier New" w:cs="Courier New"/>
-          <w:sz w:val="22"/>
-          <w:szCs w:val="22"/>
-          <w:lang w:val="en-GB"/>
-        </w:rPr>
-        <w:t>scikit</w:t>
-      </w:r>
-      <w:proofErr w:type="spellEnd"/>
-      <w:r>
-        <w:rPr>
-          <w:rFonts w:ascii="Courier New" w:hAnsi="Courier New" w:cs="Courier New"/>
-          <w:sz w:val="22"/>
-          <w:szCs w:val="22"/>
-          <w:lang w:val="en-GB"/>
-        </w:rPr>
-        <w:t>-learn</w:t>
+        <w:t xml:space="preserve"> scikit-learn</w:t>
       </w:r>
     </w:p>
     <w:p>
@@ -2499,7 +2365,6 @@
         </w:rPr>
       </w:pPr>
       <w:proofErr w:type="spellStart"/>
-      <w:proofErr w:type="gramStart"/>
       <w:r>
         <w:rPr>
           <w:rFonts w:ascii="Courier New" w:hAnsi="Courier New" w:cs="Courier New"/>
@@ -2510,7 +2375,6 @@
         <w:t>sudo</w:t>
       </w:r>
       <w:proofErr w:type="spellEnd"/>
-      <w:proofErr w:type="gramEnd"/>
       <w:r>
         <w:rPr>
           <w:rFonts w:ascii="Courier New" w:hAnsi="Courier New" w:cs="Courier New"/>
@@ -2799,7 +2663,6 @@
         </w:rPr>
       </w:pPr>
       <w:proofErr w:type="spellStart"/>
-      <w:proofErr w:type="gramStart"/>
       <w:r>
         <w:rPr>
           <w:rFonts w:ascii="Courier New" w:hAnsi="Courier New" w:cs="Courier New"/>
@@ -2810,7 +2673,6 @@
         <w:t>sudo</w:t>
       </w:r>
       <w:proofErr w:type="spellEnd"/>
-      <w:proofErr w:type="gramEnd"/>
       <w:r>
         <w:rPr>
           <w:rFonts w:ascii="Courier New" w:hAnsi="Courier New" w:cs="Courier New"/>
@@ -2828,9 +2690,18 @@
           <w:szCs w:val="22"/>
           <w:lang w:val="en-GB"/>
         </w:rPr>
-        <w:t>libttspico-utils</w:t>
-      </w:r>
-      <w:proofErr w:type="spellEnd"/>
+        <w:t>libttspico</w:t>
+      </w:r>
+      <w:proofErr w:type="spellEnd"/>
+      <w:r>
+        <w:rPr>
+          <w:rFonts w:ascii="Courier New" w:hAnsi="Courier New" w:cs="Courier New"/>
+          <w:sz w:val="22"/>
+          <w:szCs w:val="22"/>
+          <w:lang w:val="en-GB"/>
+        </w:rPr>
+        <w:t>-utils</w:t>
+      </w:r>
     </w:p>
     <w:p>
       <w:pPr>
@@ -2894,7 +2765,6 @@
         </w:rPr>
       </w:pPr>
       <w:proofErr w:type="spellStart"/>
-      <w:proofErr w:type="gramStart"/>
       <w:r>
         <w:rPr>
           <w:rFonts w:ascii="Courier New" w:hAnsi="Courier New" w:cs="Courier New"/>
@@ -2905,7 +2775,6 @@
         <w:t>sudo</w:t>
       </w:r>
       <w:proofErr w:type="spellEnd"/>
-      <w:proofErr w:type="gramEnd"/>
       <w:r>
         <w:rPr>
           <w:rFonts w:ascii="Courier New" w:hAnsi="Courier New" w:cs="Courier New"/>
@@ -3013,6 +2882,26 @@
         <w:t>python_dateutil</w:t>
       </w:r>
       <w:proofErr w:type="spellEnd"/>
+      <w:r>
+        <w:rPr>
+          <w:rFonts w:ascii="Courier New" w:hAnsi="Courier New" w:cs="Courier New"/>
+          <w:sz w:val="22"/>
+          <w:szCs w:val="22"/>
+          <w:lang w:val="en-GB"/>
+        </w:rPr>
+        <w:t xml:space="preserve"> </w:t>
+      </w:r>
+      <w:proofErr w:type="spellStart"/>
+      <w:r>
+        <w:rPr>
+          <w:rFonts w:ascii="Courier New" w:hAnsi="Courier New" w:cs="Courier New"/>
+          <w:sz w:val="22"/>
+          <w:szCs w:val="22"/>
+          <w:lang w:val="en-GB"/>
+        </w:rPr>
+        <w:t>spotipy</w:t>
+      </w:r>
+      <w:proofErr w:type="spellEnd"/>
     </w:p>
     <w:p>
       <w:pPr>
@@ -3040,7 +2929,6 @@
         </w:rPr>
       </w:pPr>
       <w:proofErr w:type="spellStart"/>
-      <w:proofErr w:type="gramStart"/>
       <w:r>
         <w:rPr>
           <w:rFonts w:ascii="Courier New" w:hAnsi="Courier New" w:cs="Courier New"/>
@@ -3051,7 +2939,6 @@
         <w:t>sudo</w:t>
       </w:r>
       <w:proofErr w:type="spellEnd"/>
-      <w:proofErr w:type="gramEnd"/>
       <w:r>
         <w:rPr>
           <w:rFonts w:ascii="Courier New" w:hAnsi="Courier New" w:cs="Courier New"/>
@@ -3158,33 +3045,26 @@
         <w:rPr>
           <w:sz w:val="22"/>
           <w:szCs w:val="22"/>
-        </w:rPr>
-      </w:pPr>
-      <w:proofErr w:type="spellStart"/>
-      <w:r>
-        <w:rPr>
-          <w:rFonts w:ascii="Courier New" w:hAnsi="Courier New" w:cs="Courier New"/>
-          <w:sz w:val="22"/>
-          <w:szCs w:val="22"/>
-        </w:rPr>
-        <w:t>s</w:t>
-      </w:r>
-      <w:bookmarkStart w:id="0" w:name="_GoBack"/>
-      <w:bookmarkEnd w:id="0"/>
-      <w:r>
-        <w:rPr>
-          <w:rFonts w:ascii="Courier New" w:hAnsi="Courier New" w:cs="Courier New"/>
-          <w:sz w:val="22"/>
-          <w:szCs w:val="22"/>
-        </w:rPr>
-        <w:t>udo</w:t>
-      </w:r>
-      <w:proofErr w:type="spellEnd"/>
-      <w:r>
-        <w:rPr>
-          <w:rFonts w:ascii="Courier New" w:hAnsi="Courier New" w:cs="Courier New"/>
-          <w:sz w:val="22"/>
-          <w:szCs w:val="22"/>
+          <w:lang w:val="en-GB"/>
+        </w:rPr>
+      </w:pPr>
+      <w:proofErr w:type="spellStart"/>
+      <w:r>
+        <w:rPr>
+          <w:rFonts w:ascii="Courier New" w:hAnsi="Courier New" w:cs="Courier New"/>
+          <w:sz w:val="22"/>
+          <w:szCs w:val="22"/>
+          <w:lang w:val="en-GB"/>
+        </w:rPr>
+        <w:t>sudo</w:t>
+      </w:r>
+      <w:proofErr w:type="spellEnd"/>
+      <w:r>
+        <w:rPr>
+          <w:rFonts w:ascii="Courier New" w:hAnsi="Courier New" w:cs="Courier New"/>
+          <w:sz w:val="22"/>
+          <w:szCs w:val="22"/>
+          <w:lang w:val="en-GB"/>
         </w:rPr>
         <w:t xml:space="preserve"> </w:t>
       </w:r>
@@ -3193,6 +3073,7 @@
           <w:rFonts w:ascii="Courier New" w:hAnsi="Courier New" w:cs="Courier New"/>
           <w:sz w:val="22"/>
           <w:szCs w:val="22"/>
+          <w:lang w:val="en-GB"/>
         </w:rPr>
         <w:t>pip</w:t>
       </w:r>
@@ -3201,6 +3082,7 @@
           <w:rFonts w:ascii="Courier New" w:hAnsi="Courier New" w:cs="Courier New"/>
           <w:sz w:val="22"/>
           <w:szCs w:val="22"/>
+          <w:lang w:val="en-GB"/>
         </w:rPr>
         <w:t>3</w:t>
       </w:r>
@@ -3209,6 +3091,27 @@
           <w:rFonts w:ascii="Courier New" w:hAnsi="Courier New" w:cs="Courier New"/>
           <w:sz w:val="22"/>
           <w:szCs w:val="22"/>
+          <w:lang w:val="en-GB"/>
+        </w:rPr>
+        <w:t xml:space="preserve"> install flask </w:t>
+      </w:r>
+      <w:proofErr w:type="spellStart"/>
+      <w:r>
+        <w:rPr>
+          <w:rFonts w:ascii="Courier New" w:hAnsi="Courier New" w:cs="Courier New"/>
+          <w:sz w:val="22"/>
+          <w:szCs w:val="22"/>
+          <w:lang w:val="en-GB"/>
+        </w:rPr>
+        <w:t>gevent</w:t>
+      </w:r>
+      <w:proofErr w:type="spellEnd"/>
+      <w:r>
+        <w:rPr>
+          <w:rFonts w:ascii="Courier New" w:hAnsi="Courier New" w:cs="Courier New"/>
+          <w:sz w:val="22"/>
+          <w:szCs w:val="22"/>
+          <w:lang w:val="en-GB"/>
         </w:rPr>
         <w:t xml:space="preserve"> </w:t>
       </w:r>
@@ -3218,60 +3121,7 @@
           <w:rFonts w:ascii="Courier New" w:hAnsi="Courier New" w:cs="Courier New"/>
           <w:sz w:val="22"/>
           <w:szCs w:val="22"/>
-        </w:rPr>
-        <w:t>install</w:t>
-      </w:r>
-      <w:proofErr w:type="spellEnd"/>
-      <w:r>
-        <w:rPr>
-          <w:rFonts w:ascii="Courier New" w:hAnsi="Courier New" w:cs="Courier New"/>
-          <w:sz w:val="22"/>
-          <w:szCs w:val="22"/>
-        </w:rPr>
-        <w:t xml:space="preserve"> </w:t>
-      </w:r>
-      <w:proofErr w:type="spellStart"/>
-      <w:r>
-        <w:rPr>
-          <w:rFonts w:ascii="Courier New" w:hAnsi="Courier New" w:cs="Courier New"/>
-          <w:sz w:val="22"/>
-          <w:szCs w:val="22"/>
-        </w:rPr>
-        <w:t>flask</w:t>
-      </w:r>
-      <w:proofErr w:type="spellEnd"/>
-      <w:r>
-        <w:rPr>
-          <w:rFonts w:ascii="Courier New" w:hAnsi="Courier New" w:cs="Courier New"/>
-          <w:sz w:val="22"/>
-          <w:szCs w:val="22"/>
-        </w:rPr>
-        <w:t xml:space="preserve"> </w:t>
-      </w:r>
-      <w:proofErr w:type="spellStart"/>
-      <w:r>
-        <w:rPr>
-          <w:rFonts w:ascii="Courier New" w:hAnsi="Courier New" w:cs="Courier New"/>
-          <w:sz w:val="22"/>
-          <w:szCs w:val="22"/>
-        </w:rPr>
-        <w:t>gevent</w:t>
-      </w:r>
-      <w:proofErr w:type="spellEnd"/>
-      <w:r>
-        <w:rPr>
-          <w:rFonts w:ascii="Courier New" w:hAnsi="Courier New" w:cs="Courier New"/>
-          <w:sz w:val="22"/>
-          <w:szCs w:val="22"/>
-        </w:rPr>
-        <w:t xml:space="preserve"> </w:t>
-      </w:r>
-      <w:proofErr w:type="spellStart"/>
-      <w:r>
-        <w:rPr>
-          <w:rFonts w:ascii="Courier New" w:hAnsi="Courier New" w:cs="Courier New"/>
-          <w:sz w:val="22"/>
-          <w:szCs w:val="22"/>
+          <w:lang w:val="en-GB"/>
         </w:rPr>
         <w:t>werkzeug</w:t>
       </w:r>
@@ -3381,7 +3231,7 @@
         </w:rPr>
         <w:t xml:space="preserve">Nun öffnest du im Webbrowser des Servers die Webseite </w:t>
       </w:r>
-      <w:hyperlink r:id="rId14" w:history="1">
+      <w:hyperlink r:id="rId13" w:history="1">
         <w:r>
           <w:rPr>
             <w:rStyle w:val="Hyperlink"/>
@@ -3460,23 +3310,7 @@
           <w:sz w:val="22"/>
           <w:szCs w:val="22"/>
         </w:rPr>
-        <w:t xml:space="preserve">enutzer oder Räume </w:t>
-      </w:r>
-      <w:proofErr w:type="gramStart"/>
-      <w:r>
-        <w:rPr>
-          <w:sz w:val="22"/>
-          <w:szCs w:val="22"/>
-        </w:rPr>
-        <w:t>einrichtest</w:t>
-      </w:r>
-      <w:proofErr w:type="gramEnd"/>
-      <w:r>
-        <w:rPr>
-          <w:sz w:val="22"/>
-          <w:szCs w:val="22"/>
-        </w:rPr>
-        <w:t>.</w:t>
+        <w:t>enutzer oder Räume einrichtest.</w:t>
       </w:r>
     </w:p>
     <w:p>
@@ -3531,7 +3365,7 @@
                     <pic:cNvPicPr/>
                   </pic:nvPicPr>
                   <pic:blipFill rotWithShape="1">
-                    <a:blip r:embed="rId15">
+                    <a:blip r:embed="rId14">
                       <a:extLst>
                         <a:ext uri="{28A0092B-C50C-407E-A947-70E740481C1C}">
                           <a14:useLocalDpi xmlns:a14="http://schemas.microsoft.com/office/drawing/2010/main" val="0"/>
@@ -3677,32 +3511,16 @@
           <w:sz w:val="22"/>
           <w:szCs w:val="22"/>
         </w:rPr>
-        <w:t xml:space="preserve"> und Ordner aus unserem TIANE-</w:t>
-      </w:r>
-      <w:proofErr w:type="spellStart"/>
-      <w:r>
-        <w:rPr>
-          <w:sz w:val="22"/>
-          <w:szCs w:val="22"/>
-        </w:rPr>
-        <w:t>Gi</w:t>
-      </w:r>
-      <w:r>
-        <w:rPr>
-          <w:sz w:val="22"/>
-          <w:szCs w:val="22"/>
-        </w:rPr>
-        <w:t>tHub</w:t>
-      </w:r>
-      <w:proofErr w:type="spellEnd"/>
-      <w:r>
-        <w:rPr>
-          <w:sz w:val="22"/>
-          <w:szCs w:val="22"/>
-        </w:rPr>
-        <w:t xml:space="preserve">-Repository </w:t>
-      </w:r>
-      <w:hyperlink r:id="rId16" w:history="1">
+        <w:t xml:space="preserve"> und Ordner aus unserem TIANE-Gi</w:t>
+      </w:r>
+      <w:r>
+        <w:rPr>
+          <w:sz w:val="22"/>
+          <w:szCs w:val="22"/>
+        </w:rPr>
+        <w:t xml:space="preserve">tHub-Repository </w:t>
+      </w:r>
+      <w:hyperlink r:id="rId15" w:history="1">
         <w:r>
           <w:rPr>
             <w:rStyle w:val="Hyperlink"/>
@@ -3717,39 +3535,7 @@
           <w:sz w:val="22"/>
           <w:szCs w:val="22"/>
         </w:rPr>
-        <w:t xml:space="preserve"> herunter, </w:t>
-      </w:r>
-      <w:proofErr w:type="spellStart"/>
-      <w:r>
-        <w:rPr>
-          <w:sz w:val="22"/>
-          <w:szCs w:val="22"/>
-        </w:rPr>
-        <w:t>optimalerweise</w:t>
-      </w:r>
-      <w:proofErr w:type="spellEnd"/>
-      <w:r>
-        <w:rPr>
-          <w:sz w:val="22"/>
-          <w:szCs w:val="22"/>
-        </w:rPr>
-        <w:t xml:space="preserve"> auf deinen späteren TIANE-Server. Achtung: Speichere dabei alle Dateien im selben Ordner, so, wie sie auch auf </w:t>
-      </w:r>
-      <w:proofErr w:type="spellStart"/>
-      <w:r>
-        <w:rPr>
-          <w:sz w:val="22"/>
-          <w:szCs w:val="22"/>
-        </w:rPr>
-        <w:t>GitHub</w:t>
-      </w:r>
-      <w:proofErr w:type="spellEnd"/>
-      <w:r>
-        <w:rPr>
-          <w:sz w:val="22"/>
-          <w:szCs w:val="22"/>
-        </w:rPr>
-        <w:t xml:space="preserve"> stehen, da die folgenden Sch</w:t>
+        <w:t xml:space="preserve"> herunter, optimalerweise auf deinen späteren TIANE-Server. Achtung: Speichere dabei alle Dateien im selben Ordner, so, wie sie auch auf GitHub stehen, da die folgenden Sch</w:t>
       </w:r>
       <w:r>
         <w:rPr>
@@ -3950,7 +3736,7 @@
         </w:rPr>
         <w:t>umfangreichen Modulschnittstelle liegt. Wenn du dir also ein paar einfache, eigene Zeilen in Python zutraust, kannst du damit selbst dazu beitragen, TIANEs Funktionsumfang für alle zu erweitern. Wirf dazu am besten einfach mal einen Blick in unseren Guide zur Modulentwicklung (</w:t>
       </w:r>
-      <w:hyperlink r:id="rId17" w:history="1">
+      <w:hyperlink r:id="rId16" w:history="1">
         <w:r>
           <w:rPr>
             <w:rStyle w:val="Hyperlink"/>
@@ -3965,25 +3751,9 @@
           <w:sz w:val="22"/>
           <w:szCs w:val="22"/>
         </w:rPr>
-        <w:t xml:space="preserve">) und trau dich ruhig, deine Ergebnisse auch über </w:t>
-      </w:r>
-      <w:proofErr w:type="spellStart"/>
-      <w:r>
-        <w:rPr>
-          <w:sz w:val="22"/>
-          <w:szCs w:val="22"/>
-        </w:rPr>
-        <w:t>GitHub</w:t>
-      </w:r>
-      <w:proofErr w:type="spellEnd"/>
-      <w:r>
-        <w:rPr>
-          <w:sz w:val="22"/>
-          <w:szCs w:val="22"/>
-        </w:rPr>
-        <w:t xml:space="preserve"> mit uns und anderen zu teilen! Und wenn du noch tiefer in die Funktionsweise von TIANE einsteigen möchtest, können wir dir unsere schriftliche Ausarbeitung zum Projekt für Jugend forscht empfehlen (</w:t>
-      </w:r>
-      <w:hyperlink r:id="rId18" w:history="1">
+        <w:t>) und trau dich ruhig, deine Ergebnisse auch über GitHub mit uns und anderen zu teilen! Und wenn du noch tiefer in die Funktionsweise von TIANE einsteigen möchtest, können wir dir unsere schriftliche Ausarbeitung zum Projekt für Jugend forscht empfehlen (</w:t>
+      </w:r>
+      <w:hyperlink r:id="rId17" w:history="1">
         <w:r>
           <w:rPr>
             <w:rStyle w:val="Hyperlink"/>
@@ -4016,7 +3786,7 @@
         </w:rPr>
         <w:t xml:space="preserve">Wenn du Probleme bei der Installation oder sonstige Fragen zum Projekt hast, wende dich außerdem gerne an uns unter </w:t>
       </w:r>
-      <w:hyperlink r:id="rId19" w:history="1">
+      <w:hyperlink r:id="rId18" w:history="1">
         <w:r>
           <w:rPr>
             <w:rStyle w:val="Hyperlink"/>
@@ -4045,8 +3815,8 @@
 </file>
 
 <file path=word/numbering.xml><?xml version="1.0" encoding="utf-8"?>
-<w:numbering xmlns:wpc="http://schemas.microsoft.com/office/word/2010/wordprocessingCanvas" xmlns:mc="http://schemas.openxmlformats.org/markup-compatibility/2006" xmlns:o="urn:schemas-microsoft-com:office:office" xmlns:r="http://schemas.openxmlformats.org/officeDocument/2006/relationships" xmlns:m="http://schemas.openxmlformats.org/officeDocument/2006/math" xmlns:v="urn:schemas-microsoft-com:vml" xmlns:wp14="http://schemas.microsoft.com/office/word/2010/wordprocessingDrawing" xmlns:wp="http://schemas.openxmlformats.org/drawingml/2006/wordprocessingDrawing" xmlns:w10="urn:schemas-microsoft-com:office:word" xmlns:w="http://schemas.openxmlformats.org/wordprocessingml/2006/main" xmlns:w14="http://schemas.microsoft.com/office/word/2010/wordml" xmlns:wpg="http://schemas.microsoft.com/office/word/2010/wordprocessingGroup" xmlns:wpi="http://schemas.microsoft.com/office/word/2010/wordprocessingInk" xmlns:wne="http://schemas.microsoft.com/office/word/2006/wordml" xmlns:wps="http://schemas.microsoft.com/office/word/2010/wordprocessingShape" mc:Ignorable="w14 wp14">
-  <w:abstractNum w:abstractNumId="0">
+<w:numbering xmlns:wpc="http://schemas.microsoft.com/office/word/2010/wordprocessingCanvas" xmlns:cx="http://schemas.microsoft.com/office/drawing/2014/chartex" xmlns:cx1="http://schemas.microsoft.com/office/drawing/2015/9/8/chartex" xmlns:cx2="http://schemas.microsoft.com/office/drawing/2015/10/21/chartex" xmlns:cx3="http://schemas.microsoft.com/office/drawing/2016/5/9/chartex" xmlns:cx4="http://schemas.microsoft.com/office/drawing/2016/5/10/chartex" xmlns:cx5="http://schemas.microsoft.com/office/drawing/2016/5/11/chartex" xmlns:cx6="http://schemas.microsoft.com/office/drawing/2016/5/12/chartex" xmlns:cx7="http://schemas.microsoft.com/office/drawing/2016/5/13/chartex" xmlns:cx8="http://schemas.microsoft.com/office/drawing/2016/5/14/chartex" xmlns:mc="http://schemas.openxmlformats.org/markup-compatibility/2006" xmlns:aink="http://schemas.microsoft.com/office/drawing/2016/ink" xmlns:am3d="http://schemas.microsoft.com/office/drawing/2017/model3d" xmlns:o="urn:schemas-microsoft-com:office:office" xmlns:r="http://schemas.openxmlformats.org/officeDocument/2006/relationships" xmlns:m="http://schemas.openxmlformats.org/officeDocument/2006/math" xmlns:v="urn:schemas-microsoft-com:vml" xmlns:wp14="http://schemas.microsoft.com/office/word/2010/wordprocessingDrawing" xmlns:wp="http://schemas.openxmlformats.org/drawingml/2006/wordprocessingDrawing" xmlns:w10="urn:schemas-microsoft-com:office:word" xmlns:w="http://schemas.openxmlformats.org/wordprocessingml/2006/main" xmlns:w14="http://schemas.microsoft.com/office/word/2010/wordml" xmlns:w15="http://schemas.microsoft.com/office/word/2012/wordml" xmlns:w16cex="http://schemas.microsoft.com/office/word/2018/wordml/cex" xmlns:w16cid="http://schemas.microsoft.com/office/word/2016/wordml/cid" xmlns:w16="http://schemas.microsoft.com/office/word/2018/wordml" xmlns:w16se="http://schemas.microsoft.com/office/word/2015/wordml/symex" xmlns:wpg="http://schemas.microsoft.com/office/word/2010/wordprocessingGroup" xmlns:wpi="http://schemas.microsoft.com/office/word/2010/wordprocessingInk" xmlns:wne="http://schemas.microsoft.com/office/word/2006/wordml" xmlns:wps="http://schemas.microsoft.com/office/word/2010/wordprocessingShape" mc:Ignorable="w14 w15 w16se w16cid w16 w16cex wp14">
+  <w:abstractNum w:abstractNumId="0" w15:restartNumberingAfterBreak="0">
     <w:nsid w:val="291137A5"/>
     <w:multiLevelType w:val="hybridMultilevel"/>
     <w:tmpl w:val="FBD60F04"/>
@@ -4132,7 +3902,7 @@
       </w:pPr>
     </w:lvl>
   </w:abstractNum>
-  <w:abstractNum w:abstractNumId="1">
+  <w:abstractNum w:abstractNumId="1" w15:restartNumberingAfterBreak="0">
     <w:nsid w:val="29DC29C6"/>
     <w:multiLevelType w:val="hybridMultilevel"/>
     <w:tmpl w:val="A5B22264"/>
@@ -4218,7 +3988,7 @@
       </w:pPr>
     </w:lvl>
   </w:abstractNum>
-  <w:abstractNum w:abstractNumId="2">
+  <w:abstractNum w:abstractNumId="2" w15:restartNumberingAfterBreak="0">
     <w:nsid w:val="42AD2655"/>
     <w:multiLevelType w:val="hybridMultilevel"/>
     <w:tmpl w:val="A3C67AFA"/>
@@ -4304,7 +4074,7 @@
       </w:pPr>
     </w:lvl>
   </w:abstractNum>
-  <w:abstractNum w:abstractNumId="3">
+  <w:abstractNum w:abstractNumId="3" w15:restartNumberingAfterBreak="0">
     <w:nsid w:val="50CE45D4"/>
     <w:multiLevelType w:val="hybridMultilevel"/>
     <w:tmpl w:val="66F2CCC4"/>
@@ -4390,7 +4160,7 @@
       </w:pPr>
     </w:lvl>
   </w:abstractNum>
-  <w:abstractNum w:abstractNumId="4">
+  <w:abstractNum w:abstractNumId="4" w15:restartNumberingAfterBreak="0">
     <w:nsid w:val="55EF67E5"/>
     <w:multiLevelType w:val="hybridMultilevel"/>
     <w:tmpl w:val="57944966"/>
@@ -4476,7 +4246,7 @@
       </w:pPr>
     </w:lvl>
   </w:abstractNum>
-  <w:abstractNum w:abstractNumId="5">
+  <w:abstractNum w:abstractNumId="5" w15:restartNumberingAfterBreak="0">
     <w:nsid w:val="59FD1203"/>
     <w:multiLevelType w:val="hybridMultilevel"/>
     <w:tmpl w:val="7F8EDBF6"/>
@@ -4562,7 +4332,7 @@
       </w:pPr>
     </w:lvl>
   </w:abstractNum>
-  <w:abstractNum w:abstractNumId="6">
+  <w:abstractNum w:abstractNumId="6" w15:restartNumberingAfterBreak="0">
     <w:nsid w:val="640F64D3"/>
     <w:multiLevelType w:val="hybridMultilevel"/>
     <w:tmpl w:val="70DC3FBA"/>
@@ -4648,7 +4418,7 @@
       </w:pPr>
     </w:lvl>
   </w:abstractNum>
-  <w:abstractNum w:abstractNumId="7">
+  <w:abstractNum w:abstractNumId="7" w15:restartNumberingAfterBreak="0">
     <w:nsid w:val="6E452CC6"/>
     <w:multiLevelType w:val="hybridMultilevel"/>
     <w:tmpl w:val="C94C1224"/>
@@ -4734,7 +4504,7 @@
       </w:pPr>
     </w:lvl>
   </w:abstractNum>
-  <w:abstractNum w:abstractNumId="8">
+  <w:abstractNum w:abstractNumId="8" w15:restartNumberingAfterBreak="0">
     <w:nsid w:val="772C17BE"/>
     <w:multiLevelType w:val="hybridMultilevel"/>
     <w:tmpl w:val="66F2CCC4"/>
@@ -4851,7 +4621,7 @@
 </file>
 
 <file path=word/styles.xml><?xml version="1.0" encoding="utf-8"?>
-<w:styles xmlns:mc="http://schemas.openxmlformats.org/markup-compatibility/2006" xmlns:r="http://schemas.openxmlformats.org/officeDocument/2006/relationships" xmlns:w="http://schemas.openxmlformats.org/wordprocessingml/2006/main" xmlns:w14="http://schemas.microsoft.com/office/word/2010/wordml" mc:Ignorable="w14">
+<w:styles xmlns:mc="http://schemas.openxmlformats.org/markup-compatibility/2006" xmlns:r="http://schemas.openxmlformats.org/officeDocument/2006/relationships" xmlns:w="http://schemas.openxmlformats.org/wordprocessingml/2006/main" xmlns:w14="http://schemas.microsoft.com/office/word/2010/wordml" xmlns:w15="http://schemas.microsoft.com/office/word/2012/wordml" xmlns:w16cex="http://schemas.microsoft.com/office/word/2018/wordml/cex" xmlns:w16cid="http://schemas.microsoft.com/office/word/2016/wordml/cid" xmlns:w16="http://schemas.microsoft.com/office/word/2018/wordml" xmlns:w16se="http://schemas.microsoft.com/office/word/2015/wordml/symex" mc:Ignorable="w14 w15 w16se w16cid w16 w16cex">
   <w:docDefaults>
     <w:rPrDefault>
       <w:rPr>
@@ -4867,144 +4637,383 @@
       </w:pPr>
     </w:pPrDefault>
   </w:docDefaults>
-  <w:latentStyles w:defLockedState="0" w:defUIPriority="99" w:defSemiHidden="1" w:defUnhideWhenUsed="1" w:defQFormat="0" w:count="267">
-    <w:lsdException w:name="Normal" w:semiHidden="0" w:uiPriority="0" w:unhideWhenUsed="0" w:qFormat="1"/>
-    <w:lsdException w:name="heading 1" w:semiHidden="0" w:uiPriority="9" w:unhideWhenUsed="0" w:qFormat="1"/>
-    <w:lsdException w:name="heading 2" w:uiPriority="9" w:qFormat="1"/>
-    <w:lsdException w:name="heading 3" w:uiPriority="9" w:qFormat="1"/>
-    <w:lsdException w:name="heading 4" w:uiPriority="9" w:qFormat="1"/>
-    <w:lsdException w:name="heading 5" w:uiPriority="9" w:qFormat="1"/>
-    <w:lsdException w:name="heading 6" w:uiPriority="9" w:qFormat="1"/>
-    <w:lsdException w:name="heading 7" w:uiPriority="9" w:qFormat="1"/>
-    <w:lsdException w:name="heading 8" w:uiPriority="9" w:qFormat="1"/>
-    <w:lsdException w:name="heading 9" w:uiPriority="9" w:qFormat="1"/>
-    <w:lsdException w:name="toc 1" w:uiPriority="39"/>
-    <w:lsdException w:name="toc 2" w:uiPriority="39"/>
-    <w:lsdException w:name="toc 3" w:uiPriority="39"/>
-    <w:lsdException w:name="toc 4" w:uiPriority="39"/>
-    <w:lsdException w:name="toc 5" w:uiPriority="39"/>
-    <w:lsdException w:name="toc 6" w:uiPriority="39"/>
-    <w:lsdException w:name="toc 7" w:uiPriority="39"/>
-    <w:lsdException w:name="toc 8" w:uiPriority="39"/>
-    <w:lsdException w:name="toc 9" w:uiPriority="39"/>
-    <w:lsdException w:name="caption" w:uiPriority="35" w:qFormat="1"/>
-    <w:lsdException w:name="Title" w:semiHidden="0" w:uiPriority="10" w:unhideWhenUsed="0" w:qFormat="1"/>
-    <w:lsdException w:name="Default Paragraph Font" w:uiPriority="1"/>
-    <w:lsdException w:name="Subtitle" w:semiHidden="0" w:uiPriority="11" w:unhideWhenUsed="0" w:qFormat="1"/>
-    <w:lsdException w:name="Strong" w:semiHidden="0" w:uiPriority="22" w:unhideWhenUsed="0" w:qFormat="1"/>
-    <w:lsdException w:name="Emphasis" w:semiHidden="0" w:uiPriority="20" w:unhideWhenUsed="0" w:qFormat="1"/>
-    <w:lsdException w:name="Table Grid" w:semiHidden="0" w:uiPriority="59" w:unhideWhenUsed="0"/>
-    <w:lsdException w:name="Placeholder Text" w:unhideWhenUsed="0"/>
-    <w:lsdException w:name="No Spacing" w:semiHidden="0" w:uiPriority="1" w:unhideWhenUsed="0" w:qFormat="1"/>
-    <w:lsdException w:name="Light Shading" w:semiHidden="0" w:uiPriority="60" w:unhideWhenUsed="0"/>
-    <w:lsdException w:name="Light List" w:semiHidden="0" w:uiPriority="61" w:unhideWhenUsed="0"/>
-    <w:lsdException w:name="Light Grid" w:semiHidden="0" w:uiPriority="62" w:unhideWhenUsed="0"/>
-    <w:lsdException w:name="Medium Shading 1" w:semiHidden="0" w:uiPriority="63" w:unhideWhenUsed="0"/>
-    <w:lsdException w:name="Medium Shading 2" w:semiHidden="0" w:uiPriority="64" w:unhideWhenUsed="0"/>
-    <w:lsdException w:name="Medium List 1" w:semiHidden="0" w:uiPriority="65" w:unhideWhenUsed="0"/>
-    <w:lsdException w:name="Medium List 2" w:semiHidden="0" w:uiPriority="66" w:unhideWhenUsed="0"/>
-    <w:lsdException w:name="Medium Grid 1" w:semiHidden="0" w:uiPriority="67" w:unhideWhenUsed="0"/>
-    <w:lsdException w:name="Medium Grid 2" w:semiHidden="0" w:uiPriority="68" w:unhideWhenUsed="0"/>
-    <w:lsdException w:name="Medium Grid 3" w:semiHidden="0" w:uiPriority="69" w:unhideWhenUsed="0"/>
-    <w:lsdException w:name="Dark List" w:semiHidden="0" w:uiPriority="70" w:unhideWhenUsed="0"/>
-    <w:lsdException w:name="Colorful Shading" w:semiHidden="0" w:uiPriority="71" w:unhideWhenUsed="0"/>
-    <w:lsdException w:name="Colorful List" w:semiHidden="0" w:uiPriority="72" w:unhideWhenUsed="0"/>
-    <w:lsdException w:name="Colorful Grid" w:semiHidden="0" w:uiPriority="73" w:unhideWhenUsed="0"/>
-    <w:lsdException w:name="Light Shading Accent 1" w:semiHidden="0" w:uiPriority="60" w:unhideWhenUsed="0"/>
-    <w:lsdException w:name="Light List Accent 1" w:semiHidden="0" w:uiPriority="61" w:unhideWhenUsed="0"/>
-    <w:lsdException w:name="Light Grid Accent 1" w:semiHidden="0" w:uiPriority="62" w:unhideWhenUsed="0"/>
-    <w:lsdException w:name="Medium Shading 1 Accent 1" w:semiHidden="0" w:uiPriority="63" w:unhideWhenUsed="0"/>
-    <w:lsdException w:name="Medium Shading 2 Accent 1" w:semiHidden="0" w:uiPriority="64" w:unhideWhenUsed="0"/>
-    <w:lsdException w:name="Medium List 1 Accent 1" w:semiHidden="0" w:uiPriority="65" w:unhideWhenUsed="0"/>
-    <w:lsdException w:name="Revision" w:unhideWhenUsed="0"/>
-    <w:lsdException w:name="List Paragraph" w:semiHidden="0" w:uiPriority="34" w:unhideWhenUsed="0" w:qFormat="1"/>
-    <w:lsdException w:name="Quote" w:semiHidden="0" w:uiPriority="29" w:unhideWhenUsed="0" w:qFormat="1"/>
-    <w:lsdException w:name="Intense Quote" w:semiHidden="0" w:uiPriority="30" w:unhideWhenUsed="0" w:qFormat="1"/>
-    <w:lsdException w:name="Medium List 2 Accent 1" w:semiHidden="0" w:uiPriority="66" w:unhideWhenUsed="0"/>
-    <w:lsdException w:name="Medium Grid 1 Accent 1" w:semiHidden="0" w:uiPriority="67" w:unhideWhenUsed="0"/>
-    <w:lsdException w:name="Medium Grid 2 Accent 1" w:semiHidden="0" w:uiPriority="68" w:unhideWhenUsed="0"/>
-    <w:lsdException w:name="Medium Grid 3 Accent 1" w:semiHidden="0" w:uiPriority="69" w:unhideWhenUsed="0"/>
-    <w:lsdException w:name="Dark List Accent 1" w:semiHidden="0" w:uiPriority="70" w:unhideWhenUsed="0"/>
-    <w:lsdException w:name="Colorful Shading Accent 1" w:semiHidden="0" w:uiPriority="71" w:unhideWhenUsed="0"/>
-    <w:lsdException w:name="Colorful List Accent 1" w:semiHidden="0" w:uiPriority="72" w:unhideWhenUsed="0"/>
-    <w:lsdException w:name="Colorful Grid Accent 1" w:semiHidden="0" w:uiPriority="73" w:unhideWhenUsed="0"/>
-    <w:lsdException w:name="Light Shading Accent 2" w:semiHidden="0" w:uiPriority="60" w:unhideWhenUsed="0"/>
-    <w:lsdException w:name="Light List Accent 2" w:semiHidden="0" w:uiPriority="61" w:unhideWhenUsed="0"/>
-    <w:lsdException w:name="Light Grid Accent 2" w:semiHidden="0" w:uiPriority="62" w:unhideWhenUsed="0"/>
-    <w:lsdException w:name="Medium Shading 1 Accent 2" w:semiHidden="0" w:uiPriority="63" w:unhideWhenUsed="0"/>
-    <w:lsdException w:name="Medium Shading 2 Accent 2" w:semiHidden="0" w:uiPriority="64" w:unhideWhenUsed="0"/>
-    <w:lsdException w:name="Medium List 1 Accent 2" w:semiHidden="0" w:uiPriority="65" w:unhideWhenUsed="0"/>
-    <w:lsdException w:name="Medium List 2 Accent 2" w:semiHidden="0" w:uiPriority="66" w:unhideWhenUsed="0"/>
-    <w:lsdException w:name="Medium Grid 1 Accent 2" w:semiHidden="0" w:uiPriority="67" w:unhideWhenUsed="0"/>
-    <w:lsdException w:name="Medium Grid 2 Accent 2" w:semiHidden="0" w:uiPriority="68" w:unhideWhenUsed="0"/>
-    <w:lsdException w:name="Medium Grid 3 Accent 2" w:semiHidden="0" w:uiPriority="69" w:unhideWhenUsed="0"/>
-    <w:lsdException w:name="Dark List Accent 2" w:semiHidden="0" w:uiPriority="70" w:unhideWhenUsed="0"/>
-    <w:lsdException w:name="Colorful Shading Accent 2" w:semiHidden="0" w:uiPriority="71" w:unhideWhenUsed="0"/>
-    <w:lsdException w:name="Colorful List Accent 2" w:semiHidden="0" w:uiPriority="72" w:unhideWhenUsed="0"/>
-    <w:lsdException w:name="Colorful Grid Accent 2" w:semiHidden="0" w:uiPriority="73" w:unhideWhenUsed="0"/>
-    <w:lsdException w:name="Light Shading Accent 3" w:semiHidden="0" w:uiPriority="60" w:unhideWhenUsed="0"/>
-    <w:lsdException w:name="Light List Accent 3" w:semiHidden="0" w:uiPriority="61" w:unhideWhenUsed="0"/>
-    <w:lsdException w:name="Light Grid Accent 3" w:semiHidden="0" w:uiPriority="62" w:unhideWhenUsed="0"/>
-    <w:lsdException w:name="Medium Shading 1 Accent 3" w:semiHidden="0" w:uiPriority="63" w:unhideWhenUsed="0"/>
-    <w:lsdException w:name="Medium Shading 2 Accent 3" w:semiHidden="0" w:uiPriority="64" w:unhideWhenUsed="0"/>
-    <w:lsdException w:name="Medium List 1 Accent 3" w:semiHidden="0" w:uiPriority="65" w:unhideWhenUsed="0"/>
-    <w:lsdException w:name="Medium List 2 Accent 3" w:semiHidden="0" w:uiPriority="66" w:unhideWhenUsed="0"/>
-    <w:lsdException w:name="Medium Grid 1 Accent 3" w:semiHidden="0" w:uiPriority="67" w:unhideWhenUsed="0"/>
-    <w:lsdException w:name="Medium Grid 2 Accent 3" w:semiHidden="0" w:uiPriority="68" w:unhideWhenUsed="0"/>
-    <w:lsdException w:name="Medium Grid 3 Accent 3" w:semiHidden="0" w:uiPriority="69" w:unhideWhenUsed="0"/>
-    <w:lsdException w:name="Dark List Accent 3" w:semiHidden="0" w:uiPriority="70" w:unhideWhenUsed="0"/>
-    <w:lsdException w:name="Colorful Shading Accent 3" w:semiHidden="0" w:uiPriority="71" w:unhideWhenUsed="0"/>
-    <w:lsdException w:name="Colorful List Accent 3" w:semiHidden="0" w:uiPriority="72" w:unhideWhenUsed="0"/>
-    <w:lsdException w:name="Colorful Grid Accent 3" w:semiHidden="0" w:uiPriority="73" w:unhideWhenUsed="0"/>
-    <w:lsdException w:name="Light Shading Accent 4" w:semiHidden="0" w:uiPriority="60" w:unhideWhenUsed="0"/>
-    <w:lsdException w:name="Light List Accent 4" w:semiHidden="0" w:uiPriority="61" w:unhideWhenUsed="0"/>
-    <w:lsdException w:name="Light Grid Accent 4" w:semiHidden="0" w:uiPriority="62" w:unhideWhenUsed="0"/>
-    <w:lsdException w:name="Medium Shading 1 Accent 4" w:semiHidden="0" w:uiPriority="63" w:unhideWhenUsed="0"/>
-    <w:lsdException w:name="Medium Shading 2 Accent 4" w:semiHidden="0" w:uiPriority="64" w:unhideWhenUsed="0"/>
-    <w:lsdException w:name="Medium List 1 Accent 4" w:semiHidden="0" w:uiPriority="65" w:unhideWhenUsed="0"/>
-    <w:lsdException w:name="Medium List 2 Accent 4" w:semiHidden="0" w:uiPriority="66" w:unhideWhenUsed="0"/>
-    <w:lsdException w:name="Medium Grid 1 Accent 4" w:semiHidden="0" w:uiPriority="67" w:unhideWhenUsed="0"/>
-    <w:lsdException w:name="Medium Grid 2 Accent 4" w:semiHidden="0" w:uiPriority="68" w:unhideWhenUsed="0"/>
-    <w:lsdException w:name="Medium Grid 3 Accent 4" w:semiHidden="0" w:uiPriority="69" w:unhideWhenUsed="0"/>
-    <w:lsdException w:name="Dark List Accent 4" w:semiHidden="0" w:uiPriority="70" w:unhideWhenUsed="0"/>
-    <w:lsdException w:name="Colorful Shading Accent 4" w:semiHidden="0" w:uiPriority="71" w:unhideWhenUsed="0"/>
-    <w:lsdException w:name="Colorful List Accent 4" w:semiHidden="0" w:uiPriority="72" w:unhideWhenUsed="0"/>
-    <w:lsdException w:name="Colorful Grid Accent 4" w:semiHidden="0" w:uiPriority="73" w:unhideWhenUsed="0"/>
-    <w:lsdException w:name="Light Shading Accent 5" w:semiHidden="0" w:uiPriority="60" w:unhideWhenUsed="0"/>
-    <w:lsdException w:name="Light List Accent 5" w:semiHidden="0" w:uiPriority="61" w:unhideWhenUsed="0"/>
-    <w:lsdException w:name="Light Grid Accent 5" w:semiHidden="0" w:uiPriority="62" w:unhideWhenUsed="0"/>
-    <w:lsdException w:name="Medium Shading 1 Accent 5" w:semiHidden="0" w:uiPriority="63" w:unhideWhenUsed="0"/>
-    <w:lsdException w:name="Medium Shading 2 Accent 5" w:semiHidden="0" w:uiPriority="64" w:unhideWhenUsed="0"/>
-    <w:lsdException w:name="Medium List 1 Accent 5" w:semiHidden="0" w:uiPriority="65" w:unhideWhenUsed="0"/>
-    <w:lsdException w:name="Medium List 2 Accent 5" w:semiHidden="0" w:uiPriority="66" w:unhideWhenUsed="0"/>
-    <w:lsdException w:name="Medium Grid 1 Accent 5" w:semiHidden="0" w:uiPriority="67" w:unhideWhenUsed="0"/>
-    <w:lsdException w:name="Medium Grid 2 Accent 5" w:semiHidden="0" w:uiPriority="68" w:unhideWhenUsed="0"/>
-    <w:lsdException w:name="Medium Grid 3 Accent 5" w:semiHidden="0" w:uiPriority="69" w:unhideWhenUsed="0"/>
-    <w:lsdException w:name="Dark List Accent 5" w:semiHidden="0" w:uiPriority="70" w:unhideWhenUsed="0"/>
-    <w:lsdException w:name="Colorful Shading Accent 5" w:semiHidden="0" w:uiPriority="71" w:unhideWhenUsed="0"/>
-    <w:lsdException w:name="Colorful List Accent 5" w:semiHidden="0" w:uiPriority="72" w:unhideWhenUsed="0"/>
-    <w:lsdException w:name="Colorful Grid Accent 5" w:semiHidden="0" w:uiPriority="73" w:unhideWhenUsed="0"/>
-    <w:lsdException w:name="Light Shading Accent 6" w:semiHidden="0" w:uiPriority="60" w:unhideWhenUsed="0"/>
-    <w:lsdException w:name="Light List Accent 6" w:semiHidden="0" w:uiPriority="61" w:unhideWhenUsed="0"/>
-    <w:lsdException w:name="Light Grid Accent 6" w:semiHidden="0" w:uiPriority="62" w:unhideWhenUsed="0"/>
-    <w:lsdException w:name="Medium Shading 1 Accent 6" w:semiHidden="0" w:uiPriority="63" w:unhideWhenUsed="0"/>
-    <w:lsdException w:name="Medium Shading 2 Accent 6" w:semiHidden="0" w:uiPriority="64" w:unhideWhenUsed="0"/>
-    <w:lsdException w:name="Medium List 1 Accent 6" w:semiHidden="0" w:uiPriority="65" w:unhideWhenUsed="0"/>
-    <w:lsdException w:name="Medium List 2 Accent 6" w:semiHidden="0" w:uiPriority="66" w:unhideWhenUsed="0"/>
-    <w:lsdException w:name="Medium Grid 1 Accent 6" w:semiHidden="0" w:uiPriority="67" w:unhideWhenUsed="0"/>
-    <w:lsdException w:name="Medium Grid 2 Accent 6" w:semiHidden="0" w:uiPriority="68" w:unhideWhenUsed="0"/>
-    <w:lsdException w:name="Medium Grid 3 Accent 6" w:semiHidden="0" w:uiPriority="69" w:unhideWhenUsed="0"/>
-    <w:lsdException w:name="Dark List Accent 6" w:semiHidden="0" w:uiPriority="70" w:unhideWhenUsed="0"/>
-    <w:lsdException w:name="Colorful Shading Accent 6" w:semiHidden="0" w:uiPriority="71" w:unhideWhenUsed="0"/>
-    <w:lsdException w:name="Colorful List Accent 6" w:semiHidden="0" w:uiPriority="72" w:unhideWhenUsed="0"/>
-    <w:lsdException w:name="Colorful Grid Accent 6" w:semiHidden="0" w:uiPriority="73" w:unhideWhenUsed="0"/>
-    <w:lsdException w:name="Subtle Emphasis" w:semiHidden="0" w:uiPriority="19" w:unhideWhenUsed="0" w:qFormat="1"/>
-    <w:lsdException w:name="Intense Emphasis" w:semiHidden="0" w:uiPriority="21" w:unhideWhenUsed="0" w:qFormat="1"/>
-    <w:lsdException w:name="Subtle Reference" w:semiHidden="0" w:uiPriority="31" w:unhideWhenUsed="0" w:qFormat="1"/>
-    <w:lsdException w:name="Intense Reference" w:semiHidden="0" w:uiPriority="32" w:unhideWhenUsed="0" w:qFormat="1"/>
-    <w:lsdException w:name="Book Title" w:semiHidden="0" w:uiPriority="33" w:unhideWhenUsed="0" w:qFormat="1"/>
-    <w:lsdException w:name="Bibliography" w:uiPriority="37"/>
-    <w:lsdException w:name="TOC Heading" w:uiPriority="39" w:qFormat="1"/>
+  <w:latentStyles w:defLockedState="0" w:defUIPriority="99" w:defSemiHidden="0" w:defUnhideWhenUsed="0" w:defQFormat="0" w:count="376">
+    <w:lsdException w:name="Normal" w:uiPriority="0" w:qFormat="1"/>
+    <w:lsdException w:name="heading 1" w:uiPriority="9" w:qFormat="1"/>
+    <w:lsdException w:name="heading 2" w:semiHidden="1" w:uiPriority="9" w:unhideWhenUsed="1" w:qFormat="1"/>
+    <w:lsdException w:name="heading 3" w:semiHidden="1" w:uiPriority="9" w:unhideWhenUsed="1" w:qFormat="1"/>
+    <w:lsdException w:name="heading 4" w:semiHidden="1" w:uiPriority="9" w:unhideWhenUsed="1" w:qFormat="1"/>
+    <w:lsdException w:name="heading 5" w:semiHidden="1" w:uiPriority="9" w:unhideWhenUsed="1" w:qFormat="1"/>
+    <w:lsdException w:name="heading 6" w:semiHidden="1" w:uiPriority="9" w:unhideWhenUsed="1" w:qFormat="1"/>
+    <w:lsdException w:name="heading 7" w:semiHidden="1" w:uiPriority="9" w:unhideWhenUsed="1" w:qFormat="1"/>
+    <w:lsdException w:name="heading 8" w:semiHidden="1" w:uiPriority="9" w:unhideWhenUsed="1" w:qFormat="1"/>
+    <w:lsdException w:name="heading 9" w:semiHidden="1" w:uiPriority="9" w:unhideWhenUsed="1" w:qFormat="1"/>
+    <w:lsdException w:name="index 1" w:semiHidden="1" w:unhideWhenUsed="1"/>
+    <w:lsdException w:name="index 2" w:semiHidden="1" w:unhideWhenUsed="1"/>
+    <w:lsdException w:name="index 3" w:semiHidden="1" w:unhideWhenUsed="1"/>
+    <w:lsdException w:name="index 4" w:semiHidden="1" w:unhideWhenUsed="1"/>
+    <w:lsdException w:name="index 5" w:semiHidden="1" w:unhideWhenUsed="1"/>
+    <w:lsdException w:name="index 6" w:semiHidden="1" w:unhideWhenUsed="1"/>
+    <w:lsdException w:name="index 7" w:semiHidden="1" w:unhideWhenUsed="1"/>
+    <w:lsdException w:name="index 8" w:semiHidden="1" w:unhideWhenUsed="1"/>
+    <w:lsdException w:name="index 9" w:semiHidden="1" w:unhideWhenUsed="1"/>
+    <w:lsdException w:name="toc 1" w:semiHidden="1" w:uiPriority="39" w:unhideWhenUsed="1"/>
+    <w:lsdException w:name="toc 2" w:semiHidden="1" w:uiPriority="39" w:unhideWhenUsed="1"/>
+    <w:lsdException w:name="toc 3" w:semiHidden="1" w:uiPriority="39" w:unhideWhenUsed="1"/>
+    <w:lsdException w:name="toc 4" w:semiHidden="1" w:uiPriority="39" w:unhideWhenUsed="1"/>
+    <w:lsdException w:name="toc 5" w:semiHidden="1" w:uiPriority="39" w:unhideWhenUsed="1"/>
+    <w:lsdException w:name="toc 6" w:semiHidden="1" w:uiPriority="39" w:unhideWhenUsed="1"/>
+    <w:lsdException w:name="toc 7" w:semiHidden="1" w:uiPriority="39" w:unhideWhenUsed="1"/>
+    <w:lsdException w:name="toc 8" w:semiHidden="1" w:uiPriority="39" w:unhideWhenUsed="1"/>
+    <w:lsdException w:name="toc 9" w:semiHidden="1" w:uiPriority="39" w:unhideWhenUsed="1"/>
+    <w:lsdException w:name="Normal Indent" w:semiHidden="1" w:unhideWhenUsed="1"/>
+    <w:lsdException w:name="footnote text" w:semiHidden="1" w:unhideWhenUsed="1"/>
+    <w:lsdException w:name="annotation text" w:semiHidden="1" w:unhideWhenUsed="1"/>
+    <w:lsdException w:name="header" w:semiHidden="1" w:unhideWhenUsed="1"/>
+    <w:lsdException w:name="footer" w:semiHidden="1" w:unhideWhenUsed="1"/>
+    <w:lsdException w:name="index heading" w:semiHidden="1" w:unhideWhenUsed="1"/>
+    <w:lsdException w:name="caption" w:semiHidden="1" w:uiPriority="35" w:unhideWhenUsed="1" w:qFormat="1"/>
+    <w:lsdException w:name="table of figures" w:semiHidden="1" w:unhideWhenUsed="1"/>
+    <w:lsdException w:name="envelope address" w:semiHidden="1" w:unhideWhenUsed="1"/>
+    <w:lsdException w:name="envelope return" w:semiHidden="1" w:unhideWhenUsed="1"/>
+    <w:lsdException w:name="footnote reference" w:semiHidden="1" w:unhideWhenUsed="1"/>
+    <w:lsdException w:name="annotation reference" w:semiHidden="1" w:unhideWhenUsed="1"/>
+    <w:lsdException w:name="line number" w:semiHidden="1" w:unhideWhenUsed="1"/>
+    <w:lsdException w:name="page number" w:semiHidden="1" w:unhideWhenUsed="1"/>
+    <w:lsdException w:name="endnote reference" w:semiHidden="1" w:unhideWhenUsed="1"/>
+    <w:lsdException w:name="endnote text" w:semiHidden="1" w:unhideWhenUsed="1"/>
+    <w:lsdException w:name="table of authorities" w:semiHidden="1" w:unhideWhenUsed="1"/>
+    <w:lsdException w:name="macro" w:semiHidden="1" w:unhideWhenUsed="1"/>
+    <w:lsdException w:name="toa heading" w:semiHidden="1" w:unhideWhenUsed="1"/>
+    <w:lsdException w:name="List" w:semiHidden="1" w:unhideWhenUsed="1"/>
+    <w:lsdException w:name="List Bullet" w:semiHidden="1" w:unhideWhenUsed="1"/>
+    <w:lsdException w:name="List Number" w:semiHidden="1" w:unhideWhenUsed="1"/>
+    <w:lsdException w:name="List 2" w:semiHidden="1" w:unhideWhenUsed="1"/>
+    <w:lsdException w:name="List 3" w:semiHidden="1" w:unhideWhenUsed="1"/>
+    <w:lsdException w:name="List 4" w:semiHidden="1" w:unhideWhenUsed="1"/>
+    <w:lsdException w:name="List 5" w:semiHidden="1" w:unhideWhenUsed="1"/>
+    <w:lsdException w:name="List Bullet 2" w:semiHidden="1" w:unhideWhenUsed="1"/>
+    <w:lsdException w:name="List Bullet 3" w:semiHidden="1" w:unhideWhenUsed="1"/>
+    <w:lsdException w:name="List Bullet 4" w:semiHidden="1" w:unhideWhenUsed="1"/>
+    <w:lsdException w:name="List Bullet 5" w:semiHidden="1" w:unhideWhenUsed="1"/>
+    <w:lsdException w:name="List Number 2" w:semiHidden="1" w:unhideWhenUsed="1"/>
+    <w:lsdException w:name="List Number 3" w:semiHidden="1" w:unhideWhenUsed="1"/>
+    <w:lsdException w:name="List Number 4" w:semiHidden="1" w:unhideWhenUsed="1"/>
+    <w:lsdException w:name="List Number 5" w:semiHidden="1" w:unhideWhenUsed="1"/>
+    <w:lsdException w:name="Title" w:uiPriority="10" w:qFormat="1"/>
+    <w:lsdException w:name="Closing" w:semiHidden="1" w:unhideWhenUsed="1"/>
+    <w:lsdException w:name="Signature" w:semiHidden="1" w:unhideWhenUsed="1"/>
+    <w:lsdException w:name="Default Paragraph Font" w:semiHidden="1" w:uiPriority="1" w:unhideWhenUsed="1"/>
+    <w:lsdException w:name="Body Text" w:semiHidden="1" w:unhideWhenUsed="1"/>
+    <w:lsdException w:name="Body Text Indent" w:semiHidden="1" w:unhideWhenUsed="1"/>
+    <w:lsdException w:name="List Continue" w:semiHidden="1" w:unhideWhenUsed="1"/>
+    <w:lsdException w:name="List Continue 2" w:semiHidden="1" w:unhideWhenUsed="1"/>
+    <w:lsdException w:name="List Continue 3" w:semiHidden="1" w:unhideWhenUsed="1"/>
+    <w:lsdException w:name="List Continue 4" w:semiHidden="1" w:unhideWhenUsed="1"/>
+    <w:lsdException w:name="List Continue 5" w:semiHidden="1" w:unhideWhenUsed="1"/>
+    <w:lsdException w:name="Message Header" w:semiHidden="1" w:unhideWhenUsed="1"/>
+    <w:lsdException w:name="Subtitle" w:uiPriority="11" w:qFormat="1"/>
+    <w:lsdException w:name="Salutation" w:semiHidden="1" w:unhideWhenUsed="1"/>
+    <w:lsdException w:name="Date" w:semiHidden="1" w:unhideWhenUsed="1"/>
+    <w:lsdException w:name="Body Text First Indent" w:semiHidden="1" w:unhideWhenUsed="1"/>
+    <w:lsdException w:name="Body Text First Indent 2" w:semiHidden="1" w:unhideWhenUsed="1"/>
+    <w:lsdException w:name="Note Heading" w:semiHidden="1" w:unhideWhenUsed="1"/>
+    <w:lsdException w:name="Body Text 2" w:semiHidden="1" w:unhideWhenUsed="1"/>
+    <w:lsdException w:name="Body Text 3" w:semiHidden="1" w:unhideWhenUsed="1"/>
+    <w:lsdException w:name="Body Text Indent 2" w:semiHidden="1" w:unhideWhenUsed="1"/>
+    <w:lsdException w:name="Body Text Indent 3" w:semiHidden="1" w:unhideWhenUsed="1"/>
+    <w:lsdException w:name="Block Text" w:semiHidden="1" w:unhideWhenUsed="1"/>
+    <w:lsdException w:name="Hyperlink" w:semiHidden="1" w:unhideWhenUsed="1"/>
+    <w:lsdException w:name="FollowedHyperlink" w:semiHidden="1" w:unhideWhenUsed="1"/>
+    <w:lsdException w:name="Strong" w:uiPriority="22" w:qFormat="1"/>
+    <w:lsdException w:name="Emphasis" w:uiPriority="20" w:qFormat="1"/>
+    <w:lsdException w:name="Document Map" w:semiHidden="1" w:unhideWhenUsed="1"/>
+    <w:lsdException w:name="Plain Text" w:semiHidden="1" w:unhideWhenUsed="1"/>
+    <w:lsdException w:name="E-mail Signature" w:semiHidden="1" w:unhideWhenUsed="1"/>
+    <w:lsdException w:name="HTML Top of Form" w:semiHidden="1" w:unhideWhenUsed="1"/>
+    <w:lsdException w:name="HTML Bottom of Form" w:semiHidden="1" w:unhideWhenUsed="1"/>
+    <w:lsdException w:name="Normal (Web)" w:semiHidden="1" w:unhideWhenUsed="1"/>
+    <w:lsdException w:name="HTML Acronym" w:semiHidden="1" w:unhideWhenUsed="1"/>
+    <w:lsdException w:name="HTML Address" w:semiHidden="1" w:unhideWhenUsed="1"/>
+    <w:lsdException w:name="HTML Cite" w:semiHidden="1" w:unhideWhenUsed="1"/>
+    <w:lsdException w:name="HTML Code" w:semiHidden="1" w:unhideWhenUsed="1"/>
+    <w:lsdException w:name="HTML Definition" w:semiHidden="1" w:unhideWhenUsed="1"/>
+    <w:lsdException w:name="HTML Keyboard" w:semiHidden="1" w:unhideWhenUsed="1"/>
+    <w:lsdException w:name="HTML Preformatted" w:semiHidden="1" w:unhideWhenUsed="1"/>
+    <w:lsdException w:name="HTML Sample" w:semiHidden="1" w:unhideWhenUsed="1"/>
+    <w:lsdException w:name="HTML Typewriter" w:semiHidden="1" w:unhideWhenUsed="1"/>
+    <w:lsdException w:name="HTML Variable" w:semiHidden="1" w:unhideWhenUsed="1"/>
+    <w:lsdException w:name="Normal Table" w:semiHidden="1" w:unhideWhenUsed="1"/>
+    <w:lsdException w:name="annotation subject" w:semiHidden="1" w:unhideWhenUsed="1"/>
+    <w:lsdException w:name="No List" w:semiHidden="1" w:unhideWhenUsed="1"/>
+    <w:lsdException w:name="Outline List 1" w:semiHidden="1" w:unhideWhenUsed="1"/>
+    <w:lsdException w:name="Outline List 2" w:semiHidden="1" w:unhideWhenUsed="1"/>
+    <w:lsdException w:name="Outline List 3" w:semiHidden="1" w:unhideWhenUsed="1"/>
+    <w:lsdException w:name="Table Simple 1" w:semiHidden="1" w:unhideWhenUsed="1"/>
+    <w:lsdException w:name="Table Simple 2" w:semiHidden="1" w:unhideWhenUsed="1"/>
+    <w:lsdException w:name="Table Simple 3" w:semiHidden="1" w:unhideWhenUsed="1"/>
+    <w:lsdException w:name="Table Classic 1" w:semiHidden="1" w:unhideWhenUsed="1"/>
+    <w:lsdException w:name="Table Classic 2" w:semiHidden="1" w:unhideWhenUsed="1"/>
+    <w:lsdException w:name="Table Classic 3" w:semiHidden="1" w:unhideWhenUsed="1"/>
+    <w:lsdException w:name="Table Classic 4" w:semiHidden="1" w:unhideWhenUsed="1"/>
+    <w:lsdException w:name="Table Colorful 1" w:semiHidden="1" w:unhideWhenUsed="1"/>
+    <w:lsdException w:name="Table Colorful 2" w:semiHidden="1" w:unhideWhenUsed="1"/>
+    <w:lsdException w:name="Table Colorful 3" w:semiHidden="1" w:unhideWhenUsed="1"/>
+    <w:lsdException w:name="Table Columns 1" w:semiHidden="1" w:unhideWhenUsed="1"/>
+    <w:lsdException w:name="Table Columns 2" w:semiHidden="1" w:unhideWhenUsed="1"/>
+    <w:lsdException w:name="Table Columns 3" w:semiHidden="1" w:unhideWhenUsed="1"/>
+    <w:lsdException w:name="Table Columns 4" w:semiHidden="1" w:unhideWhenUsed="1"/>
+    <w:lsdException w:name="Table Columns 5" w:semiHidden="1" w:unhideWhenUsed="1"/>
+    <w:lsdException w:name="Table Grid 1" w:semiHidden="1" w:unhideWhenUsed="1"/>
+    <w:lsdException w:name="Table Grid 2" w:semiHidden="1" w:unhideWhenUsed="1"/>
+    <w:lsdException w:name="Table Grid 3" w:semiHidden="1" w:unhideWhenUsed="1"/>
+    <w:lsdException w:name="Table Grid 4" w:semiHidden="1" w:unhideWhenUsed="1"/>
+    <w:lsdException w:name="Table Grid 5" w:semiHidden="1" w:unhideWhenUsed="1"/>
+    <w:lsdException w:name="Table Grid 6" w:semiHidden="1" w:unhideWhenUsed="1"/>
+    <w:lsdException w:name="Table Grid 7" w:semiHidden="1" w:unhideWhenUsed="1"/>
+    <w:lsdException w:name="Table Grid 8" w:semiHidden="1" w:unhideWhenUsed="1"/>
+    <w:lsdException w:name="Table List 1" w:semiHidden="1" w:unhideWhenUsed="1"/>
+    <w:lsdException w:name="Table List 2" w:semiHidden="1" w:unhideWhenUsed="1"/>
+    <w:lsdException w:name="Table List 3" w:semiHidden="1" w:unhideWhenUsed="1"/>
+    <w:lsdException w:name="Table List 4" w:semiHidden="1" w:unhideWhenUsed="1"/>
+    <w:lsdException w:name="Table List 5" w:semiHidden="1" w:unhideWhenUsed="1"/>
+    <w:lsdException w:name="Table List 6" w:semiHidden="1" w:unhideWhenUsed="1"/>
+    <w:lsdException w:name="Table List 7" w:semiHidden="1" w:unhideWhenUsed="1"/>
+    <w:lsdException w:name="Table List 8" w:semiHidden="1" w:unhideWhenUsed="1"/>
+    <w:lsdException w:name="Table 3D effects 1" w:semiHidden="1" w:unhideWhenUsed="1"/>
+    <w:lsdException w:name="Table 3D effects 2" w:semiHidden="1" w:unhideWhenUsed="1"/>
+    <w:lsdException w:name="Table 3D effects 3" w:semiHidden="1" w:unhideWhenUsed="1"/>
+    <w:lsdException w:name="Table Contemporary" w:semiHidden="1" w:unhideWhenUsed="1"/>
+    <w:lsdException w:name="Table Elegant" w:semiHidden="1" w:unhideWhenUsed="1"/>
+    <w:lsdException w:name="Table Professional" w:semiHidden="1" w:unhideWhenUsed="1"/>
+    <w:lsdException w:name="Table Subtle 1" w:semiHidden="1" w:unhideWhenUsed="1"/>
+    <w:lsdException w:name="Table Subtle 2" w:semiHidden="1" w:unhideWhenUsed="1"/>
+    <w:lsdException w:name="Table Web 1" w:semiHidden="1" w:unhideWhenUsed="1"/>
+    <w:lsdException w:name="Table Web 2" w:semiHidden="1" w:unhideWhenUsed="1"/>
+    <w:lsdException w:name="Table Web 3" w:semiHidden="1" w:unhideWhenUsed="1"/>
+    <w:lsdException w:name="Balloon Text" w:semiHidden="1" w:unhideWhenUsed="1"/>
+    <w:lsdException w:name="Table Grid" w:semiHidden="1" w:uiPriority="59" w:unhideWhenUsed="1"/>
+    <w:lsdException w:name="Table Theme" w:semiHidden="1" w:unhideWhenUsed="1"/>
+    <w:lsdException w:name="Placeholder Text" w:semiHidden="1"/>
+    <w:lsdException w:name="No Spacing" w:uiPriority="1" w:qFormat="1"/>
+    <w:lsdException w:name="Light Shading" w:uiPriority="60"/>
+    <w:lsdException w:name="Light List" w:uiPriority="61"/>
+    <w:lsdException w:name="Light Grid" w:uiPriority="62"/>
+    <w:lsdException w:name="Medium Shading 1" w:uiPriority="63"/>
+    <w:lsdException w:name="Medium Shading 2" w:uiPriority="64"/>
+    <w:lsdException w:name="Medium List 1" w:uiPriority="65"/>
+    <w:lsdException w:name="Medium List 2" w:uiPriority="66"/>
+    <w:lsdException w:name="Medium Grid 1" w:uiPriority="67"/>
+    <w:lsdException w:name="Medium Grid 2" w:uiPriority="68"/>
+    <w:lsdException w:name="Medium Grid 3" w:uiPriority="69"/>
+    <w:lsdException w:name="Dark List" w:uiPriority="70"/>
+    <w:lsdException w:name="Colorful Shading" w:uiPriority="71"/>
+    <w:lsdException w:name="Colorful List" w:uiPriority="72"/>
+    <w:lsdException w:name="Colorful Grid" w:uiPriority="73"/>
+    <w:lsdException w:name="Light Shading Accent 1" w:uiPriority="60"/>
+    <w:lsdException w:name="Light List Accent 1" w:uiPriority="61"/>
+    <w:lsdException w:name="Light Grid Accent 1" w:uiPriority="62"/>
+    <w:lsdException w:name="Medium Shading 1 Accent 1" w:uiPriority="63"/>
+    <w:lsdException w:name="Medium Shading 2 Accent 1" w:uiPriority="64"/>
+    <w:lsdException w:name="Medium List 1 Accent 1" w:uiPriority="65"/>
+    <w:lsdException w:name="Revision" w:semiHidden="1"/>
+    <w:lsdException w:name="List Paragraph" w:uiPriority="34" w:qFormat="1"/>
+    <w:lsdException w:name="Quote" w:uiPriority="29" w:qFormat="1"/>
+    <w:lsdException w:name="Intense Quote" w:uiPriority="30" w:qFormat="1"/>
+    <w:lsdException w:name="Medium List 2 Accent 1" w:uiPriority="66"/>
+    <w:lsdException w:name="Medium Grid 1 Accent 1" w:uiPriority="67"/>
+    <w:lsdException w:name="Medium Grid 2 Accent 1" w:uiPriority="68"/>
+    <w:lsdException w:name="Medium Grid 3 Accent 1" w:uiPriority="69"/>
+    <w:lsdException w:name="Dark List Accent 1" w:uiPriority="70"/>
+    <w:lsdException w:name="Colorful Shading Accent 1" w:uiPriority="71"/>
+    <w:lsdException w:name="Colorful List Accent 1" w:uiPriority="72"/>
+    <w:lsdException w:name="Colorful Grid Accent 1" w:uiPriority="73"/>
+    <w:lsdException w:name="Light Shading Accent 2" w:uiPriority="60"/>
+    <w:lsdException w:name="Light List Accent 2" w:uiPriority="61"/>
+    <w:lsdException w:name="Light Grid Accent 2" w:uiPriority="62"/>
+    <w:lsdException w:name="Medium Shading 1 Accent 2" w:uiPriority="63"/>
+    <w:lsdException w:name="Medium Shading 2 Accent 2" w:uiPriority="64"/>
+    <w:lsdException w:name="Medium List 1 Accent 2" w:uiPriority="65"/>
+    <w:lsdException w:name="Medium List 2 Accent 2" w:uiPriority="66"/>
+    <w:lsdException w:name="Medium Grid 1 Accent 2" w:uiPriority="67"/>
+    <w:lsdException w:name="Medium Grid 2 Accent 2" w:uiPriority="68"/>
+    <w:lsdException w:name="Medium Grid 3 Accent 2" w:uiPriority="69"/>
+    <w:lsdException w:name="Dark List Accent 2" w:uiPriority="70"/>
+    <w:lsdException w:name="Colorful Shading Accent 2" w:uiPriority="71"/>
+    <w:lsdException w:name="Colorful List Accent 2" w:uiPriority="72"/>
+    <w:lsdException w:name="Colorful Grid Accent 2" w:uiPriority="73"/>
+    <w:lsdException w:name="Light Shading Accent 3" w:uiPriority="60"/>
+    <w:lsdException w:name="Light List Accent 3" w:uiPriority="61"/>
+    <w:lsdException w:name="Light Grid Accent 3" w:uiPriority="62"/>
+    <w:lsdException w:name="Medium Shading 1 Accent 3" w:uiPriority="63"/>
+    <w:lsdException w:name="Medium Shading 2 Accent 3" w:uiPriority="64"/>
+    <w:lsdException w:name="Medium List 1 Accent 3" w:uiPriority="65"/>
+    <w:lsdException w:name="Medium List 2 Accent 3" w:uiPriority="66"/>
+    <w:lsdException w:name="Medium Grid 1 Accent 3" w:uiPriority="67"/>
+    <w:lsdException w:name="Medium Grid 2 Accent 3" w:uiPriority="68"/>
+    <w:lsdException w:name="Medium Grid 3 Accent 3" w:uiPriority="69"/>
+    <w:lsdException w:name="Dark List Accent 3" w:uiPriority="70"/>
+    <w:lsdException w:name="Colorful Shading Accent 3" w:uiPriority="71"/>
+    <w:lsdException w:name="Colorful List Accent 3" w:uiPriority="72"/>
+    <w:lsdException w:name="Colorful Grid Accent 3" w:uiPriority="73"/>
+    <w:lsdException w:name="Light Shading Accent 4" w:uiPriority="60"/>
+    <w:lsdException w:name="Light List Accent 4" w:uiPriority="61"/>
+    <w:lsdException w:name="Light Grid Accent 4" w:uiPriority="62"/>
+    <w:lsdException w:name="Medium Shading 1 Accent 4" w:uiPriority="63"/>
+    <w:lsdException w:name="Medium Shading 2 Accent 4" w:uiPriority="64"/>
+    <w:lsdException w:name="Medium List 1 Accent 4" w:uiPriority="65"/>
+    <w:lsdException w:name="Medium List 2 Accent 4" w:uiPriority="66"/>
+    <w:lsdException w:name="Medium Grid 1 Accent 4" w:uiPriority="67"/>
+    <w:lsdException w:name="Medium Grid 2 Accent 4" w:uiPriority="68"/>
+    <w:lsdException w:name="Medium Grid 3 Accent 4" w:uiPriority="69"/>
+    <w:lsdException w:name="Dark List Accent 4" w:uiPriority="70"/>
+    <w:lsdException w:name="Colorful Shading Accent 4" w:uiPriority="71"/>
+    <w:lsdException w:name="Colorful List Accent 4" w:uiPriority="72"/>
+    <w:lsdException w:name="Colorful Grid Accent 4" w:uiPriority="73"/>
+    <w:lsdException w:name="Light Shading Accent 5" w:uiPriority="60"/>
+    <w:lsdException w:name="Light List Accent 5" w:uiPriority="61"/>
+    <w:lsdException w:name="Light Grid Accent 5" w:uiPriority="62"/>
+    <w:lsdException w:name="Medium Shading 1 Accent 5" w:uiPriority="63"/>
+    <w:lsdException w:name="Medium Shading 2 Accent 5" w:uiPriority="64"/>
+    <w:lsdException w:name="Medium List 1 Accent 5" w:uiPriority="65"/>
+    <w:lsdException w:name="Medium List 2 Accent 5" w:uiPriority="66"/>
+    <w:lsdException w:name="Medium Grid 1 Accent 5" w:uiPriority="67"/>
+    <w:lsdException w:name="Medium Grid 2 Accent 5" w:uiPriority="68"/>
+    <w:lsdException w:name="Medium Grid 3 Accent 5" w:uiPriority="69"/>
+    <w:lsdException w:name="Dark List Accent 5" w:uiPriority="70"/>
+    <w:lsdException w:name="Colorful Shading Accent 5" w:uiPriority="71"/>
+    <w:lsdException w:name="Colorful List Accent 5" w:uiPriority="72"/>
+    <w:lsdException w:name="Colorful Grid Accent 5" w:uiPriority="73"/>
+    <w:lsdException w:name="Light Shading Accent 6" w:uiPriority="60"/>
+    <w:lsdException w:name="Light List Accent 6" w:uiPriority="61"/>
+    <w:lsdException w:name="Light Grid Accent 6" w:uiPriority="62"/>
+    <w:lsdException w:name="Medium Shading 1 Accent 6" w:uiPriority="63"/>
+    <w:lsdException w:name="Medium Shading 2 Accent 6" w:uiPriority="64"/>
+    <w:lsdException w:name="Medium List 1 Accent 6" w:uiPriority="65"/>
+    <w:lsdException w:name="Medium List 2 Accent 6" w:uiPriority="66"/>
+    <w:lsdException w:name="Medium Grid 1 Accent 6" w:uiPriority="67"/>
+    <w:lsdException w:name="Medium Grid 2 Accent 6" w:uiPriority="68"/>
+    <w:lsdException w:name="Medium Grid 3 Accent 6" w:uiPriority="69"/>
+    <w:lsdException w:name="Dark List Accent 6" w:uiPriority="70"/>
+    <w:lsdException w:name="Colorful Shading Accent 6" w:uiPriority="71"/>
+    <w:lsdException w:name="Colorful List Accent 6" w:uiPriority="72"/>
+    <w:lsdException w:name="Colorful Grid Accent 6" w:uiPriority="73"/>
+    <w:lsdException w:name="Subtle Emphasis" w:uiPriority="19" w:qFormat="1"/>
+    <w:lsdException w:name="Intense Emphasis" w:uiPriority="21" w:qFormat="1"/>
+    <w:lsdException w:name="Subtle Reference" w:uiPriority="31" w:qFormat="1"/>
+    <w:lsdException w:name="Intense Reference" w:uiPriority="32" w:qFormat="1"/>
+    <w:lsdException w:name="Book Title" w:uiPriority="33" w:qFormat="1"/>
+    <w:lsdException w:name="Bibliography" w:semiHidden="1" w:uiPriority="37" w:unhideWhenUsed="1"/>
+    <w:lsdException w:name="TOC Heading" w:semiHidden="1" w:uiPriority="39" w:unhideWhenUsed="1" w:qFormat="1"/>
+    <w:lsdException w:name="Plain Table 1" w:uiPriority="41"/>
+    <w:lsdException w:name="Plain Table 2" w:uiPriority="42"/>
+    <w:lsdException w:name="Plain Table 3" w:uiPriority="43"/>
+    <w:lsdException w:name="Plain Table 4" w:uiPriority="44"/>
+    <w:lsdException w:name="Plain Table 5" w:uiPriority="45"/>
+    <w:lsdException w:name="Grid Table Light" w:uiPriority="40"/>
+    <w:lsdException w:name="Grid Table 1 Light" w:uiPriority="46"/>
+    <w:lsdException w:name="Grid Table 2" w:uiPriority="47"/>
+    <w:lsdException w:name="Grid Table 3" w:uiPriority="48"/>
+    <w:lsdException w:name="Grid Table 4" w:uiPriority="49"/>
+    <w:lsdException w:name="Grid Table 5 Dark" w:uiPriority="50"/>
+    <w:lsdException w:name="Grid Table 6 Colorful" w:uiPriority="51"/>
+    <w:lsdException w:name="Grid Table 7 Colorful" w:uiPriority="52"/>
+    <w:lsdException w:name="Grid Table 1 Light Accent 1" w:uiPriority="46"/>
+    <w:lsdException w:name="Grid Table 2 Accent 1" w:uiPriority="47"/>
+    <w:lsdException w:name="Grid Table 3 Accent 1" w:uiPriority="48"/>
+    <w:lsdException w:name="Grid Table 4 Accent 1" w:uiPriority="49"/>
+    <w:lsdException w:name="Grid Table 5 Dark Accent 1" w:uiPriority="50"/>
+    <w:lsdException w:name="Grid Table 6 Colorful Accent 1" w:uiPriority="51"/>
+    <w:lsdException w:name="Grid Table 7 Colorful Accent 1" w:uiPriority="52"/>
+    <w:lsdException w:name="Grid Table 1 Light Accent 2" w:uiPriority="46"/>
+    <w:lsdException w:name="Grid Table 2 Accent 2" w:uiPriority="47"/>
+    <w:lsdException w:name="Grid Table 3 Accent 2" w:uiPriority="48"/>
+    <w:lsdException w:name="Grid Table 4 Accent 2" w:uiPriority="49"/>
+    <w:lsdException w:name="Grid Table 5 Dark Accent 2" w:uiPriority="50"/>
+    <w:lsdException w:name="Grid Table 6 Colorful Accent 2" w:uiPriority="51"/>
+    <w:lsdException w:name="Grid Table 7 Colorful Accent 2" w:uiPriority="52"/>
+    <w:lsdException w:name="Grid Table 1 Light Accent 3" w:uiPriority="46"/>
+    <w:lsdException w:name="Grid Table 2 Accent 3" w:uiPriority="47"/>
+    <w:lsdException w:name="Grid Table 3 Accent 3" w:uiPriority="48"/>
+    <w:lsdException w:name="Grid Table 4 Accent 3" w:uiPriority="49"/>
+    <w:lsdException w:name="Grid Table 5 Dark Accent 3" w:uiPriority="50"/>
+    <w:lsdException w:name="Grid Table 6 Colorful Accent 3" w:uiPriority="51"/>
+    <w:lsdException w:name="Grid Table 7 Colorful Accent 3" w:uiPriority="52"/>
+    <w:lsdException w:name="Grid Table 1 Light Accent 4" w:uiPriority="46"/>
+    <w:lsdException w:name="Grid Table 2 Accent 4" w:uiPriority="47"/>
+    <w:lsdException w:name="Grid Table 3 Accent 4" w:uiPriority="48"/>
+    <w:lsdException w:name="Grid Table 4 Accent 4" w:uiPriority="49"/>
+    <w:lsdException w:name="Grid Table 5 Dark Accent 4" w:uiPriority="50"/>
+    <w:lsdException w:name="Grid Table 6 Colorful Accent 4" w:uiPriority="51"/>
+    <w:lsdException w:name="Grid Table 7 Colorful Accent 4" w:uiPriority="52"/>
+    <w:lsdException w:name="Grid Table 1 Light Accent 5" w:uiPriority="46"/>
+    <w:lsdException w:name="Grid Table 2 Accent 5" w:uiPriority="47"/>
+    <w:lsdException w:name="Grid Table 3 Accent 5" w:uiPriority="48"/>
+    <w:lsdException w:name="Grid Table 4 Accent 5" w:uiPriority="49"/>
+    <w:lsdException w:name="Grid Table 5 Dark Accent 5" w:uiPriority="50"/>
+    <w:lsdException w:name="Grid Table 6 Colorful Accent 5" w:uiPriority="51"/>
+    <w:lsdException w:name="Grid Table 7 Colorful Accent 5" w:uiPriority="52"/>
+    <w:lsdException w:name="Grid Table 1 Light Accent 6" w:uiPriority="46"/>
+    <w:lsdException w:name="Grid Table 2 Accent 6" w:uiPriority="47"/>
+    <w:lsdException w:name="Grid Table 3 Accent 6" w:uiPriority="48"/>
+    <w:lsdException w:name="Grid Table 4 Accent 6" w:uiPriority="49"/>
+    <w:lsdException w:name="Grid Table 5 Dark Accent 6" w:uiPriority="50"/>
+    <w:lsdException w:name="Grid Table 6 Colorful Accent 6" w:uiPriority="51"/>
+    <w:lsdException w:name="Grid Table 7 Colorful Accent 6" w:uiPriority="52"/>
+    <w:lsdException w:name="List Table 1 Light" w:uiPriority="46"/>
+    <w:lsdException w:name="List Table 2" w:uiPriority="47"/>
+    <w:lsdException w:name="List Table 3" w:uiPriority="48"/>
+    <w:lsdException w:name="List Table 4" w:uiPriority="49"/>
+    <w:lsdException w:name="List Table 5 Dark" w:uiPriority="50"/>
+    <w:lsdException w:name="List Table 6 Colorful" w:uiPriority="51"/>
+    <w:lsdException w:name="List Table 7 Colorful" w:uiPriority="52"/>
+    <w:lsdException w:name="List Table 1 Light Accent 1" w:uiPriority="46"/>
+    <w:lsdException w:name="List Table 2 Accent 1" w:uiPriority="47"/>
+    <w:lsdException w:name="List Table 3 Accent 1" w:uiPriority="48"/>
+    <w:lsdException w:name="List Table 4 Accent 1" w:uiPriority="49"/>
+    <w:lsdException w:name="List Table 5 Dark Accent 1" w:uiPriority="50"/>
+    <w:lsdException w:name="List Table 6 Colorful Accent 1" w:uiPriority="51"/>
+    <w:lsdException w:name="List Table 7 Colorful Accent 1" w:uiPriority="52"/>
+    <w:lsdException w:name="List Table 1 Light Accent 2" w:uiPriority="46"/>
+    <w:lsdException w:name="List Table 2 Accent 2" w:uiPriority="47"/>
+    <w:lsdException w:name="List Table 3 Accent 2" w:uiPriority="48"/>
+    <w:lsdException w:name="List Table 4 Accent 2" w:uiPriority="49"/>
+    <w:lsdException w:name="List Table 5 Dark Accent 2" w:uiPriority="50"/>
+    <w:lsdException w:name="List Table 6 Colorful Accent 2" w:uiPriority="51"/>
+    <w:lsdException w:name="List Table 7 Colorful Accent 2" w:uiPriority="52"/>
+    <w:lsdException w:name="List Table 1 Light Accent 3" w:uiPriority="46"/>
+    <w:lsdException w:name="List Table 2 Accent 3" w:uiPriority="47"/>
+    <w:lsdException w:name="List Table 3 Accent 3" w:uiPriority="48"/>
+    <w:lsdException w:name="List Table 4 Accent 3" w:uiPriority="49"/>
+    <w:lsdException w:name="List Table 5 Dark Accent 3" w:uiPriority="50"/>
+    <w:lsdException w:name="List Table 6 Colorful Accent 3" w:uiPriority="51"/>
+    <w:lsdException w:name="List Table 7 Colorful Accent 3" w:uiPriority="52"/>
+    <w:lsdException w:name="List Table 1 Light Accent 4" w:uiPriority="46"/>
+    <w:lsdException w:name="List Table 2 Accent 4" w:uiPriority="47"/>
+    <w:lsdException w:name="List Table 3 Accent 4" w:uiPriority="48"/>
+    <w:lsdException w:name="List Table 4 Accent 4" w:uiPriority="49"/>
+    <w:lsdException w:name="List Table 5 Dark Accent 4" w:uiPriority="50"/>
+    <w:lsdException w:name="List Table 6 Colorful Accent 4" w:uiPriority="51"/>
+    <w:lsdException w:name="List Table 7 Colorful Accent 4" w:uiPriority="52"/>
+    <w:lsdException w:name="List Table 1 Light Accent 5" w:uiPriority="46"/>
+    <w:lsdException w:name="List Table 2 Accent 5" w:uiPriority="47"/>
+    <w:lsdException w:name="List Table 3 Accent 5" w:uiPriority="48"/>
+    <w:lsdException w:name="List Table 4 Accent 5" w:uiPriority="49"/>
+    <w:lsdException w:name="List Table 5 Dark Accent 5" w:uiPriority="50"/>
+    <w:lsdException w:name="List Table 6 Colorful Accent 5" w:uiPriority="51"/>
+    <w:lsdException w:name="List Table 7 Colorful Accent 5" w:uiPriority="52"/>
+    <w:lsdException w:name="List Table 1 Light Accent 6" w:uiPriority="46"/>
+    <w:lsdException w:name="List Table 2 Accent 6" w:uiPriority="47"/>
+    <w:lsdException w:name="List Table 3 Accent 6" w:uiPriority="48"/>
+    <w:lsdException w:name="List Table 4 Accent 6" w:uiPriority="49"/>
+    <w:lsdException w:name="List Table 5 Dark Accent 6" w:uiPriority="50"/>
+    <w:lsdException w:name="List Table 6 Colorful Accent 6" w:uiPriority="51"/>
+    <w:lsdException w:name="List Table 7 Colorful Accent 6" w:uiPriority="52"/>
+    <w:lsdException w:name="Mention" w:semiHidden="1" w:unhideWhenUsed="1"/>
+    <w:lsdException w:name="Smart Hyperlink" w:semiHidden="1" w:unhideWhenUsed="1"/>
+    <w:lsdException w:name="Hashtag" w:semiHidden="1" w:unhideWhenUsed="1"/>
+    <w:lsdException w:name="Unresolved Mention" w:semiHidden="1" w:unhideWhenUsed="1"/>
+    <w:lsdException w:name="Smart Link" w:semiHidden="1" w:unhideWhenUsed="1"/>
   </w:latentStyles>
   <w:style w:type="paragraph" w:default="1" w:styleId="Standard">
     <w:name w:val="Normal"/>
@@ -5060,262 +5069,7 @@
       <w:contextualSpacing/>
     </w:pPr>
   </w:style>
-  <w:style w:type="character" w:styleId="BesuchterHyperlink">
-    <w:name w:val="FollowedHyperlink"/>
-    <w:basedOn w:val="Absatz-Standardschriftart"/>
-    <w:uiPriority w:val="99"/>
-    <w:semiHidden/>
-    <w:unhideWhenUsed/>
-    <w:rsid w:val="00722904"/>
-    <w:rPr>
-      <w:color w:val="800080" w:themeColor="followedHyperlink"/>
-      <w:u w:val="single"/>
-    </w:rPr>
-  </w:style>
-  <w:style w:type="paragraph" w:styleId="Sprechblasentext">
-    <w:name w:val="Balloon Text"/>
-    <w:basedOn w:val="Standard"/>
-    <w:link w:val="SprechblasentextZchn"/>
-    <w:uiPriority w:val="99"/>
-    <w:semiHidden/>
-    <w:unhideWhenUsed/>
-    <w:rsid w:val="0095087B"/>
-    <w:pPr>
-      <w:spacing w:after="0" w:line="240" w:lineRule="auto"/>
-    </w:pPr>
-    <w:rPr>
-      <w:rFonts w:ascii="Tahoma" w:hAnsi="Tahoma" w:cs="Tahoma"/>
-      <w:sz w:val="16"/>
-      <w:szCs w:val="16"/>
-    </w:rPr>
-  </w:style>
-  <w:style w:type="character" w:customStyle="1" w:styleId="SprechblasentextZchn">
-    <w:name w:val="Sprechblasentext Zchn"/>
-    <w:basedOn w:val="Absatz-Standardschriftart"/>
-    <w:link w:val="Sprechblasentext"/>
-    <w:uiPriority w:val="99"/>
-    <w:semiHidden/>
-    <w:rsid w:val="0095087B"/>
-    <w:rPr>
-      <w:rFonts w:ascii="Tahoma" w:hAnsi="Tahoma" w:cs="Tahoma"/>
-      <w:sz w:val="16"/>
-      <w:szCs w:val="16"/>
-    </w:rPr>
-  </w:style>
-</w:styles>
-</file>
-
-<file path=word/stylesWithEffects.xml><?xml version="1.0" encoding="utf-8"?>
-<w:styles xmlns:wpc="http://schemas.microsoft.com/office/word/2010/wordprocessingCanvas" xmlns:mc="http://schemas.openxmlformats.org/markup-compatibility/2006" xmlns:o="urn:schemas-microsoft-com:office:office" xmlns:r="http://schemas.openxmlformats.org/officeDocument/2006/relationships" xmlns:m="http://schemas.openxmlformats.org/officeDocument/2006/math" xmlns:v="urn:schemas-microsoft-com:vml" xmlns:wp14="http://schemas.microsoft.com/office/word/2010/wordprocessingDrawing" xmlns:wp="http://schemas.openxmlformats.org/drawingml/2006/wordprocessingDrawing" xmlns:w10="urn:schemas-microsoft-com:office:word" xmlns:w="http://schemas.openxmlformats.org/wordprocessingml/2006/main" xmlns:w14="http://schemas.microsoft.com/office/word/2010/wordml" xmlns:wpg="http://schemas.microsoft.com/office/word/2010/wordprocessingGroup" xmlns:wpi="http://schemas.microsoft.com/office/word/2010/wordprocessingInk" xmlns:wne="http://schemas.microsoft.com/office/word/2006/wordml" xmlns:wps="http://schemas.microsoft.com/office/word/2010/wordprocessingShape" mc:Ignorable="w14 wp14">
-  <w:docDefaults>
-    <w:rPrDefault>
-      <w:rPr>
-        <w:rFonts w:ascii="Arial" w:eastAsiaTheme="minorHAnsi" w:hAnsi="Arial" w:cs="Arial"/>
-        <w:sz w:val="24"/>
-        <w:szCs w:val="24"/>
-        <w:lang w:val="de-DE" w:eastAsia="en-US" w:bidi="ar-SA"/>
-      </w:rPr>
-    </w:rPrDefault>
-    <w:pPrDefault>
-      <w:pPr>
-        <w:spacing w:after="200" w:line="276" w:lineRule="auto"/>
-      </w:pPr>
-    </w:pPrDefault>
-  </w:docDefaults>
-  <w:latentStyles w:defLockedState="0" w:defUIPriority="99" w:defSemiHidden="1" w:defUnhideWhenUsed="1" w:defQFormat="0" w:count="267">
-    <w:lsdException w:name="Normal" w:semiHidden="0" w:uiPriority="0" w:unhideWhenUsed="0" w:qFormat="1"/>
-    <w:lsdException w:name="heading 1" w:semiHidden="0" w:uiPriority="9" w:unhideWhenUsed="0" w:qFormat="1"/>
-    <w:lsdException w:name="heading 2" w:uiPriority="9" w:qFormat="1"/>
-    <w:lsdException w:name="heading 3" w:uiPriority="9" w:qFormat="1"/>
-    <w:lsdException w:name="heading 4" w:uiPriority="9" w:qFormat="1"/>
-    <w:lsdException w:name="heading 5" w:uiPriority="9" w:qFormat="1"/>
-    <w:lsdException w:name="heading 6" w:uiPriority="9" w:qFormat="1"/>
-    <w:lsdException w:name="heading 7" w:uiPriority="9" w:qFormat="1"/>
-    <w:lsdException w:name="heading 8" w:uiPriority="9" w:qFormat="1"/>
-    <w:lsdException w:name="heading 9" w:uiPriority="9" w:qFormat="1"/>
-    <w:lsdException w:name="toc 1" w:uiPriority="39"/>
-    <w:lsdException w:name="toc 2" w:uiPriority="39"/>
-    <w:lsdException w:name="toc 3" w:uiPriority="39"/>
-    <w:lsdException w:name="toc 4" w:uiPriority="39"/>
-    <w:lsdException w:name="toc 5" w:uiPriority="39"/>
-    <w:lsdException w:name="toc 6" w:uiPriority="39"/>
-    <w:lsdException w:name="toc 7" w:uiPriority="39"/>
-    <w:lsdException w:name="toc 8" w:uiPriority="39"/>
-    <w:lsdException w:name="toc 9" w:uiPriority="39"/>
-    <w:lsdException w:name="caption" w:uiPriority="35" w:qFormat="1"/>
-    <w:lsdException w:name="Title" w:semiHidden="0" w:uiPriority="10" w:unhideWhenUsed="0" w:qFormat="1"/>
-    <w:lsdException w:name="Default Paragraph Font" w:uiPriority="1"/>
-    <w:lsdException w:name="Subtitle" w:semiHidden="0" w:uiPriority="11" w:unhideWhenUsed="0" w:qFormat="1"/>
-    <w:lsdException w:name="Strong" w:semiHidden="0" w:uiPriority="22" w:unhideWhenUsed="0" w:qFormat="1"/>
-    <w:lsdException w:name="Emphasis" w:semiHidden="0" w:uiPriority="20" w:unhideWhenUsed="0" w:qFormat="1"/>
-    <w:lsdException w:name="Table Grid" w:semiHidden="0" w:uiPriority="59" w:unhideWhenUsed="0"/>
-    <w:lsdException w:name="Placeholder Text" w:unhideWhenUsed="0"/>
-    <w:lsdException w:name="No Spacing" w:semiHidden="0" w:uiPriority="1" w:unhideWhenUsed="0" w:qFormat="1"/>
-    <w:lsdException w:name="Light Shading" w:semiHidden="0" w:uiPriority="60" w:unhideWhenUsed="0"/>
-    <w:lsdException w:name="Light List" w:semiHidden="0" w:uiPriority="61" w:unhideWhenUsed="0"/>
-    <w:lsdException w:name="Light Grid" w:semiHidden="0" w:uiPriority="62" w:unhideWhenUsed="0"/>
-    <w:lsdException w:name="Medium Shading 1" w:semiHidden="0" w:uiPriority="63" w:unhideWhenUsed="0"/>
-    <w:lsdException w:name="Medium Shading 2" w:semiHidden="0" w:uiPriority="64" w:unhideWhenUsed="0"/>
-    <w:lsdException w:name="Medium List 1" w:semiHidden="0" w:uiPriority="65" w:unhideWhenUsed="0"/>
-    <w:lsdException w:name="Medium List 2" w:semiHidden="0" w:uiPriority="66" w:unhideWhenUsed="0"/>
-    <w:lsdException w:name="Medium Grid 1" w:semiHidden="0" w:uiPriority="67" w:unhideWhenUsed="0"/>
-    <w:lsdException w:name="Medium Grid 2" w:semiHidden="0" w:uiPriority="68" w:unhideWhenUsed="0"/>
-    <w:lsdException w:name="Medium Grid 3" w:semiHidden="0" w:uiPriority="69" w:unhideWhenUsed="0"/>
-    <w:lsdException w:name="Dark List" w:semiHidden="0" w:uiPriority="70" w:unhideWhenUsed="0"/>
-    <w:lsdException w:name="Colorful Shading" w:semiHidden="0" w:uiPriority="71" w:unhideWhenUsed="0"/>
-    <w:lsdException w:name="Colorful List" w:semiHidden="0" w:uiPriority="72" w:unhideWhenUsed="0"/>
-    <w:lsdException w:name="Colorful Grid" w:semiHidden="0" w:uiPriority="73" w:unhideWhenUsed="0"/>
-    <w:lsdException w:name="Light Shading Accent 1" w:semiHidden="0" w:uiPriority="60" w:unhideWhenUsed="0"/>
-    <w:lsdException w:name="Light List Accent 1" w:semiHidden="0" w:uiPriority="61" w:unhideWhenUsed="0"/>
-    <w:lsdException w:name="Light Grid Accent 1" w:semiHidden="0" w:uiPriority="62" w:unhideWhenUsed="0"/>
-    <w:lsdException w:name="Medium Shading 1 Accent 1" w:semiHidden="0" w:uiPriority="63" w:unhideWhenUsed="0"/>
-    <w:lsdException w:name="Medium Shading 2 Accent 1" w:semiHidden="0" w:uiPriority="64" w:unhideWhenUsed="0"/>
-    <w:lsdException w:name="Medium List 1 Accent 1" w:semiHidden="0" w:uiPriority="65" w:unhideWhenUsed="0"/>
-    <w:lsdException w:name="Revision" w:unhideWhenUsed="0"/>
-    <w:lsdException w:name="List Paragraph" w:semiHidden="0" w:uiPriority="34" w:unhideWhenUsed="0" w:qFormat="1"/>
-    <w:lsdException w:name="Quote" w:semiHidden="0" w:uiPriority="29" w:unhideWhenUsed="0" w:qFormat="1"/>
-    <w:lsdException w:name="Intense Quote" w:semiHidden="0" w:uiPriority="30" w:unhideWhenUsed="0" w:qFormat="1"/>
-    <w:lsdException w:name="Medium List 2 Accent 1" w:semiHidden="0" w:uiPriority="66" w:unhideWhenUsed="0"/>
-    <w:lsdException w:name="Medium Grid 1 Accent 1" w:semiHidden="0" w:uiPriority="67" w:unhideWhenUsed="0"/>
-    <w:lsdException w:name="Medium Grid 2 Accent 1" w:semiHidden="0" w:uiPriority="68" w:unhideWhenUsed="0"/>
-    <w:lsdException w:name="Medium Grid 3 Accent 1" w:semiHidden="0" w:uiPriority="69" w:unhideWhenUsed="0"/>
-    <w:lsdException w:name="Dark List Accent 1" w:semiHidden="0" w:uiPriority="70" w:unhideWhenUsed="0"/>
-    <w:lsdException w:name="Colorful Shading Accent 1" w:semiHidden="0" w:uiPriority="71" w:unhideWhenUsed="0"/>
-    <w:lsdException w:name="Colorful List Accent 1" w:semiHidden="0" w:uiPriority="72" w:unhideWhenUsed="0"/>
-    <w:lsdException w:name="Colorful Grid Accent 1" w:semiHidden="0" w:uiPriority="73" w:unhideWhenUsed="0"/>
-    <w:lsdException w:name="Light Shading Accent 2" w:semiHidden="0" w:uiPriority="60" w:unhideWhenUsed="0"/>
-    <w:lsdException w:name="Light List Accent 2" w:semiHidden="0" w:uiPriority="61" w:unhideWhenUsed="0"/>
-    <w:lsdException w:name="Light Grid Accent 2" w:semiHidden="0" w:uiPriority="62" w:unhideWhenUsed="0"/>
-    <w:lsdException w:name="Medium Shading 1 Accent 2" w:semiHidden="0" w:uiPriority="63" w:unhideWhenUsed="0"/>
-    <w:lsdException w:name="Medium Shading 2 Accent 2" w:semiHidden="0" w:uiPriority="64" w:unhideWhenUsed="0"/>
-    <w:lsdException w:name="Medium List 1 Accent 2" w:semiHidden="0" w:uiPriority="65" w:unhideWhenUsed="0"/>
-    <w:lsdException w:name="Medium List 2 Accent 2" w:semiHidden="0" w:uiPriority="66" w:unhideWhenUsed="0"/>
-    <w:lsdException w:name="Medium Grid 1 Accent 2" w:semiHidden="0" w:uiPriority="67" w:unhideWhenUsed="0"/>
-    <w:lsdException w:name="Medium Grid 2 Accent 2" w:semiHidden="0" w:uiPriority="68" w:unhideWhenUsed="0"/>
-    <w:lsdException w:name="Medium Grid 3 Accent 2" w:semiHidden="0" w:uiPriority="69" w:unhideWhenUsed="0"/>
-    <w:lsdException w:name="Dark List Accent 2" w:semiHidden="0" w:uiPriority="70" w:unhideWhenUsed="0"/>
-    <w:lsdException w:name="Colorful Shading Accent 2" w:semiHidden="0" w:uiPriority="71" w:unhideWhenUsed="0"/>
-    <w:lsdException w:name="Colorful List Accent 2" w:semiHidden="0" w:uiPriority="72" w:unhideWhenUsed="0"/>
-    <w:lsdException w:name="Colorful Grid Accent 2" w:semiHidden="0" w:uiPriority="73" w:unhideWhenUsed="0"/>
-    <w:lsdException w:name="Light Shading Accent 3" w:semiHidden="0" w:uiPriority="60" w:unhideWhenUsed="0"/>
-    <w:lsdException w:name="Light List Accent 3" w:semiHidden="0" w:uiPriority="61" w:unhideWhenUsed="0"/>
-    <w:lsdException w:name="Light Grid Accent 3" w:semiHidden="0" w:uiPriority="62" w:unhideWhenUsed="0"/>
-    <w:lsdException w:name="Medium Shading 1 Accent 3" w:semiHidden="0" w:uiPriority="63" w:unhideWhenUsed="0"/>
-    <w:lsdException w:name="Medium Shading 2 Accent 3" w:semiHidden="0" w:uiPriority="64" w:unhideWhenUsed="0"/>
-    <w:lsdException w:name="Medium List 1 Accent 3" w:semiHidden="0" w:uiPriority="65" w:unhideWhenUsed="0"/>
-    <w:lsdException w:name="Medium List 2 Accent 3" w:semiHidden="0" w:uiPriority="66" w:unhideWhenUsed="0"/>
-    <w:lsdException w:name="Medium Grid 1 Accent 3" w:semiHidden="0" w:uiPriority="67" w:unhideWhenUsed="0"/>
-    <w:lsdException w:name="Medium Grid 2 Accent 3" w:semiHidden="0" w:uiPriority="68" w:unhideWhenUsed="0"/>
-    <w:lsdException w:name="Medium Grid 3 Accent 3" w:semiHidden="0" w:uiPriority="69" w:unhideWhenUsed="0"/>
-    <w:lsdException w:name="Dark List Accent 3" w:semiHidden="0" w:uiPriority="70" w:unhideWhenUsed="0"/>
-    <w:lsdException w:name="Colorful Shading Accent 3" w:semiHidden="0" w:uiPriority="71" w:unhideWhenUsed="0"/>
-    <w:lsdException w:name="Colorful List Accent 3" w:semiHidden="0" w:uiPriority="72" w:unhideWhenUsed="0"/>
-    <w:lsdException w:name="Colorful Grid Accent 3" w:semiHidden="0" w:uiPriority="73" w:unhideWhenUsed="0"/>
-    <w:lsdException w:name="Light Shading Accent 4" w:semiHidden="0" w:uiPriority="60" w:unhideWhenUsed="0"/>
-    <w:lsdException w:name="Light List Accent 4" w:semiHidden="0" w:uiPriority="61" w:unhideWhenUsed="0"/>
-    <w:lsdException w:name="Light Grid Accent 4" w:semiHidden="0" w:uiPriority="62" w:unhideWhenUsed="0"/>
-    <w:lsdException w:name="Medium Shading 1 Accent 4" w:semiHidden="0" w:uiPriority="63" w:unhideWhenUsed="0"/>
-    <w:lsdException w:name="Medium Shading 2 Accent 4" w:semiHidden="0" w:uiPriority="64" w:unhideWhenUsed="0"/>
-    <w:lsdException w:name="Medium List 1 Accent 4" w:semiHidden="0" w:uiPriority="65" w:unhideWhenUsed="0"/>
-    <w:lsdException w:name="Medium List 2 Accent 4" w:semiHidden="0" w:uiPriority="66" w:unhideWhenUsed="0"/>
-    <w:lsdException w:name="Medium Grid 1 Accent 4" w:semiHidden="0" w:uiPriority="67" w:unhideWhenUsed="0"/>
-    <w:lsdException w:name="Medium Grid 2 Accent 4" w:semiHidden="0" w:uiPriority="68" w:unhideWhenUsed="0"/>
-    <w:lsdException w:name="Medium Grid 3 Accent 4" w:semiHidden="0" w:uiPriority="69" w:unhideWhenUsed="0"/>
-    <w:lsdException w:name="Dark List Accent 4" w:semiHidden="0" w:uiPriority="70" w:unhideWhenUsed="0"/>
-    <w:lsdException w:name="Colorful Shading Accent 4" w:semiHidden="0" w:uiPriority="71" w:unhideWhenUsed="0"/>
-    <w:lsdException w:name="Colorful List Accent 4" w:semiHidden="0" w:uiPriority="72" w:unhideWhenUsed="0"/>
-    <w:lsdException w:name="Colorful Grid Accent 4" w:semiHidden="0" w:uiPriority="73" w:unhideWhenUsed="0"/>
-    <w:lsdException w:name="Light Shading Accent 5" w:semiHidden="0" w:uiPriority="60" w:unhideWhenUsed="0"/>
-    <w:lsdException w:name="Light List Accent 5" w:semiHidden="0" w:uiPriority="61" w:unhideWhenUsed="0"/>
-    <w:lsdException w:name="Light Grid Accent 5" w:semiHidden="0" w:uiPriority="62" w:unhideWhenUsed="0"/>
-    <w:lsdException w:name="Medium Shading 1 Accent 5" w:semiHidden="0" w:uiPriority="63" w:unhideWhenUsed="0"/>
-    <w:lsdException w:name="Medium Shading 2 Accent 5" w:semiHidden="0" w:uiPriority="64" w:unhideWhenUsed="0"/>
-    <w:lsdException w:name="Medium List 1 Accent 5" w:semiHidden="0" w:uiPriority="65" w:unhideWhenUsed="0"/>
-    <w:lsdException w:name="Medium List 2 Accent 5" w:semiHidden="0" w:uiPriority="66" w:unhideWhenUsed="0"/>
-    <w:lsdException w:name="Medium Grid 1 Accent 5" w:semiHidden="0" w:uiPriority="67" w:unhideWhenUsed="0"/>
-    <w:lsdException w:name="Medium Grid 2 Accent 5" w:semiHidden="0" w:uiPriority="68" w:unhideWhenUsed="0"/>
-    <w:lsdException w:name="Medium Grid 3 Accent 5" w:semiHidden="0" w:uiPriority="69" w:unhideWhenUsed="0"/>
-    <w:lsdException w:name="Dark List Accent 5" w:semiHidden="0" w:uiPriority="70" w:unhideWhenUsed="0"/>
-    <w:lsdException w:name="Colorful Shading Accent 5" w:semiHidden="0" w:uiPriority="71" w:unhideWhenUsed="0"/>
-    <w:lsdException w:name="Colorful List Accent 5" w:semiHidden="0" w:uiPriority="72" w:unhideWhenUsed="0"/>
-    <w:lsdException w:name="Colorful Grid Accent 5" w:semiHidden="0" w:uiPriority="73" w:unhideWhenUsed="0"/>
-    <w:lsdException w:name="Light Shading Accent 6" w:semiHidden="0" w:uiPriority="60" w:unhideWhenUsed="0"/>
-    <w:lsdException w:name="Light List Accent 6" w:semiHidden="0" w:uiPriority="61" w:unhideWhenUsed="0"/>
-    <w:lsdException w:name="Light Grid Accent 6" w:semiHidden="0" w:uiPriority="62" w:unhideWhenUsed="0"/>
-    <w:lsdException w:name="Medium Shading 1 Accent 6" w:semiHidden="0" w:uiPriority="63" w:unhideWhenUsed="0"/>
-    <w:lsdException w:name="Medium Shading 2 Accent 6" w:semiHidden="0" w:uiPriority="64" w:unhideWhenUsed="0"/>
-    <w:lsdException w:name="Medium List 1 Accent 6" w:semiHidden="0" w:uiPriority="65" w:unhideWhenUsed="0"/>
-    <w:lsdException w:name="Medium List 2 Accent 6" w:semiHidden="0" w:uiPriority="66" w:unhideWhenUsed="0"/>
-    <w:lsdException w:name="Medium Grid 1 Accent 6" w:semiHidden="0" w:uiPriority="67" w:unhideWhenUsed="0"/>
-    <w:lsdException w:name="Medium Grid 2 Accent 6" w:semiHidden="0" w:uiPriority="68" w:unhideWhenUsed="0"/>
-    <w:lsdException w:name="Medium Grid 3 Accent 6" w:semiHidden="0" w:uiPriority="69" w:unhideWhenUsed="0"/>
-    <w:lsdException w:name="Dark List Accent 6" w:semiHidden="0" w:uiPriority="70" w:unhideWhenUsed="0"/>
-    <w:lsdException w:name="Colorful Shading Accent 6" w:semiHidden="0" w:uiPriority="71" w:unhideWhenUsed="0"/>
-    <w:lsdException w:name="Colorful List Accent 6" w:semiHidden="0" w:uiPriority="72" w:unhideWhenUsed="0"/>
-    <w:lsdException w:name="Colorful Grid Accent 6" w:semiHidden="0" w:uiPriority="73" w:unhideWhenUsed="0"/>
-    <w:lsdException w:name="Subtle Emphasis" w:semiHidden="0" w:uiPriority="19" w:unhideWhenUsed="0" w:qFormat="1"/>
-    <w:lsdException w:name="Intense Emphasis" w:semiHidden="0" w:uiPriority="21" w:unhideWhenUsed="0" w:qFormat="1"/>
-    <w:lsdException w:name="Subtle Reference" w:semiHidden="0" w:uiPriority="31" w:unhideWhenUsed="0" w:qFormat="1"/>
-    <w:lsdException w:name="Intense Reference" w:semiHidden="0" w:uiPriority="32" w:unhideWhenUsed="0" w:qFormat="1"/>
-    <w:lsdException w:name="Book Title" w:semiHidden="0" w:uiPriority="33" w:unhideWhenUsed="0" w:qFormat="1"/>
-    <w:lsdException w:name="Bibliography" w:uiPriority="37"/>
-    <w:lsdException w:name="TOC Heading" w:uiPriority="39" w:qFormat="1"/>
-  </w:latentStyles>
-  <w:style w:type="paragraph" w:default="1" w:styleId="Standard">
-    <w:name w:val="Normal"/>
-    <w:qFormat/>
-    <w:rsid w:val="00CF53CA"/>
-  </w:style>
-  <w:style w:type="character" w:default="1" w:styleId="Absatz-Standardschriftart">
-    <w:name w:val="Default Paragraph Font"/>
-    <w:uiPriority w:val="1"/>
-    <w:semiHidden/>
-    <w:unhideWhenUsed/>
-  </w:style>
-  <w:style w:type="table" w:default="1" w:styleId="NormaleTabelle">
-    <w:name w:val="Normal Table"/>
-    <w:uiPriority w:val="99"/>
-    <w:semiHidden/>
-    <w:unhideWhenUsed/>
-    <w:tblPr>
-      <w:tblInd w:w="0" w:type="dxa"/>
-      <w:tblCellMar>
-        <w:top w:w="0" w:type="dxa"/>
-        <w:left w:w="108" w:type="dxa"/>
-        <w:bottom w:w="0" w:type="dxa"/>
-        <w:right w:w="108" w:type="dxa"/>
-      </w:tblCellMar>
-    </w:tblPr>
-  </w:style>
-  <w:style w:type="numbering" w:default="1" w:styleId="KeineListe">
-    <w:name w:val="No List"/>
-    <w:uiPriority w:val="99"/>
-    <w:semiHidden/>
-    <w:unhideWhenUsed/>
-  </w:style>
-  <w:style w:type="character" w:styleId="Hyperlink">
-    <w:name w:val="Hyperlink"/>
-    <w:basedOn w:val="Absatz-Standardschriftart"/>
-    <w:uiPriority w:val="99"/>
-    <w:unhideWhenUsed/>
-    <w:rsid w:val="00CF53CA"/>
-    <w:rPr>
-      <w:color w:val="0000FF" w:themeColor="hyperlink"/>
-      <w:u w:val="single"/>
-    </w:rPr>
-  </w:style>
-  <w:style w:type="paragraph" w:styleId="Listenabsatz">
-    <w:name w:val="List Paragraph"/>
-    <w:basedOn w:val="Standard"/>
-    <w:uiPriority w:val="34"/>
-    <w:qFormat/>
-    <w:rsid w:val="0038512C"/>
-    <w:pPr>
-      <w:ind w:left="720"/>
-      <w:contextualSpacing/>
-    </w:pPr>
-  </w:style>
-  <w:style w:type="character" w:styleId="BesuchterHyperlink">
+  <w:style w:type="character" w:styleId="BesuchterLink">
     <w:name w:val="FollowedHyperlink"/>
     <w:basedOn w:val="Absatz-Standardschriftart"/>
     <w:uiPriority w:val="99"/>

</xml_diff>